<commit_message>
Images added to the documentation folder and inserted into the Word file
</commit_message>
<xml_diff>
--- a/Documentation/Documentation_Trivial1iB_V1.0.docx
+++ b/Documentation/Documentation_Trivial1iB_V1.0.docx
@@ -1,6 +1,6 @@
 
 <file path=word/document.xml><?xml version="1.0" encoding="utf-8"?>
-<w:document xmlns:ve="http://schemas.openxmlformats.org/markup-compatibility/2006" xmlns:o="urn:schemas-microsoft-com:office:office" xmlns:r="http://schemas.openxmlformats.org/officeDocument/2006/relationships" xmlns:m="http://schemas.openxmlformats.org/officeDocument/2006/math" xmlns:v="urn:schemas-microsoft-com:vml" xmlns:wp="http://schemas.openxmlformats.org/drawingml/2006/wordprocessingDrawing" xmlns:w10="urn:schemas-microsoft-com:office:word" xmlns:w="http://schemas.openxmlformats.org/wordprocessingml/2006/main" xmlns:wne="http://schemas.microsoft.com/office/word/2006/wordml">
+<w:document xmlns:wpc="http://schemas.microsoft.com/office/word/2010/wordprocessingCanvas" xmlns:mc="http://schemas.openxmlformats.org/markup-compatibility/2006" xmlns:o="urn:schemas-microsoft-com:office:office" xmlns:r="http://schemas.openxmlformats.org/officeDocument/2006/relationships" xmlns:m="http://schemas.openxmlformats.org/officeDocument/2006/math" xmlns:v="urn:schemas-microsoft-com:vml" xmlns:wp14="http://schemas.microsoft.com/office/word/2010/wordprocessingDrawing" xmlns:wp="http://schemas.openxmlformats.org/drawingml/2006/wordprocessingDrawing" xmlns:w10="urn:schemas-microsoft-com:office:word" xmlns:w="http://schemas.openxmlformats.org/wordprocessingml/2006/main" xmlns:w14="http://schemas.microsoft.com/office/word/2010/wordml" xmlns:wpg="http://schemas.microsoft.com/office/word/2010/wordprocessingGroup" xmlns:wpi="http://schemas.microsoft.com/office/word/2010/wordprocessingInk" xmlns:wne="http://schemas.microsoft.com/office/word/2006/wordml" xmlns:wps="http://schemas.microsoft.com/office/word/2010/wordprocessingShape" mc:Ignorable="w14 wp14">
   <w:body>
     <w:sdt>
       <w:sdtPr>
@@ -34,7 +34,7 @@
               <w:bottom w:w="216" w:type="dxa"/>
               <w:right w:w="216" w:type="dxa"/>
             </w:tblCellMar>
-            <w:tblLook w:val="04A0"/>
+            <w:tblLook w:val="04A0" w:firstRow="1" w:lastRow="0" w:firstColumn="1" w:lastColumn="0" w:noHBand="0" w:noVBand="1"/>
           </w:tblPr>
           <w:tblGrid>
             <w:gridCol w:w="6170"/>
@@ -58,6 +58,7 @@
                 <w:dataBinding w:prefixMappings="xmlns:ns0='http://schemas.openxmlformats.org/package/2006/metadata/core-properties' xmlns:ns1='http://purl.org/dc/elements/1.1/'" w:xpath="/ns0:coreProperties[1]/ns1:title[1]" w:storeItemID="{6C3C8BC8-F283-45AE-878A-BAB7291924A1}"/>
                 <w:text/>
               </w:sdtPr>
+              <w:sdtEndPr/>
               <w:sdtContent>
                 <w:tc>
                   <w:tcPr>
@@ -131,6 +132,7 @@
                     <w:calendar w:val="gregorian"/>
                   </w:date>
                 </w:sdtPr>
+                <w:sdtEndPr/>
                 <w:sdtContent>
                   <w:p>
                     <w:pPr>
@@ -265,29 +267,7 @@
                     <w:szCs w:val="30"/>
                     <w:lang w:val="es-ES" w:eastAsia="en-GB"/>
                   </w:rPr>
-                  <w:t>Ana Areces González (</w:t>
-                </w:r>
-                <w:proofErr w:type="spellStart"/>
-                <w:r>
-                  <w:rPr>
-                    <w:rFonts w:ascii="Helvetica" w:eastAsia="Times New Roman" w:hAnsi="Helvetica" w:cs="Helvetica"/>
-                    <w:color w:val="333333"/>
-                    <w:sz w:val="30"/>
-                    <w:szCs w:val="30"/>
-                    <w:lang w:val="es-ES" w:eastAsia="en-GB"/>
-                  </w:rPr>
-                  <w:t>anareces</w:t>
-                </w:r>
-                <w:proofErr w:type="spellEnd"/>
-                <w:r>
-                  <w:rPr>
-                    <w:rFonts w:ascii="Helvetica" w:eastAsia="Times New Roman" w:hAnsi="Helvetica" w:cs="Helvetica"/>
-                    <w:color w:val="333333"/>
-                    <w:sz w:val="30"/>
-                    <w:szCs w:val="30"/>
-                    <w:lang w:val="es-ES" w:eastAsia="en-GB"/>
-                  </w:rPr>
-                  <w:t>)</w:t>
+                  <w:t>Ana Areces González (anareces)</w:t>
                 </w:r>
               </w:p>
               <w:p>
@@ -310,29 +290,7 @@
                     <w:szCs w:val="30"/>
                     <w:lang w:val="es-ES" w:eastAsia="en-GB"/>
                   </w:rPr>
-                  <w:t>Raquel Arrojo López (</w:t>
-                </w:r>
-                <w:proofErr w:type="spellStart"/>
-                <w:r>
-                  <w:rPr>
-                    <w:rFonts w:ascii="Helvetica" w:eastAsia="Times New Roman" w:hAnsi="Helvetica" w:cs="Helvetica"/>
-                    <w:color w:val="333333"/>
-                    <w:sz w:val="30"/>
-                    <w:szCs w:val="30"/>
-                    <w:lang w:val="es-ES" w:eastAsia="en-GB"/>
-                  </w:rPr>
-                  <w:t>raquelarrojo</w:t>
-                </w:r>
-                <w:proofErr w:type="spellEnd"/>
-                <w:r>
-                  <w:rPr>
-                    <w:rFonts w:ascii="Helvetica" w:eastAsia="Times New Roman" w:hAnsi="Helvetica" w:cs="Helvetica"/>
-                    <w:color w:val="333333"/>
-                    <w:sz w:val="30"/>
-                    <w:szCs w:val="30"/>
-                    <w:lang w:val="es-ES" w:eastAsia="en-GB"/>
-                  </w:rPr>
-                  <w:t>)</w:t>
+                  <w:t>Raquel Arrojo López (raquelarrojo)</w:t>
                 </w:r>
               </w:p>
               <w:p>
@@ -355,29 +313,7 @@
                     <w:szCs w:val="30"/>
                     <w:lang w:val="es-ES" w:eastAsia="en-GB"/>
                   </w:rPr>
-                  <w:t>David Casado Corona (</w:t>
-                </w:r>
-                <w:proofErr w:type="spellStart"/>
-                <w:r>
-                  <w:rPr>
-                    <w:rFonts w:ascii="Helvetica" w:eastAsia="Times New Roman" w:hAnsi="Helvetica" w:cs="Helvetica"/>
-                    <w:color w:val="333333"/>
-                    <w:sz w:val="30"/>
-                    <w:szCs w:val="30"/>
-                    <w:lang w:val="es-ES" w:eastAsia="en-GB"/>
-                  </w:rPr>
-                  <w:t>dcasado</w:t>
-                </w:r>
-                <w:proofErr w:type="spellEnd"/>
-                <w:r>
-                  <w:rPr>
-                    <w:rFonts w:ascii="Helvetica" w:eastAsia="Times New Roman" w:hAnsi="Helvetica" w:cs="Helvetica"/>
-                    <w:color w:val="333333"/>
-                    <w:sz w:val="30"/>
-                    <w:szCs w:val="30"/>
-                    <w:lang w:val="es-ES" w:eastAsia="en-GB"/>
-                  </w:rPr>
-                  <w:t>)</w:t>
+                  <w:t>David Casado Corona (dcasado)</w:t>
                 </w:r>
               </w:p>
               <w:p>
@@ -410,20 +346,8 @@
                     <w:szCs w:val="30"/>
                     <w:lang w:val="es-ES" w:eastAsia="en-GB"/>
                   </w:rPr>
-                  <w:t xml:space="preserve"> </w:t>
+                  <w:t xml:space="preserve"> González</w:t>
                 </w:r>
-                <w:proofErr w:type="spellStart"/>
-                <w:r>
-                  <w:rPr>
-                    <w:rFonts w:ascii="Helvetica" w:eastAsia="Times New Roman" w:hAnsi="Helvetica" w:cs="Helvetica"/>
-                    <w:color w:val="333333"/>
-                    <w:sz w:val="30"/>
-                    <w:szCs w:val="30"/>
-                    <w:lang w:val="es-ES" w:eastAsia="en-GB"/>
-                  </w:rPr>
-                  <w:t>González</w:t>
-                </w:r>
-                <w:proofErr w:type="spellEnd"/>
                 <w:r>
                   <w:rPr>
                     <w:rFonts w:ascii="Helvetica" w:eastAsia="Times New Roman" w:hAnsi="Helvetica" w:cs="Helvetica"/>
@@ -455,51 +379,7 @@
                     <w:szCs w:val="30"/>
                     <w:lang w:val="es-ES" w:eastAsia="en-GB"/>
                   </w:rPr>
-                  <w:t xml:space="preserve">Álvaro </w:t>
-                </w:r>
-                <w:proofErr w:type="spellStart"/>
-                <w:r>
-                  <w:rPr>
-                    <w:rFonts w:ascii="Helvetica" w:eastAsia="Times New Roman" w:hAnsi="Helvetica" w:cs="Helvetica"/>
-                    <w:color w:val="333333"/>
-                    <w:sz w:val="30"/>
-                    <w:szCs w:val="30"/>
-                    <w:lang w:val="es-ES" w:eastAsia="en-GB"/>
-                  </w:rPr>
-                  <w:t>Palanco</w:t>
-                </w:r>
-                <w:proofErr w:type="spellEnd"/>
-                <w:r>
-                  <w:rPr>
-                    <w:rFonts w:ascii="Helvetica" w:eastAsia="Times New Roman" w:hAnsi="Helvetica" w:cs="Helvetica"/>
-                    <w:color w:val="333333"/>
-                    <w:sz w:val="30"/>
-                    <w:szCs w:val="30"/>
-                    <w:lang w:val="es-ES" w:eastAsia="en-GB"/>
-                  </w:rPr>
-                  <w:t xml:space="preserve"> Lorenzo (</w:t>
-                </w:r>
-                <w:proofErr w:type="spellStart"/>
-                <w:r>
-                  <w:rPr>
-                    <w:rFonts w:ascii="Helvetica" w:eastAsia="Times New Roman" w:hAnsi="Helvetica" w:cs="Helvetica"/>
-                    <w:color w:val="333333"/>
-                    <w:sz w:val="30"/>
-                    <w:szCs w:val="30"/>
-                    <w:lang w:val="es-ES" w:eastAsia="en-GB"/>
-                  </w:rPr>
-                  <w:t>alvaropalanco</w:t>
-                </w:r>
-                <w:proofErr w:type="spellEnd"/>
-                <w:r>
-                  <w:rPr>
-                    <w:rFonts w:ascii="Helvetica" w:eastAsia="Times New Roman" w:hAnsi="Helvetica" w:cs="Helvetica"/>
-                    <w:color w:val="333333"/>
-                    <w:sz w:val="30"/>
-                    <w:szCs w:val="30"/>
-                    <w:lang w:val="es-ES" w:eastAsia="en-GB"/>
-                  </w:rPr>
-                  <w:t>)</w:t>
+                  <w:t>Álvaro Palanco Lorenzo (alvaropalanco)</w:t>
                 </w:r>
               </w:p>
               <w:p>
@@ -597,6 +477,127 @@
       </w:pPr>
       <w:r>
         <w:lastRenderedPageBreak/>
+        <w:t>Architecture diagrams</w:t>
+      </w:r>
+    </w:p>
+    <w:p>
+      <w:pPr>
+        <w:pStyle w:val="Ttulo1"/>
+      </w:pPr>
+      <w:r>
+        <w:t>Package view</w:t>
+      </w:r>
+    </w:p>
+    <w:p>
+      <w:pPr>
+        <w:pStyle w:val="Ttulo1"/>
+      </w:pPr>
+      <w:r>
+        <w:pict>
+          <v:shapetype id="_x0000_t75" coordsize="21600,21600" o:spt="75" o:preferrelative="t" path="m@4@5l@4@11@9@11@9@5xe" filled="f" stroked="f">
+            <v:stroke joinstyle="miter"/>
+            <v:formulas>
+              <v:f eqn="if lineDrawn pixelLineWidth 0"/>
+              <v:f eqn="sum @0 1 0"/>
+              <v:f eqn="sum 0 0 @1"/>
+              <v:f eqn="prod @2 1 2"/>
+              <v:f eqn="prod @3 21600 pixelWidth"/>
+              <v:f eqn="prod @3 21600 pixelHeight"/>
+              <v:f eqn="sum @0 0 1"/>
+              <v:f eqn="prod @6 1 2"/>
+              <v:f eqn="prod @7 21600 pixelWidth"/>
+              <v:f eqn="sum @8 21600 0"/>
+              <v:f eqn="prod @7 21600 pixelHeight"/>
+              <v:f eqn="sum @10 21600 0"/>
+            </v:formulas>
+            <v:path o:extrusionok="f" gradientshapeok="t" o:connecttype="rect"/>
+            <o:lock v:ext="edit" aspectratio="t"/>
+          </v:shapetype>
+          <v:shape id="_x0000_i1025" type="#_x0000_t75" style="width:380.25pt;height:4in">
+            <v:imagedata r:id="rId7" o:title="PackageView"/>
+          </v:shape>
+        </w:pict>
+      </w:r>
+      <w:r>
+        <w:t>Component view</w:t>
+      </w:r>
+    </w:p>
+    <w:p>
+      <w:r>
+        <w:pict>
+          <v:shape id="_x0000_i1026" type="#_x0000_t75" style="width:424.5pt;height:280.5pt">
+            <v:imagedata r:id="rId8" o:title="ComponentView"/>
+          </v:shape>
+        </w:pict>
+      </w:r>
+    </w:p>
+    <w:p>
+      <w:pPr>
+        <w:pStyle w:val="Ttulo1"/>
+      </w:pPr>
+      <w:r>
+        <w:lastRenderedPageBreak/>
+        <w:t>Deployment view</w:t>
+      </w:r>
+    </w:p>
+    <w:p>
+      <w:pPr>
+        <w:pStyle w:val="Ttulo1"/>
+      </w:pPr>
+      <w:r>
+        <w:pict>
+          <v:shape id="_x0000_i1027" type="#_x0000_t75" style="width:424.5pt;height:324.75pt">
+            <v:imagedata r:id="rId9" o:title="DeploymentView"/>
+          </v:shape>
+        </w:pict>
+      </w:r>
+      <w:r>
+        <w:rPr>
+          <w:rStyle w:val="Ttulo2Car"/>
+        </w:rPr>
+        <w:t>Visual Paradigm project file</w:t>
+      </w:r>
+    </w:p>
+    <w:p>
+      <w:pPr>
+        <w:rPr>
+          <w:u w:val="single"/>
+        </w:rPr>
+      </w:pPr>
+      <w:r>
+        <w:t>All the documentation files can be found inside the documentation folder in</w:t>
+      </w:r>
+      <w:bookmarkStart w:id="0" w:name="_GoBack"/>
+      <w:bookmarkEnd w:id="0"/>
+      <w:r>
+        <w:t xml:space="preserve"> our github repository: </w:t>
+      </w:r>
+      <w:hyperlink r:id="rId10" w:history="1">
+        <w:r>
+          <w:rPr>
+            <w:rStyle w:val="Hipervnculo"/>
+          </w:rPr>
+          <w:t>https://github.com/Arquisoft/Trivi</w:t>
+        </w:r>
+        <w:r>
+          <w:rPr>
+            <w:rStyle w:val="Hipervnculo"/>
+          </w:rPr>
+          <w:t>a</w:t>
+        </w:r>
+        <w:r>
+          <w:rPr>
+            <w:rStyle w:val="Hipervnculo"/>
+          </w:rPr>
+          <w:t>l_i1b</w:t>
+        </w:r>
+      </w:hyperlink>
+    </w:p>
+    <w:p>
+      <w:pPr>
+        <w:pStyle w:val="Ttulo"/>
+      </w:pPr>
+      <w:r>
         <w:t xml:space="preserve">MANUAL </w:t>
       </w:r>
     </w:p>
@@ -656,8 +657,6 @@
         </w:rPr>
         <w:t>This module receives a xml or gift file and makes the translation in order to store the information in the database.</w:t>
       </w:r>
-      <w:bookmarkStart w:id="0" w:name="_GoBack"/>
-      <w:bookmarkEnd w:id="0"/>
     </w:p>
     <w:p>
       <w:pPr>
@@ -958,6 +957,7 @@
         <w:rPr>
           <w:sz w:val="48"/>
         </w:rPr>
+        <w:lastRenderedPageBreak/>
         <w:t xml:space="preserve">User manual </w:t>
       </w:r>
     </w:p>
@@ -978,19 +978,19 @@
           <w:sz w:val="22"/>
           <w:szCs w:val="22"/>
         </w:rPr>
-        <w:t xml:space="preserve">This user manual describes the behaviour of the interface that will be used by </w:t>
-      </w:r>
-      <w:proofErr w:type="gramStart"/>
-      <w:r>
+        <w:t>This user manual describes the behaviour of the interface that will be used by an user (and administrator).</w:t>
+      </w:r>
+    </w:p>
+    <w:p>
+      <w:pPr>
+        <w:pStyle w:val="NormalWeb"/>
         <w:rPr>
           <w:rFonts w:asciiTheme="majorHAnsi" w:hAnsiTheme="majorHAnsi"/>
           <w:color w:val="000000"/>
           <w:sz w:val="22"/>
           <w:szCs w:val="22"/>
         </w:rPr>
-        <w:t>an</w:t>
-      </w:r>
-      <w:proofErr w:type="gramEnd"/>
+      </w:pPr>
       <w:r>
         <w:rPr>
           <w:rFonts w:asciiTheme="majorHAnsi" w:hAnsiTheme="majorHAnsi"/>
@@ -998,7 +998,7 @@
           <w:sz w:val="22"/>
           <w:szCs w:val="22"/>
         </w:rPr>
-        <w:t xml:space="preserve"> user (and administrator).</w:t>
+        <w:t>The main goal is to introduce in the database of the system the list with all the questions (including one right answer and two wrong ones for each question).</w:t>
       </w:r>
     </w:p>
     <w:p>
@@ -1018,7 +1018,7 @@
           <w:sz w:val="22"/>
           <w:szCs w:val="22"/>
         </w:rPr>
-        <w:t>The main goal is to introduce in the database of the system the list with all the questions (including one right answer and two wrong ones for each question).</w:t>
+        <w:t>That will be useful to develop different types of games that can use this questions.</w:t>
       </w:r>
     </w:p>
     <w:p>
@@ -1038,19 +1038,19 @@
           <w:sz w:val="22"/>
           <w:szCs w:val="22"/>
         </w:rPr>
-        <w:t xml:space="preserve">That will be useful to develop different types of games that can use </w:t>
-      </w:r>
-      <w:proofErr w:type="gramStart"/>
-      <w:r>
+        <w:t>The application has to be started from the command line.</w:t>
+      </w:r>
+    </w:p>
+    <w:p>
+      <w:pPr>
+        <w:pStyle w:val="NormalWeb"/>
         <w:rPr>
           <w:rFonts w:asciiTheme="majorHAnsi" w:hAnsiTheme="majorHAnsi"/>
           <w:color w:val="000000"/>
           <w:sz w:val="22"/>
           <w:szCs w:val="22"/>
         </w:rPr>
-        <w:t>this questions</w:t>
-      </w:r>
-      <w:proofErr w:type="gramEnd"/>
+      </w:pPr>
       <w:r>
         <w:rPr>
           <w:rFonts w:asciiTheme="majorHAnsi" w:hAnsiTheme="majorHAnsi"/>
@@ -1058,7 +1058,7 @@
           <w:sz w:val="22"/>
           <w:szCs w:val="22"/>
         </w:rPr>
-        <w:t>.</w:t>
+        <w:t>First, when the user starts the application to introduce the data on the database, he should write one of these three operations :</w:t>
       </w:r>
     </w:p>
     <w:p>
@@ -1078,7 +1078,7 @@
           <w:sz w:val="22"/>
           <w:szCs w:val="22"/>
         </w:rPr>
-        <w:t>The application has to be started from the command line.</w:t>
+        <w:t>* Read + name of the file: the application reads the file with the specified name and shows its content on the command line (for example, “read test.xml” reads and shows the content of the test.xml file).</w:t>
       </w:r>
     </w:p>
     <w:p>
@@ -1098,19 +1098,28 @@
           <w:sz w:val="22"/>
           <w:szCs w:val="22"/>
         </w:rPr>
-        <w:t xml:space="preserve">First, when the user starts the application to introduce the data on the database, he should write one of these three </w:t>
-      </w:r>
-      <w:proofErr w:type="gramStart"/>
-      <w:r>
+        <w:t>* Exit : The application is closed</w:t>
+      </w:r>
+    </w:p>
+    <w:p>
+      <w:pPr>
+        <w:pStyle w:val="NormalWeb"/>
         <w:rPr>
           <w:rFonts w:asciiTheme="majorHAnsi" w:hAnsiTheme="majorHAnsi"/>
           <w:color w:val="000000"/>
           <w:sz w:val="22"/>
           <w:szCs w:val="22"/>
         </w:rPr>
-        <w:t>operations :</w:t>
-      </w:r>
-      <w:proofErr w:type="gramEnd"/>
+      </w:pPr>
+      <w:r>
+        <w:rPr>
+          <w:rFonts w:asciiTheme="majorHAnsi" w:hAnsiTheme="majorHAnsi"/>
+          <w:color w:val="000000"/>
+          <w:sz w:val="22"/>
+          <w:szCs w:val="22"/>
+        </w:rPr>
+        <w:t>* Help: It shows the help of the application with a brief explanation of each command.</w:t>
+      </w:r>
     </w:p>
     <w:p>
       <w:pPr>
@@ -1129,7 +1138,7 @@
           <w:sz w:val="22"/>
           <w:szCs w:val="22"/>
         </w:rPr>
-        <w:t>* Read + name of the file: the application reads the file with the specified name and shows its content on the command line (for example, “read test.xml” reads and shows the content of the test.xml file).</w:t>
+        <w:t>When the read operation is executed, the application automatically detects the extension of the file that is going to be read. Until now, the application can read just two extensions: xml and gift, but it will be implemented to accept more formats.</w:t>
       </w:r>
     </w:p>
     <w:p>
@@ -1142,96 +1151,16 @@
           <w:szCs w:val="22"/>
         </w:rPr>
       </w:pPr>
-      <w:r>
+    </w:p>
+    <w:p>
+      <w:pPr>
+        <w:pStyle w:val="NormalWeb"/>
         <w:rPr>
           <w:rFonts w:asciiTheme="majorHAnsi" w:hAnsiTheme="majorHAnsi"/>
           <w:color w:val="000000"/>
           <w:sz w:val="22"/>
           <w:szCs w:val="22"/>
         </w:rPr>
-        <w:t xml:space="preserve">* </w:t>
-      </w:r>
-      <w:proofErr w:type="gramStart"/>
-      <w:r>
-        <w:rPr>
-          <w:rFonts w:asciiTheme="majorHAnsi" w:hAnsiTheme="majorHAnsi"/>
-          <w:color w:val="000000"/>
-          <w:sz w:val="22"/>
-          <w:szCs w:val="22"/>
-        </w:rPr>
-        <w:t>Exit :</w:t>
-      </w:r>
-      <w:proofErr w:type="gramEnd"/>
-      <w:r>
-        <w:rPr>
-          <w:rFonts w:asciiTheme="majorHAnsi" w:hAnsiTheme="majorHAnsi"/>
-          <w:color w:val="000000"/>
-          <w:sz w:val="22"/>
-          <w:szCs w:val="22"/>
-        </w:rPr>
-        <w:t xml:space="preserve"> The application is closed</w:t>
-      </w:r>
-    </w:p>
-    <w:p>
-      <w:pPr>
-        <w:pStyle w:val="NormalWeb"/>
-        <w:rPr>
-          <w:rFonts w:asciiTheme="majorHAnsi" w:hAnsiTheme="majorHAnsi"/>
-          <w:color w:val="000000"/>
-          <w:sz w:val="22"/>
-          <w:szCs w:val="22"/>
-        </w:rPr>
-      </w:pPr>
-      <w:r>
-        <w:rPr>
-          <w:rFonts w:asciiTheme="majorHAnsi" w:hAnsiTheme="majorHAnsi"/>
-          <w:color w:val="000000"/>
-          <w:sz w:val="22"/>
-          <w:szCs w:val="22"/>
-        </w:rPr>
-        <w:t>* Help: It shows the help of the application with a brief explanation of each command.</w:t>
-      </w:r>
-    </w:p>
-    <w:p>
-      <w:pPr>
-        <w:pStyle w:val="NormalWeb"/>
-        <w:rPr>
-          <w:rFonts w:asciiTheme="majorHAnsi" w:hAnsiTheme="majorHAnsi"/>
-          <w:color w:val="000000"/>
-          <w:sz w:val="22"/>
-          <w:szCs w:val="22"/>
-        </w:rPr>
-      </w:pPr>
-      <w:r>
-        <w:rPr>
-          <w:rFonts w:asciiTheme="majorHAnsi" w:hAnsiTheme="majorHAnsi"/>
-          <w:color w:val="000000"/>
-          <w:sz w:val="22"/>
-          <w:szCs w:val="22"/>
-        </w:rPr>
-        <w:t>When the read operation is executed, the application automatically detects the extension of the file that is going to be read. Until now, the application can read just two extensions: xml and gift, but it will be implemented to accept more formats.</w:t>
-      </w:r>
-    </w:p>
-    <w:p>
-      <w:pPr>
-        <w:pStyle w:val="NormalWeb"/>
-        <w:rPr>
-          <w:rFonts w:asciiTheme="majorHAnsi" w:hAnsiTheme="majorHAnsi"/>
-          <w:color w:val="000000"/>
-          <w:sz w:val="22"/>
-          <w:szCs w:val="22"/>
-        </w:rPr>
-      </w:pPr>
-    </w:p>
-    <w:p>
-      <w:pPr>
-        <w:pStyle w:val="NormalWeb"/>
-        <w:rPr>
-          <w:rFonts w:asciiTheme="majorHAnsi" w:hAnsiTheme="majorHAnsi"/>
-          <w:color w:val="000000"/>
-          <w:sz w:val="22"/>
-          <w:szCs w:val="22"/>
-        </w:rPr>
       </w:pPr>
     </w:p>
     <w:p>
@@ -1245,7 +1174,6 @@
         <w:rPr>
           <w:sz w:val="48"/>
         </w:rPr>
-        <w:lastRenderedPageBreak/>
         <w:t xml:space="preserve">System manual </w:t>
       </w:r>
     </w:p>
@@ -1413,19 +1341,11 @@
           <w:rFonts w:asciiTheme="majorHAnsi" w:hAnsiTheme="majorHAnsi"/>
         </w:rPr>
       </w:pPr>
-      <w:proofErr w:type="spellStart"/>
-      <w:r>
-        <w:rPr>
-          <w:rFonts w:asciiTheme="majorHAnsi" w:hAnsiTheme="majorHAnsi"/>
-        </w:rPr>
-        <w:t>getQuestion</w:t>
-      </w:r>
-      <w:proofErr w:type="spellEnd"/>
-      <w:r>
-        <w:rPr>
-          <w:rFonts w:asciiTheme="majorHAnsi" w:hAnsiTheme="majorHAnsi"/>
-        </w:rPr>
-        <w:t xml:space="preserve">() </w:t>
+      <w:r>
+        <w:rPr>
+          <w:rFonts w:asciiTheme="majorHAnsi" w:hAnsiTheme="majorHAnsi"/>
+        </w:rPr>
+        <w:t xml:space="preserve">getQuestion() </w:t>
       </w:r>
     </w:p>
     <w:p>
@@ -1444,7 +1364,6 @@
           <w:rFonts w:asciiTheme="majorHAnsi" w:hAnsiTheme="majorHAnsi"/>
         </w:rPr>
       </w:pPr>
-      <w:proofErr w:type="spellStart"/>
       <w:r>
         <w:rPr>
           <w:rFonts w:asciiTheme="majorHAnsi" w:hAnsiTheme="majorHAnsi"/>
@@ -1455,14 +1374,7 @@
         <w:rPr>
           <w:rFonts w:asciiTheme="majorHAnsi" w:hAnsiTheme="majorHAnsi"/>
         </w:rPr>
-        <w:t>wers</w:t>
-      </w:r>
-      <w:proofErr w:type="spellEnd"/>
-      <w:r>
-        <w:rPr>
-          <w:rFonts w:asciiTheme="majorHAnsi" w:hAnsiTheme="majorHAnsi"/>
-        </w:rPr>
-        <w:t>()</w:t>
+        <w:t>wers()</w:t>
       </w:r>
     </w:p>
     <w:p>
@@ -1481,13 +1393,8 @@
       <w:pPr>
         <w:pStyle w:val="Subttulo"/>
       </w:pPr>
-      <w:proofErr w:type="spellStart"/>
-      <w:r>
-        <w:t>TrivialQuestion</w:t>
-      </w:r>
-      <w:proofErr w:type="spellEnd"/>
-      <w:r>
-        <w:t xml:space="preserve"> </w:t>
+      <w:r>
+        <w:t xml:space="preserve">TrivialQuestion </w:t>
       </w:r>
     </w:p>
     <w:p>
@@ -1511,21 +1418,7 @@
         <w:rPr>
           <w:rFonts w:asciiTheme="majorHAnsi" w:hAnsiTheme="majorHAnsi"/>
         </w:rPr>
-        <w:t xml:space="preserve">Then it has getters and setters to the fields and also it override the </w:t>
-      </w:r>
-      <w:proofErr w:type="spellStart"/>
-      <w:r>
-        <w:rPr>
-          <w:rFonts w:asciiTheme="majorHAnsi" w:hAnsiTheme="majorHAnsi"/>
-        </w:rPr>
-        <w:t>toString</w:t>
-      </w:r>
-      <w:proofErr w:type="spellEnd"/>
-      <w:r>
-        <w:rPr>
-          <w:rFonts w:asciiTheme="majorHAnsi" w:hAnsiTheme="majorHAnsi"/>
-        </w:rPr>
-        <w:t xml:space="preserve"> of the Object class. </w:t>
+        <w:t xml:space="preserve">Then it has getters and setters to the fields and also it override the toString of the Object class. </w:t>
       </w:r>
     </w:p>
     <w:p>
@@ -1560,74 +1453,28 @@
         <w:rPr>
           <w:rFonts w:asciiTheme="majorHAnsi" w:hAnsiTheme="majorHAnsi"/>
         </w:rPr>
-        <w:t xml:space="preserve">only has one abstract method </w:t>
-      </w:r>
-      <w:proofErr w:type="spellStart"/>
-      <w:proofErr w:type="gramStart"/>
-      <w:r>
-        <w:rPr>
-          <w:rFonts w:asciiTheme="majorHAnsi" w:hAnsiTheme="majorHAnsi"/>
-        </w:rPr>
-        <w:t>getQuestions</w:t>
-      </w:r>
-      <w:proofErr w:type="spellEnd"/>
-      <w:r>
-        <w:rPr>
-          <w:rFonts w:asciiTheme="majorHAnsi" w:hAnsiTheme="majorHAnsi"/>
-        </w:rPr>
-        <w:t>(</w:t>
-      </w:r>
-      <w:proofErr w:type="gramEnd"/>
-      <w:r>
-        <w:rPr>
-          <w:rFonts w:asciiTheme="majorHAnsi" w:hAnsiTheme="majorHAnsi"/>
-        </w:rPr>
-        <w:t xml:space="preserve">) that returns a List of questions. </w:t>
+        <w:t xml:space="preserve">only has one abstract method getQuestions() that returns a List of questions. </w:t>
       </w:r>
     </w:p>
     <w:p>
       <w:pPr>
         <w:pStyle w:val="Subttulo"/>
       </w:pPr>
-      <w:proofErr w:type="spellStart"/>
       <w:r>
         <w:t>GIFTParser</w:t>
       </w:r>
-      <w:proofErr w:type="spellEnd"/>
-    </w:p>
-    <w:p>
-      <w:pPr>
-        <w:rPr>
-          <w:rFonts w:asciiTheme="majorHAnsi" w:hAnsiTheme="majorHAnsi"/>
-        </w:rPr>
-      </w:pPr>
-      <w:proofErr w:type="spellStart"/>
-      <w:r>
-        <w:rPr>
-          <w:rFonts w:asciiTheme="majorHAnsi" w:hAnsiTheme="majorHAnsi"/>
-        </w:rPr>
-        <w:t>GIFTParser</w:t>
-      </w:r>
-      <w:proofErr w:type="spellEnd"/>
-      <w:r>
-        <w:rPr>
-          <w:rFonts w:asciiTheme="majorHAnsi" w:hAnsiTheme="majorHAnsi"/>
-        </w:rPr>
-        <w:t xml:space="preserve"> is a class inherited from the interface Parser, consists in two methods that are parse and </w:t>
-      </w:r>
-      <w:proofErr w:type="spellStart"/>
-      <w:r>
-        <w:rPr>
-          <w:rFonts w:asciiTheme="majorHAnsi" w:hAnsiTheme="majorHAnsi"/>
-        </w:rPr>
-        <w:t>getQuestions</w:t>
-      </w:r>
-      <w:proofErr w:type="spellEnd"/>
-      <w:r>
-        <w:rPr>
-          <w:rFonts w:asciiTheme="majorHAnsi" w:hAnsiTheme="majorHAnsi"/>
-        </w:rPr>
-        <w:t>, private and public respectively, as well as the constructor.</w:t>
+    </w:p>
+    <w:p>
+      <w:pPr>
+        <w:rPr>
+          <w:rFonts w:asciiTheme="majorHAnsi" w:hAnsiTheme="majorHAnsi"/>
+        </w:rPr>
+      </w:pPr>
+      <w:r>
+        <w:rPr>
+          <w:rFonts w:asciiTheme="majorHAnsi" w:hAnsiTheme="majorHAnsi"/>
+        </w:rPr>
+        <w:t>GIFTParser is a class inherited from the interface Parser, consists in two methods that are parse and getQuestions, private and public respectively, as well as the constructor.</w:t>
       </w:r>
     </w:p>
     <w:p>
@@ -1685,133 +1532,187 @@
       <w:pPr>
         <w:pStyle w:val="Subttulo"/>
       </w:pPr>
-      <w:proofErr w:type="spellStart"/>
+      <w:r>
+        <w:t>XMLParser</w:t>
+      </w:r>
+    </w:p>
+    <w:p>
+      <w:pPr>
+        <w:rPr>
+          <w:rFonts w:asciiTheme="majorHAnsi" w:hAnsiTheme="majorHAnsi"/>
+        </w:rPr>
+      </w:pPr>
+      <w:r>
+        <w:rPr>
+          <w:rFonts w:asciiTheme="majorHAnsi" w:hAnsiTheme="majorHAnsi"/>
+        </w:rPr>
+        <w:t xml:space="preserve">XMLParser inherits from the interface Parser. It has </w:t>
+      </w:r>
+      <w:r>
+        <w:rPr>
+          <w:rFonts w:asciiTheme="majorHAnsi" w:hAnsiTheme="majorHAnsi"/>
+        </w:rPr>
+        <w:t>two methods that are a public method getQuestions and a public one, also a</w:t>
+      </w:r>
+      <w:r>
+        <w:rPr>
+          <w:rFonts w:asciiTheme="majorHAnsi" w:hAnsiTheme="majorHAnsi"/>
+        </w:rPr>
+        <w:t xml:space="preserve"> constructor.</w:t>
+      </w:r>
+    </w:p>
+    <w:p>
+      <w:pPr>
+        <w:rPr>
+          <w:rFonts w:asciiTheme="majorHAnsi" w:hAnsiTheme="majorHAnsi"/>
+        </w:rPr>
+      </w:pPr>
+      <w:r>
+        <w:rPr>
+          <w:rFonts w:asciiTheme="majorHAnsi" w:hAnsiTheme="majorHAnsi"/>
+        </w:rPr>
+        <w:t>The file that will be parsed must be passed to the constructor.</w:t>
+      </w:r>
+    </w:p>
+    <w:p>
+      <w:pPr>
+        <w:rPr>
+          <w:rFonts w:asciiTheme="majorHAnsi" w:hAnsiTheme="majorHAnsi"/>
+        </w:rPr>
+      </w:pPr>
+      <w:r>
+        <w:rPr>
+          <w:rFonts w:asciiTheme="majorHAnsi" w:hAnsiTheme="majorHAnsi"/>
+        </w:rPr>
+        <w:t xml:space="preserve">The parse method is uncharged of reading the file and creating the Question objects. </w:t>
+      </w:r>
+    </w:p>
+    <w:p>
+      <w:pPr>
+        <w:rPr>
+          <w:rFonts w:asciiTheme="majorHAnsi" w:hAnsiTheme="majorHAnsi"/>
+        </w:rPr>
+      </w:pPr>
+      <w:r>
+        <w:rPr>
+          <w:rFonts w:asciiTheme="majorHAnsi" w:hAnsiTheme="majorHAnsi"/>
+        </w:rPr>
+        <w:t>The me</w:t>
+      </w:r>
+      <w:r>
+        <w:rPr>
+          <w:rFonts w:asciiTheme="majorHAnsi" w:hAnsiTheme="majorHAnsi"/>
+        </w:rPr>
+        <w:t>thod get Question returns the</w:t>
+      </w:r>
+      <w:r>
+        <w:rPr>
+          <w:rFonts w:asciiTheme="majorHAnsi" w:hAnsiTheme="majorHAnsi"/>
+        </w:rPr>
+        <w:t xml:space="preserve"> list of objects Question previously filled by the parse method.</w:t>
+      </w:r>
+    </w:p>
+    <w:p>
+      <w:pPr>
+        <w:pStyle w:val="Ttulo1"/>
+      </w:pPr>
+      <w:r>
+        <w:t>D</w:t>
+      </w:r>
+      <w:r>
+        <w:t>ataBase</w:t>
+      </w:r>
+    </w:p>
+    <w:p>
+      <w:pPr>
+        <w:pStyle w:val="Subttulo"/>
+      </w:pPr>
+      <w:r>
+        <w:t>DBConnector</w:t>
+      </w:r>
+    </w:p>
+    <w:p>
+      <w:pPr>
+        <w:jc w:val="both"/>
+        <w:rPr>
+          <w:rFonts w:asciiTheme="majorHAnsi" w:hAnsiTheme="majorHAnsi"/>
+        </w:rPr>
+      </w:pPr>
+      <w:r>
+        <w:rPr>
+          <w:rFonts w:asciiTheme="majorHAnsi" w:hAnsiTheme="majorHAnsi"/>
+        </w:rPr>
+        <w:t>Interface in which we determine the method that is shared between all the different types of connectors (</w:t>
+      </w:r>
+      <w:r>
+        <w:rPr>
+          <w:rFonts w:asciiTheme="majorHAnsi" w:hAnsiTheme="majorHAnsi"/>
+        </w:rPr>
+        <w:t>getConnection</w:t>
+      </w:r>
+      <w:r>
+        <w:rPr>
+          <w:rFonts w:asciiTheme="majorHAnsi" w:hAnsiTheme="majorHAnsi"/>
+        </w:rPr>
+        <w:t>()).</w:t>
+      </w:r>
+    </w:p>
+    <w:p>
+      <w:pPr>
+        <w:pStyle w:val="Subttulo"/>
+      </w:pPr>
       <w:r>
         <w:lastRenderedPageBreak/>
-        <w:t>XMLParser</w:t>
-      </w:r>
-      <w:proofErr w:type="spellEnd"/>
-    </w:p>
-    <w:p>
-      <w:pPr>
-        <w:rPr>
-          <w:rFonts w:asciiTheme="majorHAnsi" w:hAnsiTheme="majorHAnsi"/>
-        </w:rPr>
-      </w:pPr>
-      <w:proofErr w:type="spellStart"/>
-      <w:r>
-        <w:rPr>
-          <w:rFonts w:asciiTheme="majorHAnsi" w:hAnsiTheme="majorHAnsi"/>
-        </w:rPr>
-        <w:t>XMLParser</w:t>
-      </w:r>
-      <w:proofErr w:type="spellEnd"/>
-      <w:r>
-        <w:rPr>
-          <w:rFonts w:asciiTheme="majorHAnsi" w:hAnsiTheme="majorHAnsi"/>
-        </w:rPr>
-        <w:t xml:space="preserve"> inherits from the interface Parser. It has </w:t>
-      </w:r>
-      <w:r>
-        <w:rPr>
-          <w:rFonts w:asciiTheme="majorHAnsi" w:hAnsiTheme="majorHAnsi"/>
-        </w:rPr>
-        <w:t xml:space="preserve">two methods that are a public method </w:t>
-      </w:r>
-      <w:proofErr w:type="spellStart"/>
-      <w:r>
-        <w:rPr>
-          <w:rFonts w:asciiTheme="majorHAnsi" w:hAnsiTheme="majorHAnsi"/>
-        </w:rPr>
-        <w:t>getQuestions</w:t>
-      </w:r>
-      <w:proofErr w:type="spellEnd"/>
-      <w:r>
-        <w:rPr>
-          <w:rFonts w:asciiTheme="majorHAnsi" w:hAnsiTheme="majorHAnsi"/>
-        </w:rPr>
-        <w:t xml:space="preserve"> and a public one, also a</w:t>
-      </w:r>
-      <w:r>
-        <w:rPr>
-          <w:rFonts w:asciiTheme="majorHAnsi" w:hAnsiTheme="majorHAnsi"/>
-        </w:rPr>
-        <w:t xml:space="preserve"> constructor.</w:t>
-      </w:r>
-    </w:p>
-    <w:p>
-      <w:pPr>
-        <w:rPr>
-          <w:rFonts w:asciiTheme="majorHAnsi" w:hAnsiTheme="majorHAnsi"/>
-        </w:rPr>
-      </w:pPr>
-      <w:r>
-        <w:rPr>
-          <w:rFonts w:asciiTheme="majorHAnsi" w:hAnsiTheme="majorHAnsi"/>
-        </w:rPr>
-        <w:t>The file that will be parsed must be passed to the constructor.</w:t>
-      </w:r>
-    </w:p>
-    <w:p>
-      <w:pPr>
-        <w:rPr>
-          <w:rFonts w:asciiTheme="majorHAnsi" w:hAnsiTheme="majorHAnsi"/>
-        </w:rPr>
-      </w:pPr>
-      <w:r>
-        <w:rPr>
-          <w:rFonts w:asciiTheme="majorHAnsi" w:hAnsiTheme="majorHAnsi"/>
-        </w:rPr>
-        <w:t xml:space="preserve">The parse method is uncharged of reading the file and creating the Question objects. </w:t>
-      </w:r>
-    </w:p>
-    <w:p>
-      <w:pPr>
-        <w:rPr>
-          <w:rFonts w:asciiTheme="majorHAnsi" w:hAnsiTheme="majorHAnsi"/>
-        </w:rPr>
-      </w:pPr>
-      <w:r>
-        <w:rPr>
-          <w:rFonts w:asciiTheme="majorHAnsi" w:hAnsiTheme="majorHAnsi"/>
-        </w:rPr>
-        <w:t>The me</w:t>
-      </w:r>
-      <w:r>
-        <w:rPr>
-          <w:rFonts w:asciiTheme="majorHAnsi" w:hAnsiTheme="majorHAnsi"/>
-        </w:rPr>
-        <w:t>thod get Question returns the</w:t>
-      </w:r>
-      <w:r>
-        <w:rPr>
-          <w:rFonts w:asciiTheme="majorHAnsi" w:hAnsiTheme="majorHAnsi"/>
-        </w:rPr>
-        <w:t xml:space="preserve"> list of objects Question previously filled by the parse method.</w:t>
+        <w:t>MongoDBConnector</w:t>
+      </w:r>
+    </w:p>
+    <w:p>
+      <w:pPr>
+        <w:jc w:val="both"/>
+        <w:rPr>
+          <w:rFonts w:asciiTheme="majorHAnsi" w:hAnsiTheme="majorHAnsi"/>
+        </w:rPr>
+      </w:pPr>
+      <w:r>
+        <w:rPr>
+          <w:rFonts w:asciiTheme="majorHAnsi" w:hAnsiTheme="majorHAnsi"/>
+        </w:rPr>
+        <w:t xml:space="preserve">Specific connector for Mongo DB. In this class there is an attribute called mongo that is the client used for saving the data. It has a private method in order to create the connection used in the </w:t>
+      </w:r>
+      <w:r>
+        <w:rPr>
+          <w:rFonts w:asciiTheme="majorHAnsi" w:hAnsiTheme="majorHAnsi"/>
+        </w:rPr>
+        <w:t xml:space="preserve">getConnection </w:t>
+      </w:r>
+      <w:r>
+        <w:rPr>
+          <w:rFonts w:asciiTheme="majorHAnsi" w:hAnsiTheme="majorHAnsi"/>
+        </w:rPr>
+        <w:t>method in case there is not already an established connection.</w:t>
+      </w:r>
+      <w:r>
+        <w:rPr>
+          <w:rFonts w:asciiTheme="majorHAnsi" w:hAnsiTheme="majorHAnsi"/>
+        </w:rPr>
+        <w:t xml:space="preserve"> In case the connection cannot be established a message is shown.</w:t>
       </w:r>
     </w:p>
     <w:p>
       <w:pPr>
         <w:pStyle w:val="Ttulo1"/>
       </w:pPr>
-      <w:proofErr w:type="spellStart"/>
-      <w:r>
-        <w:t>D</w:t>
-      </w:r>
-      <w:r>
-        <w:t>ataBase</w:t>
-      </w:r>
-      <w:proofErr w:type="spellEnd"/>
+      <w:r>
+        <w:t>DBWriter</w:t>
+      </w:r>
     </w:p>
     <w:p>
       <w:pPr>
         <w:pStyle w:val="Subttulo"/>
       </w:pPr>
-      <w:proofErr w:type="spellStart"/>
-      <w:r>
-        <w:t>DBConnector</w:t>
-      </w:r>
-      <w:proofErr w:type="spellEnd"/>
+      <w:r>
+        <w:t>DBWriter</w:t>
+      </w:r>
     </w:p>
     <w:p>
       <w:pPr>
@@ -1824,40 +1725,16 @@
         <w:rPr>
           <w:rFonts w:asciiTheme="majorHAnsi" w:hAnsiTheme="majorHAnsi"/>
         </w:rPr>
-        <w:t>Interface in which we determine the method that is shared between all the different types of connectors (</w:t>
-      </w:r>
-      <w:proofErr w:type="spellStart"/>
-      <w:proofErr w:type="gramStart"/>
-      <w:r>
-        <w:rPr>
-          <w:rFonts w:asciiTheme="majorHAnsi" w:hAnsiTheme="majorHAnsi"/>
-        </w:rPr>
-        <w:t>getConnection</w:t>
-      </w:r>
-      <w:proofErr w:type="spellEnd"/>
-      <w:r>
-        <w:rPr>
-          <w:rFonts w:asciiTheme="majorHAnsi" w:hAnsiTheme="majorHAnsi"/>
-        </w:rPr>
-        <w:t>(</w:t>
-      </w:r>
-      <w:proofErr w:type="gramEnd"/>
-      <w:r>
-        <w:rPr>
-          <w:rFonts w:asciiTheme="majorHAnsi" w:hAnsiTheme="majorHAnsi"/>
-        </w:rPr>
-        <w:t>)).</w:t>
+        <w:t>Interface used in order to provide a common method for all the writers for the different databases which allows to insert questions.</w:t>
       </w:r>
     </w:p>
     <w:p>
       <w:pPr>
         <w:pStyle w:val="Subttulo"/>
       </w:pPr>
-      <w:proofErr w:type="spellStart"/>
-      <w:r>
-        <w:t>MongoDBConnector</w:t>
-      </w:r>
-      <w:proofErr w:type="spellEnd"/>
+      <w:r>
+        <w:t>MongoDBWriter</w:t>
+      </w:r>
     </w:p>
     <w:p>
       <w:pPr>
@@ -1866,66 +1743,24 @@
           <w:rFonts w:asciiTheme="majorHAnsi" w:hAnsiTheme="majorHAnsi"/>
         </w:rPr>
       </w:pPr>
-      <w:proofErr w:type="gramStart"/>
-      <w:r>
-        <w:rPr>
-          <w:rFonts w:asciiTheme="majorHAnsi" w:hAnsiTheme="majorHAnsi"/>
-        </w:rPr>
-        <w:t>Specific connector for Mongo DB.</w:t>
-      </w:r>
-      <w:proofErr w:type="gramEnd"/>
-      <w:r>
-        <w:rPr>
-          <w:rFonts w:asciiTheme="majorHAnsi" w:hAnsiTheme="majorHAnsi"/>
-        </w:rPr>
-        <w:t xml:space="preserve"> In this class there is an attribute called mongo that is the client used for saving the data. It has a private method in order to create the connection used in the </w:t>
-      </w:r>
-      <w:proofErr w:type="spellStart"/>
-      <w:r>
-        <w:rPr>
-          <w:rFonts w:asciiTheme="majorHAnsi" w:hAnsiTheme="majorHAnsi"/>
-        </w:rPr>
-        <w:t>getConnection</w:t>
-      </w:r>
-      <w:proofErr w:type="spellEnd"/>
-      <w:r>
-        <w:rPr>
-          <w:rFonts w:asciiTheme="majorHAnsi" w:hAnsiTheme="majorHAnsi"/>
-        </w:rPr>
-        <w:t xml:space="preserve"> </w:t>
-      </w:r>
-      <w:r>
-        <w:rPr>
-          <w:rFonts w:asciiTheme="majorHAnsi" w:hAnsiTheme="majorHAnsi"/>
-        </w:rPr>
-        <w:t>method in case there is not already an established connection.</w:t>
-      </w:r>
-      <w:r>
-        <w:rPr>
-          <w:rFonts w:asciiTheme="majorHAnsi" w:hAnsiTheme="majorHAnsi"/>
-        </w:rPr>
-        <w:t xml:space="preserve"> In case the connection cannot be established a message is shown.</w:t>
-      </w:r>
-    </w:p>
-    <w:p>
-      <w:pPr>
-        <w:pStyle w:val="Ttulo1"/>
-      </w:pPr>
-      <w:proofErr w:type="spellStart"/>
-      <w:r>
-        <w:t>DBWriter</w:t>
-      </w:r>
-      <w:proofErr w:type="spellEnd"/>
-    </w:p>
-    <w:p>
-      <w:pPr>
-        <w:pStyle w:val="Subttulo"/>
-      </w:pPr>
-      <w:proofErr w:type="spellStart"/>
-      <w:r>
-        <w:t>DBWriter</w:t>
-      </w:r>
-      <w:proofErr w:type="spellEnd"/>
+      <w:r>
+        <w:rPr>
+          <w:rFonts w:asciiTheme="majorHAnsi" w:hAnsiTheme="majorHAnsi"/>
+        </w:rPr>
+        <w:t xml:space="preserve">Class used to save the different questions in MongoDB. It is composed by several private methods, all of them used in order </w:t>
+      </w:r>
+      <w:r>
+        <w:rPr>
+          <w:rFonts w:asciiTheme="majorHAnsi" w:hAnsiTheme="majorHAnsi"/>
+        </w:rPr>
+        <w:t xml:space="preserve">be used in the public method insertQuestions. </w:t>
+      </w:r>
+      <w:r>
+        <w:rPr>
+          <w:rFonts w:asciiTheme="majorHAnsi" w:hAnsiTheme="majorHAnsi"/>
+        </w:rPr>
+        <w:t>The private methods are:</w:t>
+      </w:r>
     </w:p>
     <w:p>
       <w:pPr>
@@ -1938,32 +1773,8 @@
         <w:rPr>
           <w:rFonts w:asciiTheme="majorHAnsi" w:hAnsiTheme="majorHAnsi"/>
         </w:rPr>
-        <w:t xml:space="preserve">Interface used in order to provide a common method for all the writers for the different databases which </w:t>
-      </w:r>
-      <w:proofErr w:type="gramStart"/>
-      <w:r>
-        <w:rPr>
-          <w:rFonts w:asciiTheme="majorHAnsi" w:hAnsiTheme="majorHAnsi"/>
-        </w:rPr>
-        <w:t>allows</w:t>
-      </w:r>
-      <w:proofErr w:type="gramEnd"/>
-      <w:r>
-        <w:rPr>
-          <w:rFonts w:asciiTheme="majorHAnsi" w:hAnsiTheme="majorHAnsi"/>
-        </w:rPr>
-        <w:t xml:space="preserve"> to insert questions.</w:t>
-      </w:r>
-    </w:p>
-    <w:p>
-      <w:pPr>
-        <w:pStyle w:val="Subttulo"/>
-      </w:pPr>
-      <w:proofErr w:type="spellStart"/>
-      <w:r>
-        <w:t>MongoDBWriter</w:t>
-      </w:r>
-      <w:proofErr w:type="spellEnd"/>
+        <w:t>-createEntries()</w:t>
+      </w:r>
     </w:p>
     <w:p>
       <w:pPr>
@@ -1976,108 +1787,8 @@
         <w:rPr>
           <w:rFonts w:asciiTheme="majorHAnsi" w:hAnsiTheme="majorHAnsi"/>
         </w:rPr>
-        <w:t xml:space="preserve">Class used to save the different questions in </w:t>
-      </w:r>
-      <w:proofErr w:type="spellStart"/>
-      <w:r>
-        <w:rPr>
-          <w:rFonts w:asciiTheme="majorHAnsi" w:hAnsiTheme="majorHAnsi"/>
-        </w:rPr>
-        <w:t>MongoDB</w:t>
-      </w:r>
-      <w:proofErr w:type="spellEnd"/>
-      <w:r>
-        <w:rPr>
-          <w:rFonts w:asciiTheme="majorHAnsi" w:hAnsiTheme="majorHAnsi"/>
-        </w:rPr>
-        <w:t xml:space="preserve">. It is composed by several private methods, all of them used in order </w:t>
-      </w:r>
-      <w:r>
-        <w:rPr>
-          <w:rFonts w:asciiTheme="majorHAnsi" w:hAnsiTheme="majorHAnsi"/>
-        </w:rPr>
-        <w:t xml:space="preserve">be used in the public method </w:t>
-      </w:r>
-      <w:proofErr w:type="spellStart"/>
-      <w:r>
-        <w:rPr>
-          <w:rFonts w:asciiTheme="majorHAnsi" w:hAnsiTheme="majorHAnsi"/>
-        </w:rPr>
-        <w:t>insertQuestions</w:t>
-      </w:r>
-      <w:proofErr w:type="spellEnd"/>
-      <w:r>
-        <w:rPr>
-          <w:rFonts w:asciiTheme="majorHAnsi" w:hAnsiTheme="majorHAnsi"/>
-        </w:rPr>
-        <w:t xml:space="preserve">. </w:t>
-      </w:r>
-      <w:r>
-        <w:rPr>
-          <w:rFonts w:asciiTheme="majorHAnsi" w:hAnsiTheme="majorHAnsi"/>
-        </w:rPr>
-        <w:t>The private methods are:</w:t>
-      </w:r>
-    </w:p>
-    <w:p>
-      <w:pPr>
-        <w:jc w:val="both"/>
-        <w:rPr>
-          <w:rFonts w:asciiTheme="majorHAnsi" w:hAnsiTheme="majorHAnsi"/>
-        </w:rPr>
-      </w:pPr>
-      <w:r>
-        <w:rPr>
-          <w:rFonts w:asciiTheme="majorHAnsi" w:hAnsiTheme="majorHAnsi"/>
-        </w:rPr>
-        <w:t>-</w:t>
-      </w:r>
-      <w:proofErr w:type="spellStart"/>
-      <w:proofErr w:type="gramStart"/>
-      <w:r>
-        <w:rPr>
-          <w:rFonts w:asciiTheme="majorHAnsi" w:hAnsiTheme="majorHAnsi"/>
-        </w:rPr>
-        <w:t>createEntries</w:t>
-      </w:r>
-      <w:proofErr w:type="spellEnd"/>
-      <w:r>
-        <w:rPr>
-          <w:rFonts w:asciiTheme="majorHAnsi" w:hAnsiTheme="majorHAnsi"/>
-        </w:rPr>
-        <w:t>()</w:t>
-      </w:r>
-      <w:proofErr w:type="gramEnd"/>
-    </w:p>
-    <w:p>
-      <w:pPr>
-        <w:jc w:val="both"/>
-        <w:rPr>
-          <w:rFonts w:asciiTheme="majorHAnsi" w:hAnsiTheme="majorHAnsi"/>
-        </w:rPr>
-      </w:pPr>
-      <w:r>
-        <w:rPr>
-          <w:rFonts w:asciiTheme="majorHAnsi" w:hAnsiTheme="majorHAnsi"/>
-        </w:rPr>
-        <w:t>-</w:t>
-      </w:r>
-      <w:proofErr w:type="spellStart"/>
-      <w:proofErr w:type="gramStart"/>
-      <w:r>
-        <w:rPr>
-          <w:rFonts w:asciiTheme="majorHAnsi" w:hAnsiTheme="majorHAnsi"/>
-        </w:rPr>
-        <w:t>addQuestions</w:t>
-      </w:r>
-      <w:proofErr w:type="spellEnd"/>
-      <w:r>
-        <w:rPr>
-          <w:rFonts w:asciiTheme="majorHAnsi" w:hAnsiTheme="majorHAnsi"/>
-        </w:rPr>
-        <w:t>()</w:t>
-      </w:r>
-      <w:proofErr w:type="gramEnd"/>
+        <w:t>-addQuestions()</w:t>
+      </w:r>
     </w:p>
     <w:p>
       <w:pPr>
@@ -2129,7 +1840,7 @@
 </file>
 
 <file path=word/numbering.xml><?xml version="1.0" encoding="utf-8"?>
-<w:numbering xmlns:ve="http://schemas.openxmlformats.org/markup-compatibility/2006" xmlns:o="urn:schemas-microsoft-com:office:office" xmlns:r="http://schemas.openxmlformats.org/officeDocument/2006/relationships" xmlns:m="http://schemas.openxmlformats.org/officeDocument/2006/math" xmlns:v="urn:schemas-microsoft-com:vml" xmlns:wp="http://schemas.openxmlformats.org/drawingml/2006/wordprocessingDrawing" xmlns:w10="urn:schemas-microsoft-com:office:word" xmlns:w="http://schemas.openxmlformats.org/wordprocessingml/2006/main" xmlns:wne="http://schemas.microsoft.com/office/word/2006/wordml">
+<w:numbering xmlns:wpc="http://schemas.microsoft.com/office/word/2010/wordprocessingCanvas" xmlns:mc="http://schemas.openxmlformats.org/markup-compatibility/2006" xmlns:o="urn:schemas-microsoft-com:office:office" xmlns:r="http://schemas.openxmlformats.org/officeDocument/2006/relationships" xmlns:m="http://schemas.openxmlformats.org/officeDocument/2006/math" xmlns:v="urn:schemas-microsoft-com:vml" xmlns:wp14="http://schemas.microsoft.com/office/word/2010/wordprocessingDrawing" xmlns:wp="http://schemas.openxmlformats.org/drawingml/2006/wordprocessingDrawing" xmlns:w10="urn:schemas-microsoft-com:office:word" xmlns:w="http://schemas.openxmlformats.org/wordprocessingml/2006/main" xmlns:w14="http://schemas.microsoft.com/office/word/2010/wordml" xmlns:wpg="http://schemas.microsoft.com/office/word/2010/wordprocessingGroup" xmlns:wpi="http://schemas.microsoft.com/office/word/2010/wordprocessingInk" xmlns:wne="http://schemas.microsoft.com/office/word/2006/wordml" xmlns:wps="http://schemas.microsoft.com/office/word/2010/wordprocessingShape" mc:Ignorable="w14 wp14">
   <w:abstractNum w:abstractNumId="0">
     <w:nsid w:val="0DC14635"/>
     <w:multiLevelType w:val="multilevel"/>
@@ -2518,7 +2229,7 @@
 </file>
 
 <file path=word/styles.xml><?xml version="1.0" encoding="utf-8"?>
-<w:styles xmlns:r="http://schemas.openxmlformats.org/officeDocument/2006/relationships" xmlns:w="http://schemas.openxmlformats.org/wordprocessingml/2006/main">
+<w:styles xmlns:mc="http://schemas.openxmlformats.org/markup-compatibility/2006" xmlns:r="http://schemas.openxmlformats.org/officeDocument/2006/relationships" xmlns:w="http://schemas.openxmlformats.org/wordprocessingml/2006/main" xmlns:w14="http://schemas.microsoft.com/office/word/2010/wordml" mc:Ignorable="w14">
   <w:docDefaults>
     <w:rPrDefault>
       <w:rPr>
@@ -2736,7 +2447,6 @@
     <w:uiPriority w:val="99"/>
     <w:semiHidden/>
     <w:unhideWhenUsed/>
-    <w:qFormat/>
     <w:tblPr>
       <w:tblInd w:w="0" w:type="dxa"/>
       <w:tblCellMar>
@@ -2986,50 +2696,228 @@
       <w:lang w:eastAsia="en-GB"/>
     </w:rPr>
   </w:style>
+  <w:style w:type="character" w:styleId="Hipervnculo">
+    <w:name w:val="Hyperlink"/>
+    <w:basedOn w:val="Fuentedeprrafopredeter"/>
+    <w:uiPriority w:val="99"/>
+    <w:unhideWhenUsed/>
+    <w:rsid w:val="00671482"/>
+    <w:rPr>
+      <w:color w:val="0000FF" w:themeColor="hyperlink"/>
+      <w:u w:val="single"/>
+    </w:rPr>
+  </w:style>
+  <w:style w:type="character" w:styleId="Hipervnculovisitado">
+    <w:name w:val="FollowedHyperlink"/>
+    <w:basedOn w:val="Fuentedeprrafopredeter"/>
+    <w:uiPriority w:val="99"/>
+    <w:semiHidden/>
+    <w:unhideWhenUsed/>
+    <w:rsid w:val="00671482"/>
+    <w:rPr>
+      <w:color w:val="800080" w:themeColor="followedHyperlink"/>
+      <w:u w:val="single"/>
+    </w:rPr>
+  </w:style>
+</w:styles>
+</file>
+
+<file path=word/stylesWithEffects.xml><?xml version="1.0" encoding="utf-8"?>
+<w:styles xmlns:wpc="http://schemas.microsoft.com/office/word/2010/wordprocessingCanvas" xmlns:mc="http://schemas.openxmlformats.org/markup-compatibility/2006" xmlns:o="urn:schemas-microsoft-com:office:office" xmlns:r="http://schemas.openxmlformats.org/officeDocument/2006/relationships" xmlns:m="http://schemas.openxmlformats.org/officeDocument/2006/math" xmlns:v="urn:schemas-microsoft-com:vml" xmlns:wp14="http://schemas.microsoft.com/office/word/2010/wordprocessingDrawing" xmlns:wp="http://schemas.openxmlformats.org/drawingml/2006/wordprocessingDrawing" xmlns:w10="urn:schemas-microsoft-com:office:word" xmlns:w="http://schemas.openxmlformats.org/wordprocessingml/2006/main" xmlns:w14="http://schemas.microsoft.com/office/word/2010/wordml" xmlns:wpg="http://schemas.microsoft.com/office/word/2010/wordprocessingGroup" xmlns:wpi="http://schemas.microsoft.com/office/word/2010/wordprocessingInk" xmlns:wne="http://schemas.microsoft.com/office/word/2006/wordml" xmlns:wps="http://schemas.microsoft.com/office/word/2010/wordprocessingShape" mc:Ignorable="w14 wp14">
+  <w:docDefaults>
+    <w:rPrDefault>
+      <w:rPr>
+        <w:rFonts w:asciiTheme="minorHAnsi" w:eastAsiaTheme="minorEastAsia" w:hAnsiTheme="minorHAnsi" w:cstheme="minorBidi"/>
+        <w:sz w:val="22"/>
+        <w:szCs w:val="22"/>
+        <w:lang w:val="es-ES" w:eastAsia="es-ES" w:bidi="ar-SA"/>
+      </w:rPr>
+    </w:rPrDefault>
+    <w:pPrDefault>
+      <w:pPr>
+        <w:spacing w:after="200" w:line="276" w:lineRule="auto"/>
+      </w:pPr>
+    </w:pPrDefault>
+  </w:docDefaults>
+  <w:latentStyles w:defLockedState="0" w:defUIPriority="99" w:defSemiHidden="1" w:defUnhideWhenUsed="1" w:defQFormat="0" w:count="267">
+    <w:lsdException w:name="Normal" w:semiHidden="0" w:uiPriority="0" w:unhideWhenUsed="0" w:qFormat="1"/>
+    <w:lsdException w:name="heading 1" w:semiHidden="0" w:uiPriority="9" w:unhideWhenUsed="0" w:qFormat="1"/>
+    <w:lsdException w:name="heading 2" w:uiPriority="9" w:qFormat="1"/>
+    <w:lsdException w:name="heading 3" w:uiPriority="9" w:qFormat="1"/>
+    <w:lsdException w:name="heading 4" w:uiPriority="9" w:qFormat="1"/>
+    <w:lsdException w:name="heading 5" w:uiPriority="9" w:qFormat="1"/>
+    <w:lsdException w:name="heading 6" w:uiPriority="9" w:qFormat="1"/>
+    <w:lsdException w:name="heading 7" w:uiPriority="9" w:qFormat="1"/>
+    <w:lsdException w:name="heading 8" w:uiPriority="9" w:qFormat="1"/>
+    <w:lsdException w:name="heading 9" w:uiPriority="9" w:qFormat="1"/>
+    <w:lsdException w:name="toc 1" w:uiPriority="39"/>
+    <w:lsdException w:name="toc 2" w:uiPriority="39"/>
+    <w:lsdException w:name="toc 3" w:uiPriority="39"/>
+    <w:lsdException w:name="toc 4" w:uiPriority="39"/>
+    <w:lsdException w:name="toc 5" w:uiPriority="39"/>
+    <w:lsdException w:name="toc 6" w:uiPriority="39"/>
+    <w:lsdException w:name="toc 7" w:uiPriority="39"/>
+    <w:lsdException w:name="toc 8" w:uiPriority="39"/>
+    <w:lsdException w:name="toc 9" w:uiPriority="39"/>
+    <w:lsdException w:name="caption" w:uiPriority="35" w:qFormat="1"/>
+    <w:lsdException w:name="Title" w:semiHidden="0" w:uiPriority="10" w:unhideWhenUsed="0" w:qFormat="1"/>
+    <w:lsdException w:name="Default Paragraph Font" w:uiPriority="1"/>
+    <w:lsdException w:name="Subtitle" w:semiHidden="0" w:uiPriority="11" w:unhideWhenUsed="0" w:qFormat="1"/>
+    <w:lsdException w:name="Strong" w:semiHidden="0" w:uiPriority="22" w:unhideWhenUsed="0" w:qFormat="1"/>
+    <w:lsdException w:name="Emphasis" w:semiHidden="0" w:uiPriority="20" w:unhideWhenUsed="0" w:qFormat="1"/>
+    <w:lsdException w:name="Table Grid" w:semiHidden="0" w:uiPriority="59" w:unhideWhenUsed="0"/>
+    <w:lsdException w:name="Placeholder Text" w:unhideWhenUsed="0"/>
+    <w:lsdException w:name="No Spacing" w:semiHidden="0" w:uiPriority="1" w:unhideWhenUsed="0" w:qFormat="1"/>
+    <w:lsdException w:name="Light Shading" w:semiHidden="0" w:uiPriority="60" w:unhideWhenUsed="0"/>
+    <w:lsdException w:name="Light List" w:semiHidden="0" w:uiPriority="61" w:unhideWhenUsed="0"/>
+    <w:lsdException w:name="Light Grid" w:semiHidden="0" w:uiPriority="62" w:unhideWhenUsed="0"/>
+    <w:lsdException w:name="Medium Shading 1" w:semiHidden="0" w:uiPriority="63" w:unhideWhenUsed="0"/>
+    <w:lsdException w:name="Medium Shading 2" w:semiHidden="0" w:uiPriority="64" w:unhideWhenUsed="0"/>
+    <w:lsdException w:name="Medium List 1" w:semiHidden="0" w:uiPriority="65" w:unhideWhenUsed="0"/>
+    <w:lsdException w:name="Medium List 2" w:semiHidden="0" w:uiPriority="66" w:unhideWhenUsed="0"/>
+    <w:lsdException w:name="Medium Grid 1" w:semiHidden="0" w:uiPriority="67" w:unhideWhenUsed="0"/>
+    <w:lsdException w:name="Medium Grid 2" w:semiHidden="0" w:uiPriority="68" w:unhideWhenUsed="0"/>
+    <w:lsdException w:name="Medium Grid 3" w:semiHidden="0" w:uiPriority="69" w:unhideWhenUsed="0"/>
+    <w:lsdException w:name="Dark List" w:semiHidden="0" w:uiPriority="70" w:unhideWhenUsed="0"/>
+    <w:lsdException w:name="Colorful Shading" w:semiHidden="0" w:uiPriority="71" w:unhideWhenUsed="0"/>
+    <w:lsdException w:name="Colorful List" w:semiHidden="0" w:uiPriority="72" w:unhideWhenUsed="0"/>
+    <w:lsdException w:name="Colorful Grid" w:semiHidden="0" w:uiPriority="73" w:unhideWhenUsed="0"/>
+    <w:lsdException w:name="Light Shading Accent 1" w:semiHidden="0" w:uiPriority="60" w:unhideWhenUsed="0"/>
+    <w:lsdException w:name="Light List Accent 1" w:semiHidden="0" w:uiPriority="61" w:unhideWhenUsed="0"/>
+    <w:lsdException w:name="Light Grid Accent 1" w:semiHidden="0" w:uiPriority="62" w:unhideWhenUsed="0"/>
+    <w:lsdException w:name="Medium Shading 1 Accent 1" w:semiHidden="0" w:uiPriority="63" w:unhideWhenUsed="0"/>
+    <w:lsdException w:name="Medium Shading 2 Accent 1" w:semiHidden="0" w:uiPriority="64" w:unhideWhenUsed="0"/>
+    <w:lsdException w:name="Medium List 1 Accent 1" w:semiHidden="0" w:uiPriority="65" w:unhideWhenUsed="0"/>
+    <w:lsdException w:name="Revision" w:unhideWhenUsed="0"/>
+    <w:lsdException w:name="List Paragraph" w:semiHidden="0" w:uiPriority="34" w:unhideWhenUsed="0" w:qFormat="1"/>
+    <w:lsdException w:name="Quote" w:semiHidden="0" w:uiPriority="29" w:unhideWhenUsed="0" w:qFormat="1"/>
+    <w:lsdException w:name="Intense Quote" w:semiHidden="0" w:uiPriority="30" w:unhideWhenUsed="0" w:qFormat="1"/>
+    <w:lsdException w:name="Medium List 2 Accent 1" w:semiHidden="0" w:uiPriority="66" w:unhideWhenUsed="0"/>
+    <w:lsdException w:name="Medium Grid 1 Accent 1" w:semiHidden="0" w:uiPriority="67" w:unhideWhenUsed="0"/>
+    <w:lsdException w:name="Medium Grid 2 Accent 1" w:semiHidden="0" w:uiPriority="68" w:unhideWhenUsed="0"/>
+    <w:lsdException w:name="Medium Grid 3 Accent 1" w:semiHidden="0" w:uiPriority="69" w:unhideWhenUsed="0"/>
+    <w:lsdException w:name="Dark List Accent 1" w:semiHidden="0" w:uiPriority="70" w:unhideWhenUsed="0"/>
+    <w:lsdException w:name="Colorful Shading Accent 1" w:semiHidden="0" w:uiPriority="71" w:unhideWhenUsed="0"/>
+    <w:lsdException w:name="Colorful List Accent 1" w:semiHidden="0" w:uiPriority="72" w:unhideWhenUsed="0"/>
+    <w:lsdException w:name="Colorful Grid Accent 1" w:semiHidden="0" w:uiPriority="73" w:unhideWhenUsed="0"/>
+    <w:lsdException w:name="Light Shading Accent 2" w:semiHidden="0" w:uiPriority="60" w:unhideWhenUsed="0"/>
+    <w:lsdException w:name="Light List Accent 2" w:semiHidden="0" w:uiPriority="61" w:unhideWhenUsed="0"/>
+    <w:lsdException w:name="Light Grid Accent 2" w:semiHidden="0" w:uiPriority="62" w:unhideWhenUsed="0"/>
+    <w:lsdException w:name="Medium Shading 1 Accent 2" w:semiHidden="0" w:uiPriority="63" w:unhideWhenUsed="0"/>
+    <w:lsdException w:name="Medium Shading 2 Accent 2" w:semiHidden="0" w:uiPriority="64" w:unhideWhenUsed="0"/>
+    <w:lsdException w:name="Medium List 1 Accent 2" w:semiHidden="0" w:uiPriority="65" w:unhideWhenUsed="0"/>
+    <w:lsdException w:name="Medium List 2 Accent 2" w:semiHidden="0" w:uiPriority="66" w:unhideWhenUsed="0"/>
+    <w:lsdException w:name="Medium Grid 1 Accent 2" w:semiHidden="0" w:uiPriority="67" w:unhideWhenUsed="0"/>
+    <w:lsdException w:name="Medium Grid 2 Accent 2" w:semiHidden="0" w:uiPriority="68" w:unhideWhenUsed="0"/>
+    <w:lsdException w:name="Medium Grid 3 Accent 2" w:semiHidden="0" w:uiPriority="69" w:unhideWhenUsed="0"/>
+    <w:lsdException w:name="Dark List Accent 2" w:semiHidden="0" w:uiPriority="70" w:unhideWhenUsed="0"/>
+    <w:lsdException w:name="Colorful Shading Accent 2" w:semiHidden="0" w:uiPriority="71" w:unhideWhenUsed="0"/>
+    <w:lsdException w:name="Colorful List Accent 2" w:semiHidden="0" w:uiPriority="72" w:unhideWhenUsed="0"/>
+    <w:lsdException w:name="Colorful Grid Accent 2" w:semiHidden="0" w:uiPriority="73" w:unhideWhenUsed="0"/>
+    <w:lsdException w:name="Light Shading Accent 3" w:semiHidden="0" w:uiPriority="60" w:unhideWhenUsed="0"/>
+    <w:lsdException w:name="Light List Accent 3" w:semiHidden="0" w:uiPriority="61" w:unhideWhenUsed="0"/>
+    <w:lsdException w:name="Light Grid Accent 3" w:semiHidden="0" w:uiPriority="62" w:unhideWhenUsed="0"/>
+    <w:lsdException w:name="Medium Shading 1 Accent 3" w:semiHidden="0" w:uiPriority="63" w:unhideWhenUsed="0"/>
+    <w:lsdException w:name="Medium Shading 2 Accent 3" w:semiHidden="0" w:uiPriority="64" w:unhideWhenUsed="0"/>
+    <w:lsdException w:name="Medium List 1 Accent 3" w:semiHidden="0" w:uiPriority="65" w:unhideWhenUsed="0"/>
+    <w:lsdException w:name="Medium List 2 Accent 3" w:semiHidden="0" w:uiPriority="66" w:unhideWhenUsed="0"/>
+    <w:lsdException w:name="Medium Grid 1 Accent 3" w:semiHidden="0" w:uiPriority="67" w:unhideWhenUsed="0"/>
+    <w:lsdException w:name="Medium Grid 2 Accent 3" w:semiHidden="0" w:uiPriority="68" w:unhideWhenUsed="0"/>
+    <w:lsdException w:name="Medium Grid 3 Accent 3" w:semiHidden="0" w:uiPriority="69" w:unhideWhenUsed="0"/>
+    <w:lsdException w:name="Dark List Accent 3" w:semiHidden="0" w:uiPriority="70" w:unhideWhenUsed="0"/>
+    <w:lsdException w:name="Colorful Shading Accent 3" w:semiHidden="0" w:uiPriority="71" w:unhideWhenUsed="0"/>
+    <w:lsdException w:name="Colorful List Accent 3" w:semiHidden="0" w:uiPriority="72" w:unhideWhenUsed="0"/>
+    <w:lsdException w:name="Colorful Grid Accent 3" w:semiHidden="0" w:uiPriority="73" w:unhideWhenUsed="0"/>
+    <w:lsdException w:name="Light Shading Accent 4" w:semiHidden="0" w:uiPriority="60" w:unhideWhenUsed="0"/>
+    <w:lsdException w:name="Light List Accent 4" w:semiHidden="0" w:uiPriority="61" w:unhideWhenUsed="0"/>
+    <w:lsdException w:name="Light Grid Accent 4" w:semiHidden="0" w:uiPriority="62" w:unhideWhenUsed="0"/>
+    <w:lsdException w:name="Medium Shading 1 Accent 4" w:semiHidden="0" w:uiPriority="63" w:unhideWhenUsed="0"/>
+    <w:lsdException w:name="Medium Shading 2 Accent 4" w:semiHidden="0" w:uiPriority="64" w:unhideWhenUsed="0"/>
+    <w:lsdException w:name="Medium List 1 Accent 4" w:semiHidden="0" w:uiPriority="65" w:unhideWhenUsed="0"/>
+    <w:lsdException w:name="Medium List 2 Accent 4" w:semiHidden="0" w:uiPriority="66" w:unhideWhenUsed="0"/>
+    <w:lsdException w:name="Medium Grid 1 Accent 4" w:semiHidden="0" w:uiPriority="67" w:unhideWhenUsed="0"/>
+    <w:lsdException w:name="Medium Grid 2 Accent 4" w:semiHidden="0" w:uiPriority="68" w:unhideWhenUsed="0"/>
+    <w:lsdException w:name="Medium Grid 3 Accent 4" w:semiHidden="0" w:uiPriority="69" w:unhideWhenUsed="0"/>
+    <w:lsdException w:name="Dark List Accent 4" w:semiHidden="0" w:uiPriority="70" w:unhideWhenUsed="0"/>
+    <w:lsdException w:name="Colorful Shading Accent 4" w:semiHidden="0" w:uiPriority="71" w:unhideWhenUsed="0"/>
+    <w:lsdException w:name="Colorful List Accent 4" w:semiHidden="0" w:uiPriority="72" w:unhideWhenUsed="0"/>
+    <w:lsdException w:name="Colorful Grid Accent 4" w:semiHidden="0" w:uiPriority="73" w:unhideWhenUsed="0"/>
+    <w:lsdException w:name="Light Shading Accent 5" w:semiHidden="0" w:uiPriority="60" w:unhideWhenUsed="0"/>
+    <w:lsdException w:name="Light List Accent 5" w:semiHidden="0" w:uiPriority="61" w:unhideWhenUsed="0"/>
+    <w:lsdException w:name="Light Grid Accent 5" w:semiHidden="0" w:uiPriority="62" w:unhideWhenUsed="0"/>
+    <w:lsdException w:name="Medium Shading 1 Accent 5" w:semiHidden="0" w:uiPriority="63" w:unhideWhenUsed="0"/>
+    <w:lsdException w:name="Medium Shading 2 Accent 5" w:semiHidden="0" w:uiPriority="64" w:unhideWhenUsed="0"/>
+    <w:lsdException w:name="Medium List 1 Accent 5" w:semiHidden="0" w:uiPriority="65" w:unhideWhenUsed="0"/>
+    <w:lsdException w:name="Medium List 2 Accent 5" w:semiHidden="0" w:uiPriority="66" w:unhideWhenUsed="0"/>
+    <w:lsdException w:name="Medium Grid 1 Accent 5" w:semiHidden="0" w:uiPriority="67" w:unhideWhenUsed="0"/>
+    <w:lsdException w:name="Medium Grid 2 Accent 5" w:semiHidden="0" w:uiPriority="68" w:unhideWhenUsed="0"/>
+    <w:lsdException w:name="Medium Grid 3 Accent 5" w:semiHidden="0" w:uiPriority="69" w:unhideWhenUsed="0"/>
+    <w:lsdException w:name="Dark List Accent 5" w:semiHidden="0" w:uiPriority="70" w:unhideWhenUsed="0"/>
+    <w:lsdException w:name="Colorful Shading Accent 5" w:semiHidden="0" w:uiPriority="71" w:unhideWhenUsed="0"/>
+    <w:lsdException w:name="Colorful List Accent 5" w:semiHidden="0" w:uiPriority="72" w:unhideWhenUsed="0"/>
+    <w:lsdException w:name="Colorful Grid Accent 5" w:semiHidden="0" w:uiPriority="73" w:unhideWhenUsed="0"/>
+    <w:lsdException w:name="Light Shading Accent 6" w:semiHidden="0" w:uiPriority="60" w:unhideWhenUsed="0"/>
+    <w:lsdException w:name="Light List Accent 6" w:semiHidden="0" w:uiPriority="61" w:unhideWhenUsed="0"/>
+    <w:lsdException w:name="Light Grid Accent 6" w:semiHidden="0" w:uiPriority="62" w:unhideWhenUsed="0"/>
+    <w:lsdException w:name="Medium Shading 1 Accent 6" w:semiHidden="0" w:uiPriority="63" w:unhideWhenUsed="0"/>
+    <w:lsdException w:name="Medium Shading 2 Accent 6" w:semiHidden="0" w:uiPriority="64" w:unhideWhenUsed="0"/>
+    <w:lsdException w:name="Medium List 1 Accent 6" w:semiHidden="0" w:uiPriority="65" w:unhideWhenUsed="0"/>
+    <w:lsdException w:name="Medium List 2 Accent 6" w:semiHidden="0" w:uiPriority="66" w:unhideWhenUsed="0"/>
+    <w:lsdException w:name="Medium Grid 1 Accent 6" w:semiHidden="0" w:uiPriority="67" w:unhideWhenUsed="0"/>
+    <w:lsdException w:name="Medium Grid 2 Accent 6" w:semiHidden="0" w:uiPriority="68" w:unhideWhenUsed="0"/>
+    <w:lsdException w:name="Medium Grid 3 Accent 6" w:semiHidden="0" w:uiPriority="69" w:unhideWhenUsed="0"/>
+    <w:lsdException w:name="Dark List Accent 6" w:semiHidden="0" w:uiPriority="70" w:unhideWhenUsed="0"/>
+    <w:lsdException w:name="Colorful Shading Accent 6" w:semiHidden="0" w:uiPriority="71" w:unhideWhenUsed="0"/>
+    <w:lsdException w:name="Colorful List Accent 6" w:semiHidden="0" w:uiPriority="72" w:unhideWhenUsed="0"/>
+    <w:lsdException w:name="Colorful Grid Accent 6" w:semiHidden="0" w:uiPriority="73" w:unhideWhenUsed="0"/>
+    <w:lsdException w:name="Subtle Emphasis" w:semiHidden="0" w:uiPriority="19" w:unhideWhenUsed="0" w:qFormat="1"/>
+    <w:lsdException w:name="Intense Emphasis" w:semiHidden="0" w:uiPriority="21" w:unhideWhenUsed="0" w:qFormat="1"/>
+    <w:lsdException w:name="Subtle Reference" w:semiHidden="0" w:uiPriority="31" w:unhideWhenUsed="0" w:qFormat="1"/>
+    <w:lsdException w:name="Intense Reference" w:semiHidden="0" w:uiPriority="32" w:unhideWhenUsed="0" w:qFormat="1"/>
+    <w:lsdException w:name="Book Title" w:semiHidden="0" w:uiPriority="33" w:unhideWhenUsed="0" w:qFormat="1"/>
+    <w:lsdException w:name="Bibliography" w:uiPriority="37"/>
+    <w:lsdException w:name="TOC Heading" w:uiPriority="39" w:qFormat="1"/>
+  </w:latentStyles>
+  <w:style w:type="paragraph" w:default="1" w:styleId="Normal">
+    <w:name w:val="Normal"/>
+    <w:qFormat/>
+  </w:style>
+  <w:style w:type="character" w:default="1" w:styleId="Fuentedeprrafopredeter">
+    <w:name w:val="Default Paragraph Font"/>
+    <w:uiPriority w:val="1"/>
+    <w:semiHidden/>
+    <w:unhideWhenUsed/>
+  </w:style>
+  <w:style w:type="table" w:default="1" w:styleId="Tablanormal">
+    <w:name w:val="Normal Table"/>
+    <w:uiPriority w:val="99"/>
+    <w:semiHidden/>
+    <w:unhideWhenUsed/>
+    <w:tblPr>
+      <w:tblInd w:w="0" w:type="dxa"/>
+      <w:tblCellMar>
+        <w:top w:w="0" w:type="dxa"/>
+        <w:left w:w="108" w:type="dxa"/>
+        <w:bottom w:w="0" w:type="dxa"/>
+        <w:right w:w="108" w:type="dxa"/>
+      </w:tblCellMar>
+    </w:tblPr>
+  </w:style>
+  <w:style w:type="numbering" w:default="1" w:styleId="Sinlista">
+    <w:name w:val="No List"/>
+    <w:uiPriority w:val="99"/>
+    <w:semiHidden/>
+    <w:unhideWhenUsed/>
+  </w:style>
 </w:styles>
 </file>
 
 <file path=word/glossary/document.xml><?xml version="1.0" encoding="utf-8"?>
-<w:glossaryDocument xmlns:ve="http://schemas.openxmlformats.org/markup-compatibility/2006" xmlns:o="urn:schemas-microsoft-com:office:office" xmlns:r="http://schemas.openxmlformats.org/officeDocument/2006/relationships" xmlns:m="http://schemas.openxmlformats.org/officeDocument/2006/math" xmlns:v="urn:schemas-microsoft-com:vml" xmlns:wp="http://schemas.openxmlformats.org/drawingml/2006/wordprocessingDrawing" xmlns:w10="urn:schemas-microsoft-com:office:word" xmlns:w="http://schemas.openxmlformats.org/wordprocessingml/2006/main" xmlns:wne="http://schemas.microsoft.com/office/word/2006/wordml">
-  <w:docParts>
-    <w:docPart>
-      <w:docPartPr>
-        <w:name w:val="B75A04B3119648A299A95DE5A51F423C"/>
-        <w:category>
-          <w:name w:val="General"/>
-          <w:gallery w:val="placeholder"/>
-        </w:category>
-        <w:types>
-          <w:type w:val="bbPlcHdr"/>
-        </w:types>
-        <w:behaviors>
-          <w:behavior w:val="content"/>
-        </w:behaviors>
-        <w:guid w:val="{1F563561-D239-4229-B768-0516DE9DCA85}"/>
-      </w:docPartPr>
-      <w:docPartBody>
-        <w:p>
-          <w:pPr>
-            <w:pStyle w:val="B75A04B3119648A299A95DE5A51F423C"/>
-          </w:pPr>
-          <w:r>
-            <w:rPr>
-              <w:rFonts w:asciiTheme="majorHAnsi" w:eastAsiaTheme="majorEastAsia" w:hAnsiTheme="majorHAnsi" w:cstheme="majorBidi"/>
-              <w:sz w:val="72"/>
-              <w:szCs w:val="72"/>
-              <w:lang w:val="es-ES"/>
-            </w:rPr>
-            <w:t>[Escribir el título del documento]</w:t>
-          </w:r>
-        </w:p>
-      </w:docPartBody>
-    </w:docPart>
-  </w:docParts>
-</w:glossaryDocument>
+<w:glossaryDocument xmlns:wpc="http://schemas.microsoft.com/office/word/2010/wordprocessingCanvas" xmlns:mc="http://schemas.openxmlformats.org/markup-compatibility/2006" xmlns:o="urn:schemas-microsoft-com:office:office" xmlns:r="http://schemas.openxmlformats.org/officeDocument/2006/relationships" xmlns:m="http://schemas.openxmlformats.org/officeDocument/2006/math" xmlns:v="urn:schemas-microsoft-com:vml" xmlns:wp14="http://schemas.microsoft.com/office/word/2010/wordprocessingDrawing" xmlns:wp="http://schemas.openxmlformats.org/drawingml/2006/wordprocessingDrawing" xmlns:w10="urn:schemas-microsoft-com:office:word" xmlns:w="http://schemas.openxmlformats.org/wordprocessingml/2006/main" xmlns:w14="http://schemas.microsoft.com/office/word/2010/wordml" xmlns:wpg="http://schemas.microsoft.com/office/word/2010/wordprocessingGroup" xmlns:wpi="http://schemas.microsoft.com/office/word/2010/wordprocessingInk" xmlns:wne="http://schemas.microsoft.com/office/word/2006/wordml" xmlns:wps="http://schemas.microsoft.com/office/word/2010/wordprocessingShape" mc:Ignorable="w14 wp14"/>
 </file>
 
 <file path=word/glossary/fontTable.xml><?xml version="1.0" encoding="utf-8"?>
-<w:fonts xmlns:r="http://schemas.openxmlformats.org/officeDocument/2006/relationships" xmlns:w="http://schemas.openxmlformats.org/wordprocessingml/2006/main">
+<w:fonts xmlns:mc="http://schemas.openxmlformats.org/markup-compatibility/2006" xmlns:r="http://schemas.openxmlformats.org/officeDocument/2006/relationships" xmlns:w="http://schemas.openxmlformats.org/wordprocessingml/2006/main" xmlns:w14="http://schemas.microsoft.com/office/word/2010/wordml" mc:Ignorable="w14">
   <w:font w:name="Symbol">
     <w:panose1 w:val="05050102010706020507"/>
     <w:charset w:val="02"/>
@@ -3042,14 +2930,14 @@
     <w:charset w:val="00"/>
     <w:family w:val="roman"/>
     <w:pitch w:val="variable"/>
-    <w:sig w:usb0="E0002AFF" w:usb1="C0007841" w:usb2="00000009" w:usb3="00000000" w:csb0="000001FF" w:csb1="00000000"/>
+    <w:sig w:usb0="E0002EFF" w:usb1="C0007843" w:usb2="00000009" w:usb3="00000000" w:csb0="000001FF" w:csb1="00000000"/>
   </w:font>
   <w:font w:name="Courier New">
     <w:panose1 w:val="02070309020205020404"/>
     <w:charset w:val="00"/>
     <w:family w:val="modern"/>
     <w:pitch w:val="fixed"/>
-    <w:sig w:usb0="20002A87" w:usb1="00000000" w:usb2="00000000" w:usb3="00000000" w:csb0="000001FF" w:csb1="00000000"/>
+    <w:sig w:usb0="E0002AFF" w:usb1="C0007843" w:usb2="00000009" w:usb3="00000000" w:csb0="000001FF" w:csb1="00000000"/>
   </w:font>
   <w:font w:name="Wingdings">
     <w:panose1 w:val="05000000000000000000"/>
@@ -3090,7 +2978,7 @@
 </file>
 
 <file path=word/glossary/settings.xml><?xml version="1.0" encoding="utf-8"?>
-<w:settings xmlns:o="urn:schemas-microsoft-com:office:office" xmlns:r="http://schemas.openxmlformats.org/officeDocument/2006/relationships" xmlns:m="http://schemas.openxmlformats.org/officeDocument/2006/math" xmlns:v="urn:schemas-microsoft-com:vml" xmlns:w10="urn:schemas-microsoft-com:office:word" xmlns:w="http://schemas.openxmlformats.org/wordprocessingml/2006/main" xmlns:sl="http://schemas.openxmlformats.org/schemaLibrary/2006/main">
+<w:settings xmlns:mc="http://schemas.openxmlformats.org/markup-compatibility/2006" xmlns:o="urn:schemas-microsoft-com:office:office" xmlns:r="http://schemas.openxmlformats.org/officeDocument/2006/relationships" xmlns:m="http://schemas.openxmlformats.org/officeDocument/2006/math" xmlns:v="urn:schemas-microsoft-com:vml" xmlns:w10="urn:schemas-microsoft-com:office:word" xmlns:w="http://schemas.openxmlformats.org/wordprocessingml/2006/main" xmlns:w14="http://schemas.microsoft.com/office/word/2010/wordml" xmlns:sl="http://schemas.openxmlformats.org/schemaLibrary/2006/main" mc:Ignorable="w14">
   <w:view w:val="normal"/>
   <w:revisionView w:markup="0" w:comments="0" w:insDel="0" w:formatting="0" w:inkAnnotations="0"/>
   <w:defaultTabStop w:val="720"/>
@@ -3098,6 +2986,7 @@
   <w:characterSpacingControl w:val="doNotCompress"/>
   <w:compat>
     <w:useFELayout/>
+    <w:compatSetting w:name="compatibilityMode" w:uri="http://schemas.microsoft.com/office/word" w:val="12"/>
   </w:compat>
   <w:rsids>
     <w:rsidRoot w:val="000459E0"/>
@@ -3107,12 +2996,13 @@
     <w:rsid w:val="009E4089"/>
     <w:rsid w:val="00AB2F33"/>
     <w:rsid w:val="00BF337B"/>
+    <w:rsid w:val="00F331A4"/>
   </w:rsids>
   <m:mathPr>
     <m:mathFont m:val="Cambria Math"/>
     <m:brkBin m:val="before"/>
     <m:brkBinSub m:val="--"/>
-    <m:smallFrac m:val="off"/>
+    <m:smallFrac m:val="0"/>
     <m:dispDef/>
     <m:lMargin m:val="0"/>
     <m:rMargin m:val="0"/>
@@ -3129,7 +3019,7 @@
 </file>
 
 <file path=word/glossary/styles.xml><?xml version="1.0" encoding="utf-8"?>
-<w:styles xmlns:r="http://schemas.openxmlformats.org/officeDocument/2006/relationships" xmlns:w="http://schemas.openxmlformats.org/wordprocessingml/2006/main">
+<w:styles xmlns:mc="http://schemas.openxmlformats.org/markup-compatibility/2006" xmlns:r="http://schemas.openxmlformats.org/officeDocument/2006/relationships" xmlns:w="http://schemas.openxmlformats.org/wordprocessingml/2006/main" xmlns:w14="http://schemas.microsoft.com/office/word/2010/wordml" mc:Ignorable="w14">
   <w:docDefaults>
     <w:rPrDefault>
       <w:rPr>
@@ -3300,7 +3190,6 @@
     <w:uiPriority w:val="99"/>
     <w:semiHidden/>
     <w:unhideWhenUsed/>
-    <w:qFormat/>
     <w:tblPr>
       <w:tblInd w:w="0" w:type="dxa"/>
       <w:tblCellMar>
@@ -3344,8 +3233,198 @@
 </w:styles>
 </file>
 
+<file path=word/glossary/stylesWithEffects.xml><?xml version="1.0" encoding="utf-8"?>
+<w:styles xmlns:wpc="http://schemas.microsoft.com/office/word/2010/wordprocessingCanvas" xmlns:mc="http://schemas.openxmlformats.org/markup-compatibility/2006" xmlns:o="urn:schemas-microsoft-com:office:office" xmlns:r="http://schemas.openxmlformats.org/officeDocument/2006/relationships" xmlns:m="http://schemas.openxmlformats.org/officeDocument/2006/math" xmlns:v="urn:schemas-microsoft-com:vml" xmlns:wp14="http://schemas.microsoft.com/office/word/2010/wordprocessingDrawing" xmlns:wp="http://schemas.openxmlformats.org/drawingml/2006/wordprocessingDrawing" xmlns:w10="urn:schemas-microsoft-com:office:word" xmlns:w="http://schemas.openxmlformats.org/wordprocessingml/2006/main" xmlns:w14="http://schemas.microsoft.com/office/word/2010/wordml" xmlns:wpg="http://schemas.microsoft.com/office/word/2010/wordprocessingGroup" xmlns:wpi="http://schemas.microsoft.com/office/word/2010/wordprocessingInk" xmlns:wne="http://schemas.microsoft.com/office/word/2006/wordml" xmlns:wps="http://schemas.microsoft.com/office/word/2010/wordprocessingShape" mc:Ignorable="w14 wp14">
+  <w:docDefaults>
+    <w:rPrDefault>
+      <w:rPr>
+        <w:rFonts w:asciiTheme="minorHAnsi" w:eastAsiaTheme="minorEastAsia" w:hAnsiTheme="minorHAnsi" w:cstheme="minorBidi"/>
+        <w:sz w:val="22"/>
+        <w:szCs w:val="22"/>
+        <w:lang w:val="es-ES" w:eastAsia="es-ES" w:bidi="ar-SA"/>
+      </w:rPr>
+    </w:rPrDefault>
+    <w:pPrDefault>
+      <w:pPr>
+        <w:spacing w:after="200" w:line="276" w:lineRule="auto"/>
+      </w:pPr>
+    </w:pPrDefault>
+  </w:docDefaults>
+  <w:latentStyles w:defLockedState="0" w:defUIPriority="99" w:defSemiHidden="1" w:defUnhideWhenUsed="1" w:defQFormat="0" w:count="267">
+    <w:lsdException w:name="Normal" w:semiHidden="0" w:uiPriority="0" w:unhideWhenUsed="0" w:qFormat="1"/>
+    <w:lsdException w:name="heading 1" w:semiHidden="0" w:uiPriority="9" w:unhideWhenUsed="0" w:qFormat="1"/>
+    <w:lsdException w:name="heading 2" w:uiPriority="9" w:qFormat="1"/>
+    <w:lsdException w:name="heading 3" w:uiPriority="9" w:qFormat="1"/>
+    <w:lsdException w:name="heading 4" w:uiPriority="9" w:qFormat="1"/>
+    <w:lsdException w:name="heading 5" w:uiPriority="9" w:qFormat="1"/>
+    <w:lsdException w:name="heading 6" w:uiPriority="9" w:qFormat="1"/>
+    <w:lsdException w:name="heading 7" w:uiPriority="9" w:qFormat="1"/>
+    <w:lsdException w:name="heading 8" w:uiPriority="9" w:qFormat="1"/>
+    <w:lsdException w:name="heading 9" w:uiPriority="9" w:qFormat="1"/>
+    <w:lsdException w:name="toc 1" w:uiPriority="39"/>
+    <w:lsdException w:name="toc 2" w:uiPriority="39"/>
+    <w:lsdException w:name="toc 3" w:uiPriority="39"/>
+    <w:lsdException w:name="toc 4" w:uiPriority="39"/>
+    <w:lsdException w:name="toc 5" w:uiPriority="39"/>
+    <w:lsdException w:name="toc 6" w:uiPriority="39"/>
+    <w:lsdException w:name="toc 7" w:uiPriority="39"/>
+    <w:lsdException w:name="toc 8" w:uiPriority="39"/>
+    <w:lsdException w:name="toc 9" w:uiPriority="39"/>
+    <w:lsdException w:name="caption" w:uiPriority="35" w:qFormat="1"/>
+    <w:lsdException w:name="Title" w:semiHidden="0" w:uiPriority="10" w:unhideWhenUsed="0" w:qFormat="1"/>
+    <w:lsdException w:name="Default Paragraph Font" w:uiPriority="1"/>
+    <w:lsdException w:name="Subtitle" w:semiHidden="0" w:uiPriority="11" w:unhideWhenUsed="0" w:qFormat="1"/>
+    <w:lsdException w:name="Strong" w:semiHidden="0" w:uiPriority="22" w:unhideWhenUsed="0" w:qFormat="1"/>
+    <w:lsdException w:name="Emphasis" w:semiHidden="0" w:uiPriority="20" w:unhideWhenUsed="0" w:qFormat="1"/>
+    <w:lsdException w:name="Table Grid" w:semiHidden="0" w:uiPriority="59" w:unhideWhenUsed="0"/>
+    <w:lsdException w:name="Placeholder Text" w:unhideWhenUsed="0"/>
+    <w:lsdException w:name="No Spacing" w:semiHidden="0" w:uiPriority="1" w:unhideWhenUsed="0" w:qFormat="1"/>
+    <w:lsdException w:name="Light Shading" w:semiHidden="0" w:uiPriority="60" w:unhideWhenUsed="0"/>
+    <w:lsdException w:name="Light List" w:semiHidden="0" w:uiPriority="61" w:unhideWhenUsed="0"/>
+    <w:lsdException w:name="Light Grid" w:semiHidden="0" w:uiPriority="62" w:unhideWhenUsed="0"/>
+    <w:lsdException w:name="Medium Shading 1" w:semiHidden="0" w:uiPriority="63" w:unhideWhenUsed="0"/>
+    <w:lsdException w:name="Medium Shading 2" w:semiHidden="0" w:uiPriority="64" w:unhideWhenUsed="0"/>
+    <w:lsdException w:name="Medium List 1" w:semiHidden="0" w:uiPriority="65" w:unhideWhenUsed="0"/>
+    <w:lsdException w:name="Medium List 2" w:semiHidden="0" w:uiPriority="66" w:unhideWhenUsed="0"/>
+    <w:lsdException w:name="Medium Grid 1" w:semiHidden="0" w:uiPriority="67" w:unhideWhenUsed="0"/>
+    <w:lsdException w:name="Medium Grid 2" w:semiHidden="0" w:uiPriority="68" w:unhideWhenUsed="0"/>
+    <w:lsdException w:name="Medium Grid 3" w:semiHidden="0" w:uiPriority="69" w:unhideWhenUsed="0"/>
+    <w:lsdException w:name="Dark List" w:semiHidden="0" w:uiPriority="70" w:unhideWhenUsed="0"/>
+    <w:lsdException w:name="Colorful Shading" w:semiHidden="0" w:uiPriority="71" w:unhideWhenUsed="0"/>
+    <w:lsdException w:name="Colorful List" w:semiHidden="0" w:uiPriority="72" w:unhideWhenUsed="0"/>
+    <w:lsdException w:name="Colorful Grid" w:semiHidden="0" w:uiPriority="73" w:unhideWhenUsed="0"/>
+    <w:lsdException w:name="Light Shading Accent 1" w:semiHidden="0" w:uiPriority="60" w:unhideWhenUsed="0"/>
+    <w:lsdException w:name="Light List Accent 1" w:semiHidden="0" w:uiPriority="61" w:unhideWhenUsed="0"/>
+    <w:lsdException w:name="Light Grid Accent 1" w:semiHidden="0" w:uiPriority="62" w:unhideWhenUsed="0"/>
+    <w:lsdException w:name="Medium Shading 1 Accent 1" w:semiHidden="0" w:uiPriority="63" w:unhideWhenUsed="0"/>
+    <w:lsdException w:name="Medium Shading 2 Accent 1" w:semiHidden="0" w:uiPriority="64" w:unhideWhenUsed="0"/>
+    <w:lsdException w:name="Medium List 1 Accent 1" w:semiHidden="0" w:uiPriority="65" w:unhideWhenUsed="0"/>
+    <w:lsdException w:name="Revision" w:unhideWhenUsed="0"/>
+    <w:lsdException w:name="List Paragraph" w:semiHidden="0" w:uiPriority="34" w:unhideWhenUsed="0" w:qFormat="1"/>
+    <w:lsdException w:name="Quote" w:semiHidden="0" w:uiPriority="29" w:unhideWhenUsed="0" w:qFormat="1"/>
+    <w:lsdException w:name="Intense Quote" w:semiHidden="0" w:uiPriority="30" w:unhideWhenUsed="0" w:qFormat="1"/>
+    <w:lsdException w:name="Medium List 2 Accent 1" w:semiHidden="0" w:uiPriority="66" w:unhideWhenUsed="0"/>
+    <w:lsdException w:name="Medium Grid 1 Accent 1" w:semiHidden="0" w:uiPriority="67" w:unhideWhenUsed="0"/>
+    <w:lsdException w:name="Medium Grid 2 Accent 1" w:semiHidden="0" w:uiPriority="68" w:unhideWhenUsed="0"/>
+    <w:lsdException w:name="Medium Grid 3 Accent 1" w:semiHidden="0" w:uiPriority="69" w:unhideWhenUsed="0"/>
+    <w:lsdException w:name="Dark List Accent 1" w:semiHidden="0" w:uiPriority="70" w:unhideWhenUsed="0"/>
+    <w:lsdException w:name="Colorful Shading Accent 1" w:semiHidden="0" w:uiPriority="71" w:unhideWhenUsed="0"/>
+    <w:lsdException w:name="Colorful List Accent 1" w:semiHidden="0" w:uiPriority="72" w:unhideWhenUsed="0"/>
+    <w:lsdException w:name="Colorful Grid Accent 1" w:semiHidden="0" w:uiPriority="73" w:unhideWhenUsed="0"/>
+    <w:lsdException w:name="Light Shading Accent 2" w:semiHidden="0" w:uiPriority="60" w:unhideWhenUsed="0"/>
+    <w:lsdException w:name="Light List Accent 2" w:semiHidden="0" w:uiPriority="61" w:unhideWhenUsed="0"/>
+    <w:lsdException w:name="Light Grid Accent 2" w:semiHidden="0" w:uiPriority="62" w:unhideWhenUsed="0"/>
+    <w:lsdException w:name="Medium Shading 1 Accent 2" w:semiHidden="0" w:uiPriority="63" w:unhideWhenUsed="0"/>
+    <w:lsdException w:name="Medium Shading 2 Accent 2" w:semiHidden="0" w:uiPriority="64" w:unhideWhenUsed="0"/>
+    <w:lsdException w:name="Medium List 1 Accent 2" w:semiHidden="0" w:uiPriority="65" w:unhideWhenUsed="0"/>
+    <w:lsdException w:name="Medium List 2 Accent 2" w:semiHidden="0" w:uiPriority="66" w:unhideWhenUsed="0"/>
+    <w:lsdException w:name="Medium Grid 1 Accent 2" w:semiHidden="0" w:uiPriority="67" w:unhideWhenUsed="0"/>
+    <w:lsdException w:name="Medium Grid 2 Accent 2" w:semiHidden="0" w:uiPriority="68" w:unhideWhenUsed="0"/>
+    <w:lsdException w:name="Medium Grid 3 Accent 2" w:semiHidden="0" w:uiPriority="69" w:unhideWhenUsed="0"/>
+    <w:lsdException w:name="Dark List Accent 2" w:semiHidden="0" w:uiPriority="70" w:unhideWhenUsed="0"/>
+    <w:lsdException w:name="Colorful Shading Accent 2" w:semiHidden="0" w:uiPriority="71" w:unhideWhenUsed="0"/>
+    <w:lsdException w:name="Colorful List Accent 2" w:semiHidden="0" w:uiPriority="72" w:unhideWhenUsed="0"/>
+    <w:lsdException w:name="Colorful Grid Accent 2" w:semiHidden="0" w:uiPriority="73" w:unhideWhenUsed="0"/>
+    <w:lsdException w:name="Light Shading Accent 3" w:semiHidden="0" w:uiPriority="60" w:unhideWhenUsed="0"/>
+    <w:lsdException w:name="Light List Accent 3" w:semiHidden="0" w:uiPriority="61" w:unhideWhenUsed="0"/>
+    <w:lsdException w:name="Light Grid Accent 3" w:semiHidden="0" w:uiPriority="62" w:unhideWhenUsed="0"/>
+    <w:lsdException w:name="Medium Shading 1 Accent 3" w:semiHidden="0" w:uiPriority="63" w:unhideWhenUsed="0"/>
+    <w:lsdException w:name="Medium Shading 2 Accent 3" w:semiHidden="0" w:uiPriority="64" w:unhideWhenUsed="0"/>
+    <w:lsdException w:name="Medium List 1 Accent 3" w:semiHidden="0" w:uiPriority="65" w:unhideWhenUsed="0"/>
+    <w:lsdException w:name="Medium List 2 Accent 3" w:semiHidden="0" w:uiPriority="66" w:unhideWhenUsed="0"/>
+    <w:lsdException w:name="Medium Grid 1 Accent 3" w:semiHidden="0" w:uiPriority="67" w:unhideWhenUsed="0"/>
+    <w:lsdException w:name="Medium Grid 2 Accent 3" w:semiHidden="0" w:uiPriority="68" w:unhideWhenUsed="0"/>
+    <w:lsdException w:name="Medium Grid 3 Accent 3" w:semiHidden="0" w:uiPriority="69" w:unhideWhenUsed="0"/>
+    <w:lsdException w:name="Dark List Accent 3" w:semiHidden="0" w:uiPriority="70" w:unhideWhenUsed="0"/>
+    <w:lsdException w:name="Colorful Shading Accent 3" w:semiHidden="0" w:uiPriority="71" w:unhideWhenUsed="0"/>
+    <w:lsdException w:name="Colorful List Accent 3" w:semiHidden="0" w:uiPriority="72" w:unhideWhenUsed="0"/>
+    <w:lsdException w:name="Colorful Grid Accent 3" w:semiHidden="0" w:uiPriority="73" w:unhideWhenUsed="0"/>
+    <w:lsdException w:name="Light Shading Accent 4" w:semiHidden="0" w:uiPriority="60" w:unhideWhenUsed="0"/>
+    <w:lsdException w:name="Light List Accent 4" w:semiHidden="0" w:uiPriority="61" w:unhideWhenUsed="0"/>
+    <w:lsdException w:name="Light Grid Accent 4" w:semiHidden="0" w:uiPriority="62" w:unhideWhenUsed="0"/>
+    <w:lsdException w:name="Medium Shading 1 Accent 4" w:semiHidden="0" w:uiPriority="63" w:unhideWhenUsed="0"/>
+    <w:lsdException w:name="Medium Shading 2 Accent 4" w:semiHidden="0" w:uiPriority="64" w:unhideWhenUsed="0"/>
+    <w:lsdException w:name="Medium List 1 Accent 4" w:semiHidden="0" w:uiPriority="65" w:unhideWhenUsed="0"/>
+    <w:lsdException w:name="Medium List 2 Accent 4" w:semiHidden="0" w:uiPriority="66" w:unhideWhenUsed="0"/>
+    <w:lsdException w:name="Medium Grid 1 Accent 4" w:semiHidden="0" w:uiPriority="67" w:unhideWhenUsed="0"/>
+    <w:lsdException w:name="Medium Grid 2 Accent 4" w:semiHidden="0" w:uiPriority="68" w:unhideWhenUsed="0"/>
+    <w:lsdException w:name="Medium Grid 3 Accent 4" w:semiHidden="0" w:uiPriority="69" w:unhideWhenUsed="0"/>
+    <w:lsdException w:name="Dark List Accent 4" w:semiHidden="0" w:uiPriority="70" w:unhideWhenUsed="0"/>
+    <w:lsdException w:name="Colorful Shading Accent 4" w:semiHidden="0" w:uiPriority="71" w:unhideWhenUsed="0"/>
+    <w:lsdException w:name="Colorful List Accent 4" w:semiHidden="0" w:uiPriority="72" w:unhideWhenUsed="0"/>
+    <w:lsdException w:name="Colorful Grid Accent 4" w:semiHidden="0" w:uiPriority="73" w:unhideWhenUsed="0"/>
+    <w:lsdException w:name="Light Shading Accent 5" w:semiHidden="0" w:uiPriority="60" w:unhideWhenUsed="0"/>
+    <w:lsdException w:name="Light List Accent 5" w:semiHidden="0" w:uiPriority="61" w:unhideWhenUsed="0"/>
+    <w:lsdException w:name="Light Grid Accent 5" w:semiHidden="0" w:uiPriority="62" w:unhideWhenUsed="0"/>
+    <w:lsdException w:name="Medium Shading 1 Accent 5" w:semiHidden="0" w:uiPriority="63" w:unhideWhenUsed="0"/>
+    <w:lsdException w:name="Medium Shading 2 Accent 5" w:semiHidden="0" w:uiPriority="64" w:unhideWhenUsed="0"/>
+    <w:lsdException w:name="Medium List 1 Accent 5" w:semiHidden="0" w:uiPriority="65" w:unhideWhenUsed="0"/>
+    <w:lsdException w:name="Medium List 2 Accent 5" w:semiHidden="0" w:uiPriority="66" w:unhideWhenUsed="0"/>
+    <w:lsdException w:name="Medium Grid 1 Accent 5" w:semiHidden="0" w:uiPriority="67" w:unhideWhenUsed="0"/>
+    <w:lsdException w:name="Medium Grid 2 Accent 5" w:semiHidden="0" w:uiPriority="68" w:unhideWhenUsed="0"/>
+    <w:lsdException w:name="Medium Grid 3 Accent 5" w:semiHidden="0" w:uiPriority="69" w:unhideWhenUsed="0"/>
+    <w:lsdException w:name="Dark List Accent 5" w:semiHidden="0" w:uiPriority="70" w:unhideWhenUsed="0"/>
+    <w:lsdException w:name="Colorful Shading Accent 5" w:semiHidden="0" w:uiPriority="71" w:unhideWhenUsed="0"/>
+    <w:lsdException w:name="Colorful List Accent 5" w:semiHidden="0" w:uiPriority="72" w:unhideWhenUsed="0"/>
+    <w:lsdException w:name="Colorful Grid Accent 5" w:semiHidden="0" w:uiPriority="73" w:unhideWhenUsed="0"/>
+    <w:lsdException w:name="Light Shading Accent 6" w:semiHidden="0" w:uiPriority="60" w:unhideWhenUsed="0"/>
+    <w:lsdException w:name="Light List Accent 6" w:semiHidden="0" w:uiPriority="61" w:unhideWhenUsed="0"/>
+    <w:lsdException w:name="Light Grid Accent 6" w:semiHidden="0" w:uiPriority="62" w:unhideWhenUsed="0"/>
+    <w:lsdException w:name="Medium Shading 1 Accent 6" w:semiHidden="0" w:uiPriority="63" w:unhideWhenUsed="0"/>
+    <w:lsdException w:name="Medium Shading 2 Accent 6" w:semiHidden="0" w:uiPriority="64" w:unhideWhenUsed="0"/>
+    <w:lsdException w:name="Medium List 1 Accent 6" w:semiHidden="0" w:uiPriority="65" w:unhideWhenUsed="0"/>
+    <w:lsdException w:name="Medium List 2 Accent 6" w:semiHidden="0" w:uiPriority="66" w:unhideWhenUsed="0"/>
+    <w:lsdException w:name="Medium Grid 1 Accent 6" w:semiHidden="0" w:uiPriority="67" w:unhideWhenUsed="0"/>
+    <w:lsdException w:name="Medium Grid 2 Accent 6" w:semiHidden="0" w:uiPriority="68" w:unhideWhenUsed="0"/>
+    <w:lsdException w:name="Medium Grid 3 Accent 6" w:semiHidden="0" w:uiPriority="69" w:unhideWhenUsed="0"/>
+    <w:lsdException w:name="Dark List Accent 6" w:semiHidden="0" w:uiPriority="70" w:unhideWhenUsed="0"/>
+    <w:lsdException w:name="Colorful Shading Accent 6" w:semiHidden="0" w:uiPriority="71" w:unhideWhenUsed="0"/>
+    <w:lsdException w:name="Colorful List Accent 6" w:semiHidden="0" w:uiPriority="72" w:unhideWhenUsed="0"/>
+    <w:lsdException w:name="Colorful Grid Accent 6" w:semiHidden="0" w:uiPriority="73" w:unhideWhenUsed="0"/>
+    <w:lsdException w:name="Subtle Emphasis" w:semiHidden="0" w:uiPriority="19" w:unhideWhenUsed="0" w:qFormat="1"/>
+    <w:lsdException w:name="Intense Emphasis" w:semiHidden="0" w:uiPriority="21" w:unhideWhenUsed="0" w:qFormat="1"/>
+    <w:lsdException w:name="Subtle Reference" w:semiHidden="0" w:uiPriority="31" w:unhideWhenUsed="0" w:qFormat="1"/>
+    <w:lsdException w:name="Intense Reference" w:semiHidden="0" w:uiPriority="32" w:unhideWhenUsed="0" w:qFormat="1"/>
+    <w:lsdException w:name="Book Title" w:semiHidden="0" w:uiPriority="33" w:unhideWhenUsed="0" w:qFormat="1"/>
+    <w:lsdException w:name="Bibliography" w:uiPriority="37"/>
+    <w:lsdException w:name="TOC Heading" w:uiPriority="39" w:qFormat="1"/>
+  </w:latentStyles>
+  <w:style w:type="paragraph" w:default="1" w:styleId="Normal">
+    <w:name w:val="Normal"/>
+    <w:qFormat/>
+  </w:style>
+  <w:style w:type="character" w:default="1" w:styleId="Fuentedeprrafopredeter">
+    <w:name w:val="Default Paragraph Font"/>
+    <w:uiPriority w:val="1"/>
+    <w:semiHidden/>
+    <w:unhideWhenUsed/>
+  </w:style>
+  <w:style w:type="table" w:default="1" w:styleId="Tablanormal">
+    <w:name w:val="Normal Table"/>
+    <w:uiPriority w:val="99"/>
+    <w:semiHidden/>
+    <w:unhideWhenUsed/>
+    <w:tblPr>
+      <w:tblInd w:w="0" w:type="dxa"/>
+      <w:tblCellMar>
+        <w:top w:w="0" w:type="dxa"/>
+        <w:left w:w="108" w:type="dxa"/>
+        <w:bottom w:w="0" w:type="dxa"/>
+        <w:right w:w="108" w:type="dxa"/>
+      </w:tblCellMar>
+    </w:tblPr>
+  </w:style>
+  <w:style w:type="numbering" w:default="1" w:styleId="Sinlista">
+    <w:name w:val="No List"/>
+    <w:uiPriority w:val="99"/>
+    <w:semiHidden/>
+    <w:unhideWhenUsed/>
+  </w:style>
+</w:styles>
+</file>
+
 <file path=word/glossary/webSettings.xml><?xml version="1.0" encoding="utf-8"?>
-<w:webSettings xmlns:r="http://schemas.openxmlformats.org/officeDocument/2006/relationships" xmlns:w="http://schemas.openxmlformats.org/wordprocessingml/2006/main">
+<w:webSettings xmlns:mc="http://schemas.openxmlformats.org/markup-compatibility/2006" xmlns:r="http://schemas.openxmlformats.org/officeDocument/2006/relationships" xmlns:w="http://schemas.openxmlformats.org/wordprocessingml/2006/main" xmlns:w14="http://schemas.microsoft.com/office/word/2010/wordml" mc:Ignorable="w14">
   <w:optimizeForBrowser/>
 </w:webSettings>
 </file>

</xml_diff>

<commit_message>
PDF and final documentation
</commit_message>
<xml_diff>
--- a/Documentation/Documentation_Trivial1iB_V1.0.docx
+++ b/Documentation/Documentation_Trivial1iB_V1.0.docx
@@ -1,6 +1,6 @@
 
 <file path=word/document.xml><?xml version="1.0" encoding="utf-8"?>
-<w:document xmlns:wpc="http://schemas.microsoft.com/office/word/2010/wordprocessingCanvas" xmlns:mc="http://schemas.openxmlformats.org/markup-compatibility/2006" xmlns:o="urn:schemas-microsoft-com:office:office" xmlns:r="http://schemas.openxmlformats.org/officeDocument/2006/relationships" xmlns:m="http://schemas.openxmlformats.org/officeDocument/2006/math" xmlns:v="urn:schemas-microsoft-com:vml" xmlns:wp14="http://schemas.microsoft.com/office/word/2010/wordprocessingDrawing" xmlns:wp="http://schemas.openxmlformats.org/drawingml/2006/wordprocessingDrawing" xmlns:w10="urn:schemas-microsoft-com:office:word" xmlns:w="http://schemas.openxmlformats.org/wordprocessingml/2006/main" xmlns:w14="http://schemas.microsoft.com/office/word/2010/wordml" xmlns:wpg="http://schemas.microsoft.com/office/word/2010/wordprocessingGroup" xmlns:wpi="http://schemas.microsoft.com/office/word/2010/wordprocessingInk" xmlns:wne="http://schemas.microsoft.com/office/word/2006/wordml" xmlns:wps="http://schemas.microsoft.com/office/word/2010/wordprocessingShape" mc:Ignorable="w14 wp14">
+<w:document xmlns:ve="http://schemas.openxmlformats.org/markup-compatibility/2006" xmlns:o="urn:schemas-microsoft-com:office:office" xmlns:r="http://schemas.openxmlformats.org/officeDocument/2006/relationships" xmlns:m="http://schemas.openxmlformats.org/officeDocument/2006/math" xmlns:v="urn:schemas-microsoft-com:vml" xmlns:wp="http://schemas.openxmlformats.org/drawingml/2006/wordprocessingDrawing" xmlns:w10="urn:schemas-microsoft-com:office:word" xmlns:w="http://schemas.openxmlformats.org/wordprocessingml/2006/main" xmlns:wne="http://schemas.microsoft.com/office/word/2006/wordml">
   <w:body>
     <w:sdt>
       <w:sdtPr>
@@ -34,7 +34,7 @@
               <w:bottom w:w="216" w:type="dxa"/>
               <w:right w:w="216" w:type="dxa"/>
             </w:tblCellMar>
-            <w:tblLook w:val="04A0" w:firstRow="1" w:lastRow="0" w:firstColumn="1" w:lastColumn="0" w:noHBand="0" w:noVBand="1"/>
+            <w:tblLook w:val="04A0"/>
           </w:tblPr>
           <w:tblGrid>
             <w:gridCol w:w="6170"/>
@@ -52,13 +52,9 @@
                 </w:rPr>
                 <w:alias w:val="Título"/>
                 <w:id w:val="276713177"/>
-                <w:placeholder>
-                  <w:docPart w:val="B75A04B3119648A299A95DE5A51F423C"/>
-                </w:placeholder>
                 <w:dataBinding w:prefixMappings="xmlns:ns0='http://schemas.openxmlformats.org/package/2006/metadata/core-properties' xmlns:ns1='http://purl.org/dc/elements/1.1/'" w:xpath="/ns0:coreProperties[1]/ns1:title[1]" w:storeItemID="{6C3C8BC8-F283-45AE-878A-BAB7291924A1}"/>
                 <w:text/>
               </w:sdtPr>
-              <w:sdtEndPr/>
               <w:sdtContent>
                 <w:tc>
                   <w:tcPr>
@@ -132,7 +128,6 @@
                     <w:calendar w:val="gregorian"/>
                   </w:date>
                 </w:sdtPr>
-                <w:sdtEndPr/>
                 <w:sdtContent>
                   <w:p>
                     <w:pPr>
@@ -252,22 +247,256 @@
                   <w:spacing w:after="0" w:line="360" w:lineRule="auto"/>
                   <w:jc w:val="right"/>
                   <w:rPr>
-                    <w:rFonts w:ascii="Helvetica" w:eastAsia="Times New Roman" w:hAnsi="Helvetica" w:cs="Helvetica"/>
+                    <w:rFonts w:asciiTheme="majorHAnsi" w:eastAsia="Times New Roman" w:hAnsiTheme="majorHAnsi" w:cs="Helvetica"/>
                     <w:color w:val="333333"/>
-                    <w:sz w:val="30"/>
+                    <w:sz w:val="32"/>
                     <w:szCs w:val="30"/>
                     <w:lang w:val="es-ES" w:eastAsia="en-GB"/>
                   </w:rPr>
                 </w:pPr>
                 <w:r>
                   <w:rPr>
-                    <w:rFonts w:ascii="Helvetica" w:eastAsia="Times New Roman" w:hAnsi="Helvetica" w:cs="Helvetica"/>
+                    <w:rFonts w:asciiTheme="majorHAnsi" w:eastAsia="Times New Roman" w:hAnsiTheme="majorHAnsi" w:cs="Helvetica"/>
                     <w:color w:val="333333"/>
-                    <w:sz w:val="30"/>
+                    <w:sz w:val="32"/>
                     <w:szCs w:val="30"/>
                     <w:lang w:val="es-ES" w:eastAsia="en-GB"/>
                   </w:rPr>
-                  <w:t>Ana Areces González (anareces)</w:t>
+                  <w:t>Ana Areces González (</w:t>
+                </w:r>
+                <w:proofErr w:type="spellStart"/>
+                <w:r>
+                  <w:rPr>
+                    <w:rFonts w:asciiTheme="majorHAnsi" w:eastAsia="Times New Roman" w:hAnsiTheme="majorHAnsi" w:cs="Helvetica"/>
+                    <w:color w:val="333333"/>
+                    <w:sz w:val="32"/>
+                    <w:szCs w:val="30"/>
+                    <w:lang w:val="es-ES" w:eastAsia="en-GB"/>
+                  </w:rPr>
+                  <w:t>anareces</w:t>
+                </w:r>
+                <w:proofErr w:type="spellEnd"/>
+                <w:r>
+                  <w:rPr>
+                    <w:rFonts w:asciiTheme="majorHAnsi" w:eastAsia="Times New Roman" w:hAnsiTheme="majorHAnsi" w:cs="Helvetica"/>
+                    <w:color w:val="333333"/>
+                    <w:sz w:val="32"/>
+                    <w:szCs w:val="30"/>
+                    <w:lang w:val="es-ES" w:eastAsia="en-GB"/>
+                  </w:rPr>
+                  <w:t>)</w:t>
+                </w:r>
+              </w:p>
+              <w:p>
+                <w:pPr>
+                  <w:spacing w:after="0" w:line="360" w:lineRule="auto"/>
+                  <w:jc w:val="right"/>
+                  <w:rPr>
+                    <w:rFonts w:asciiTheme="majorHAnsi" w:eastAsia="Times New Roman" w:hAnsiTheme="majorHAnsi" w:cs="Helvetica"/>
+                    <w:color w:val="333333"/>
+                    <w:sz w:val="32"/>
+                    <w:szCs w:val="30"/>
+                    <w:lang w:val="es-ES" w:eastAsia="en-GB"/>
+                  </w:rPr>
+                </w:pPr>
+                <w:r>
+                  <w:rPr>
+                    <w:rFonts w:asciiTheme="majorHAnsi" w:eastAsia="Times New Roman" w:hAnsiTheme="majorHAnsi" w:cs="Helvetica"/>
+                    <w:color w:val="333333"/>
+                    <w:sz w:val="32"/>
+                    <w:szCs w:val="30"/>
+                    <w:lang w:val="es-ES" w:eastAsia="en-GB"/>
+                  </w:rPr>
+                  <w:t>Raquel Arrojo López (</w:t>
+                </w:r>
+                <w:proofErr w:type="spellStart"/>
+                <w:r>
+                  <w:rPr>
+                    <w:rFonts w:asciiTheme="majorHAnsi" w:eastAsia="Times New Roman" w:hAnsiTheme="majorHAnsi" w:cs="Helvetica"/>
+                    <w:color w:val="333333"/>
+                    <w:sz w:val="32"/>
+                    <w:szCs w:val="30"/>
+                    <w:lang w:val="es-ES" w:eastAsia="en-GB"/>
+                  </w:rPr>
+                  <w:t>raquelarrojo</w:t>
+                </w:r>
+                <w:proofErr w:type="spellEnd"/>
+                <w:r>
+                  <w:rPr>
+                    <w:rFonts w:asciiTheme="majorHAnsi" w:eastAsia="Times New Roman" w:hAnsiTheme="majorHAnsi" w:cs="Helvetica"/>
+                    <w:color w:val="333333"/>
+                    <w:sz w:val="32"/>
+                    <w:szCs w:val="30"/>
+                    <w:lang w:val="es-ES" w:eastAsia="en-GB"/>
+                  </w:rPr>
+                  <w:t>)</w:t>
+                </w:r>
+              </w:p>
+              <w:p>
+                <w:pPr>
+                  <w:spacing w:after="0" w:line="360" w:lineRule="auto"/>
+                  <w:jc w:val="right"/>
+                  <w:rPr>
+                    <w:rFonts w:asciiTheme="majorHAnsi" w:eastAsia="Times New Roman" w:hAnsiTheme="majorHAnsi" w:cs="Helvetica"/>
+                    <w:color w:val="333333"/>
+                    <w:sz w:val="32"/>
+                    <w:szCs w:val="30"/>
+                    <w:lang w:val="es-ES" w:eastAsia="en-GB"/>
+                  </w:rPr>
+                </w:pPr>
+                <w:r>
+                  <w:rPr>
+                    <w:rFonts w:asciiTheme="majorHAnsi" w:eastAsia="Times New Roman" w:hAnsiTheme="majorHAnsi" w:cs="Helvetica"/>
+                    <w:color w:val="333333"/>
+                    <w:sz w:val="32"/>
+                    <w:szCs w:val="30"/>
+                    <w:lang w:val="es-ES" w:eastAsia="en-GB"/>
+                  </w:rPr>
+                  <w:t>David Casado Corona (</w:t>
+                </w:r>
+                <w:proofErr w:type="spellStart"/>
+                <w:r>
+                  <w:rPr>
+                    <w:rFonts w:asciiTheme="majorHAnsi" w:eastAsia="Times New Roman" w:hAnsiTheme="majorHAnsi" w:cs="Helvetica"/>
+                    <w:color w:val="333333"/>
+                    <w:sz w:val="32"/>
+                    <w:szCs w:val="30"/>
+                    <w:lang w:val="es-ES" w:eastAsia="en-GB"/>
+                  </w:rPr>
+                  <w:t>dcasado</w:t>
+                </w:r>
+                <w:proofErr w:type="spellEnd"/>
+                <w:r>
+                  <w:rPr>
+                    <w:rFonts w:asciiTheme="majorHAnsi" w:eastAsia="Times New Roman" w:hAnsiTheme="majorHAnsi" w:cs="Helvetica"/>
+                    <w:color w:val="333333"/>
+                    <w:sz w:val="32"/>
+                    <w:szCs w:val="30"/>
+                    <w:lang w:val="es-ES" w:eastAsia="en-GB"/>
+                  </w:rPr>
+                  <w:t>)</w:t>
+                </w:r>
+              </w:p>
+              <w:p>
+                <w:pPr>
+                  <w:spacing w:after="0" w:line="360" w:lineRule="auto"/>
+                  <w:jc w:val="right"/>
+                  <w:rPr>
+                    <w:rFonts w:asciiTheme="majorHAnsi" w:eastAsia="Times New Roman" w:hAnsiTheme="majorHAnsi" w:cs="Helvetica"/>
+                    <w:color w:val="333333"/>
+                    <w:sz w:val="32"/>
+                    <w:szCs w:val="30"/>
+                    <w:lang w:val="es-ES" w:eastAsia="en-GB"/>
+                  </w:rPr>
+                </w:pPr>
+                <w:r>
+                  <w:rPr>
+                    <w:rFonts w:asciiTheme="majorHAnsi" w:eastAsia="Times New Roman" w:hAnsiTheme="majorHAnsi" w:cs="Helvetica"/>
+                    <w:color w:val="333333"/>
+                    <w:sz w:val="32"/>
+                    <w:szCs w:val="30"/>
+                    <w:lang w:val="es-ES" w:eastAsia="en-GB"/>
+                  </w:rPr>
+                  <w:t>María González</w:t>
+                </w:r>
+                <w:r>
+                  <w:rPr>
+                    <w:rFonts w:asciiTheme="majorHAnsi" w:eastAsia="Times New Roman" w:hAnsiTheme="majorHAnsi" w:cs="Helvetica"/>
+                    <w:color w:val="333333"/>
+                    <w:sz w:val="32"/>
+                    <w:szCs w:val="30"/>
+                    <w:lang w:val="es-ES" w:eastAsia="en-GB"/>
+                  </w:rPr>
+                  <w:t xml:space="preserve"> </w:t>
+                </w:r>
+                <w:proofErr w:type="spellStart"/>
+                <w:r>
+                  <w:rPr>
+                    <w:rFonts w:asciiTheme="majorHAnsi" w:eastAsia="Times New Roman" w:hAnsiTheme="majorHAnsi" w:cs="Helvetica"/>
+                    <w:color w:val="333333"/>
+                    <w:sz w:val="32"/>
+                    <w:szCs w:val="30"/>
+                    <w:lang w:val="es-ES" w:eastAsia="en-GB"/>
+                  </w:rPr>
+                  <w:t>González</w:t>
+                </w:r>
+                <w:proofErr w:type="spellEnd"/>
+                <w:r>
+                  <w:rPr>
+                    <w:rFonts w:asciiTheme="majorHAnsi" w:eastAsia="Times New Roman" w:hAnsiTheme="majorHAnsi" w:cs="Helvetica"/>
+                    <w:color w:val="333333"/>
+                    <w:sz w:val="32"/>
+                    <w:szCs w:val="30"/>
+                    <w:lang w:val="es-ES" w:eastAsia="en-GB"/>
+                  </w:rPr>
+                  <w:t xml:space="preserve"> (meri294)</w:t>
+                </w:r>
+              </w:p>
+              <w:p>
+                <w:pPr>
+                  <w:spacing w:after="0" w:line="360" w:lineRule="auto"/>
+                  <w:jc w:val="right"/>
+                  <w:rPr>
+                    <w:rFonts w:asciiTheme="majorHAnsi" w:eastAsia="Times New Roman" w:hAnsiTheme="majorHAnsi" w:cs="Helvetica"/>
+                    <w:color w:val="333333"/>
+                    <w:sz w:val="32"/>
+                    <w:szCs w:val="30"/>
+                    <w:lang w:val="es-ES" w:eastAsia="en-GB"/>
+                  </w:rPr>
+                </w:pPr>
+                <w:r>
+                  <w:rPr>
+                    <w:rFonts w:asciiTheme="majorHAnsi" w:eastAsia="Times New Roman" w:hAnsiTheme="majorHAnsi" w:cs="Helvetica"/>
+                    <w:color w:val="333333"/>
+                    <w:sz w:val="32"/>
+                    <w:szCs w:val="30"/>
+                    <w:lang w:val="es-ES" w:eastAsia="en-GB"/>
+                  </w:rPr>
+                  <w:t xml:space="preserve">Álvaro </w:t>
+                </w:r>
+                <w:proofErr w:type="spellStart"/>
+                <w:r>
+                  <w:rPr>
+                    <w:rFonts w:asciiTheme="majorHAnsi" w:eastAsia="Times New Roman" w:hAnsiTheme="majorHAnsi" w:cs="Helvetica"/>
+                    <w:color w:val="333333"/>
+                    <w:sz w:val="32"/>
+                    <w:szCs w:val="30"/>
+                    <w:lang w:val="es-ES" w:eastAsia="en-GB"/>
+                  </w:rPr>
+                  <w:t>Palanco</w:t>
+                </w:r>
+                <w:proofErr w:type="spellEnd"/>
+                <w:r>
+                  <w:rPr>
+                    <w:rFonts w:asciiTheme="majorHAnsi" w:eastAsia="Times New Roman" w:hAnsiTheme="majorHAnsi" w:cs="Helvetica"/>
+                    <w:color w:val="333333"/>
+                    <w:sz w:val="32"/>
+                    <w:szCs w:val="30"/>
+                    <w:lang w:val="es-ES" w:eastAsia="en-GB"/>
+                  </w:rPr>
+                  <w:t xml:space="preserve"> Lorenzo (</w:t>
+                </w:r>
+                <w:proofErr w:type="spellStart"/>
+                <w:r>
+                  <w:rPr>
+                    <w:rFonts w:asciiTheme="majorHAnsi" w:eastAsia="Times New Roman" w:hAnsiTheme="majorHAnsi" w:cs="Helvetica"/>
+                    <w:color w:val="333333"/>
+                    <w:sz w:val="32"/>
+                    <w:szCs w:val="30"/>
+                    <w:lang w:val="es-ES" w:eastAsia="en-GB"/>
+                  </w:rPr>
+                  <w:t>alvaropalanco</w:t>
+                </w:r>
+                <w:proofErr w:type="spellEnd"/>
+                <w:r>
+                  <w:rPr>
+                    <w:rFonts w:asciiTheme="majorHAnsi" w:eastAsia="Times New Roman" w:hAnsiTheme="majorHAnsi" w:cs="Helvetica"/>
+                    <w:color w:val="333333"/>
+                    <w:sz w:val="32"/>
+                    <w:szCs w:val="30"/>
+                    <w:lang w:val="es-ES" w:eastAsia="en-GB"/>
+                  </w:rPr>
+                  <w:t>)</w:t>
                 </w:r>
               </w:p>
               <w:p>
@@ -284,121 +513,9 @@
                 </w:pPr>
                 <w:r>
                   <w:rPr>
-                    <w:rFonts w:ascii="Helvetica" w:eastAsia="Times New Roman" w:hAnsi="Helvetica" w:cs="Helvetica"/>
+                    <w:rFonts w:asciiTheme="majorHAnsi" w:eastAsia="Times New Roman" w:hAnsiTheme="majorHAnsi" w:cs="Helvetica"/>
                     <w:color w:val="333333"/>
-                    <w:sz w:val="30"/>
-                    <w:szCs w:val="30"/>
-                    <w:lang w:val="es-ES" w:eastAsia="en-GB"/>
-                  </w:rPr>
-                  <w:t>Raquel Arrojo López (raquelarrojo)</w:t>
-                </w:r>
-              </w:p>
-              <w:p>
-                <w:pPr>
-                  <w:spacing w:after="0" w:line="360" w:lineRule="auto"/>
-                  <w:jc w:val="right"/>
-                  <w:rPr>
-                    <w:rFonts w:ascii="Helvetica" w:eastAsia="Times New Roman" w:hAnsi="Helvetica" w:cs="Helvetica"/>
-                    <w:color w:val="333333"/>
-                    <w:sz w:val="30"/>
-                    <w:szCs w:val="30"/>
-                    <w:lang w:val="es-ES" w:eastAsia="en-GB"/>
-                  </w:rPr>
-                </w:pPr>
-                <w:r>
-                  <w:rPr>
-                    <w:rFonts w:ascii="Helvetica" w:eastAsia="Times New Roman" w:hAnsi="Helvetica" w:cs="Helvetica"/>
-                    <w:color w:val="333333"/>
-                    <w:sz w:val="30"/>
-                    <w:szCs w:val="30"/>
-                    <w:lang w:val="es-ES" w:eastAsia="en-GB"/>
-                  </w:rPr>
-                  <w:t>David Casado Corona (dcasado)</w:t>
-                </w:r>
-              </w:p>
-              <w:p>
-                <w:pPr>
-                  <w:spacing w:after="0" w:line="360" w:lineRule="auto"/>
-                  <w:jc w:val="right"/>
-                  <w:rPr>
-                    <w:rFonts w:ascii="Helvetica" w:eastAsia="Times New Roman" w:hAnsi="Helvetica" w:cs="Helvetica"/>
-                    <w:color w:val="333333"/>
-                    <w:sz w:val="30"/>
-                    <w:szCs w:val="30"/>
-                    <w:lang w:val="es-ES" w:eastAsia="en-GB"/>
-                  </w:rPr>
-                </w:pPr>
-                <w:r>
-                  <w:rPr>
-                    <w:rFonts w:ascii="Helvetica" w:eastAsia="Times New Roman" w:hAnsi="Helvetica" w:cs="Helvetica"/>
-                    <w:color w:val="333333"/>
-                    <w:sz w:val="30"/>
-                    <w:szCs w:val="30"/>
-                    <w:lang w:val="es-ES" w:eastAsia="en-GB"/>
-                  </w:rPr>
-                  <w:t>María González</w:t>
-                </w:r>
-                <w:r>
-                  <w:rPr>
-                    <w:rFonts w:ascii="Helvetica" w:eastAsia="Times New Roman" w:hAnsi="Helvetica" w:cs="Helvetica"/>
-                    <w:color w:val="333333"/>
-                    <w:sz w:val="30"/>
-                    <w:szCs w:val="30"/>
-                    <w:lang w:val="es-ES" w:eastAsia="en-GB"/>
-                  </w:rPr>
-                  <w:t xml:space="preserve"> González</w:t>
-                </w:r>
-                <w:r>
-                  <w:rPr>
-                    <w:rFonts w:ascii="Helvetica" w:eastAsia="Times New Roman" w:hAnsi="Helvetica" w:cs="Helvetica"/>
-                    <w:color w:val="333333"/>
-                    <w:sz w:val="30"/>
-                    <w:szCs w:val="30"/>
-                    <w:lang w:val="es-ES" w:eastAsia="en-GB"/>
-                  </w:rPr>
-                  <w:t xml:space="preserve"> (meri294)</w:t>
-                </w:r>
-              </w:p>
-              <w:p>
-                <w:pPr>
-                  <w:spacing w:after="0" w:line="360" w:lineRule="auto"/>
-                  <w:jc w:val="right"/>
-                  <w:rPr>
-                    <w:rFonts w:ascii="Helvetica" w:eastAsia="Times New Roman" w:hAnsi="Helvetica" w:cs="Helvetica"/>
-                    <w:color w:val="333333"/>
-                    <w:sz w:val="30"/>
-                    <w:szCs w:val="30"/>
-                    <w:lang w:val="es-ES" w:eastAsia="en-GB"/>
-                  </w:rPr>
-                </w:pPr>
-                <w:r>
-                  <w:rPr>
-                    <w:rFonts w:ascii="Helvetica" w:eastAsia="Times New Roman" w:hAnsi="Helvetica" w:cs="Helvetica"/>
-                    <w:color w:val="333333"/>
-                    <w:sz w:val="30"/>
-                    <w:szCs w:val="30"/>
-                    <w:lang w:val="es-ES" w:eastAsia="en-GB"/>
-                  </w:rPr>
-                  <w:t>Álvaro Palanco Lorenzo (alvaropalanco)</w:t>
-                </w:r>
-              </w:p>
-              <w:p>
-                <w:pPr>
-                  <w:spacing w:after="0" w:line="360" w:lineRule="auto"/>
-                  <w:jc w:val="right"/>
-                  <w:rPr>
-                    <w:rFonts w:ascii="Helvetica" w:eastAsia="Times New Roman" w:hAnsi="Helvetica" w:cs="Helvetica"/>
-                    <w:color w:val="333333"/>
-                    <w:sz w:val="30"/>
-                    <w:szCs w:val="30"/>
-                    <w:lang w:val="es-ES" w:eastAsia="en-GB"/>
-                  </w:rPr>
-                </w:pPr>
-                <w:r>
-                  <w:rPr>
-                    <w:rFonts w:ascii="Helvetica" w:eastAsia="Times New Roman" w:hAnsi="Helvetica" w:cs="Helvetica"/>
-                    <w:color w:val="333333"/>
-                    <w:sz w:val="30"/>
+                    <w:sz w:val="32"/>
                     <w:szCs w:val="30"/>
                     <w:lang w:val="es-ES" w:eastAsia="en-GB"/>
                   </w:rPr>
@@ -406,9 +523,9 @@
                 </w:r>
                 <w:r>
                   <w:rPr>
-                    <w:rFonts w:ascii="Helvetica" w:eastAsia="Times New Roman" w:hAnsi="Helvetica" w:cs="Helvetica"/>
+                    <w:rFonts w:asciiTheme="majorHAnsi" w:eastAsia="Times New Roman" w:hAnsiTheme="majorHAnsi" w:cs="Helvetica"/>
                     <w:color w:val="333333"/>
-                    <w:sz w:val="30"/>
+                    <w:sz w:val="32"/>
                     <w:szCs w:val="30"/>
                     <w:lang w:val="es-ES" w:eastAsia="en-GB"/>
                   </w:rPr>
@@ -416,9 +533,9 @@
                 </w:r>
                 <w:r>
                   <w:rPr>
-                    <w:rFonts w:ascii="Helvetica" w:eastAsia="Times New Roman" w:hAnsi="Helvetica" w:cs="Helvetica"/>
+                    <w:rFonts w:asciiTheme="majorHAnsi" w:eastAsia="Times New Roman" w:hAnsiTheme="majorHAnsi" w:cs="Helvetica"/>
                     <w:color w:val="333333"/>
-                    <w:sz w:val="30"/>
+                    <w:sz w:val="32"/>
                     <w:szCs w:val="30"/>
                     <w:lang w:val="es-ES" w:eastAsia="en-GB"/>
                   </w:rPr>
@@ -477,12 +594,338 @@
       </w:pPr>
       <w:r>
         <w:lastRenderedPageBreak/>
+        <w:t>Project information</w:t>
+      </w:r>
+    </w:p>
+    <w:p>
+      <w:pPr>
+        <w:pStyle w:val="Default"/>
+        <w:jc w:val="both"/>
+        <w:rPr>
+          <w:rFonts w:asciiTheme="majorHAnsi" w:eastAsia="Times New Roman" w:hAnsiTheme="majorHAnsi" w:cs="Times New Roman"/>
+          <w:lang w:eastAsia="en-GB"/>
+        </w:rPr>
+      </w:pPr>
+    </w:p>
+    <w:p>
+      <w:pPr>
+        <w:rPr>
+          <w:rFonts w:asciiTheme="majorHAnsi" w:eastAsia="Times New Roman" w:hAnsiTheme="majorHAnsi" w:cs="Times New Roman"/>
+          <w:color w:val="000000"/>
+          <w:sz w:val="24"/>
+          <w:szCs w:val="24"/>
+          <w:lang w:eastAsia="en-GB"/>
+        </w:rPr>
+      </w:pPr>
+      <w:r>
+        <w:rPr>
+          <w:rFonts w:asciiTheme="majorHAnsi" w:eastAsia="Times New Roman" w:hAnsiTheme="majorHAnsi" w:cs="Times New Roman"/>
+          <w:color w:val="000000"/>
+          <w:sz w:val="24"/>
+          <w:szCs w:val="24"/>
+          <w:lang w:eastAsia="en-GB"/>
+        </w:rPr>
+        <w:t>All the documentation files can be found inside the documentation folder in</w:t>
+      </w:r>
+      <w:bookmarkStart w:id="0" w:name="_GoBack"/>
+      <w:bookmarkEnd w:id="0"/>
+      <w:r>
+        <w:rPr>
+          <w:rFonts w:asciiTheme="majorHAnsi" w:eastAsia="Times New Roman" w:hAnsiTheme="majorHAnsi" w:cs="Times New Roman"/>
+          <w:color w:val="000000"/>
+          <w:sz w:val="24"/>
+          <w:szCs w:val="24"/>
+          <w:lang w:eastAsia="en-GB"/>
+        </w:rPr>
+        <w:t xml:space="preserve"> our </w:t>
+      </w:r>
+      <w:proofErr w:type="spellStart"/>
+      <w:r>
+        <w:rPr>
+          <w:rFonts w:asciiTheme="majorHAnsi" w:eastAsia="Times New Roman" w:hAnsiTheme="majorHAnsi" w:cs="Times New Roman"/>
+          <w:color w:val="000000"/>
+          <w:sz w:val="24"/>
+          <w:szCs w:val="24"/>
+          <w:lang w:eastAsia="en-GB"/>
+        </w:rPr>
+        <w:t>G</w:t>
+      </w:r>
+      <w:r>
+        <w:rPr>
+          <w:rFonts w:asciiTheme="majorHAnsi" w:eastAsia="Times New Roman" w:hAnsiTheme="majorHAnsi" w:cs="Times New Roman"/>
+          <w:color w:val="000000"/>
+          <w:sz w:val="24"/>
+          <w:szCs w:val="24"/>
+          <w:lang w:eastAsia="en-GB"/>
+        </w:rPr>
+        <w:t>it</w:t>
+      </w:r>
+      <w:r>
+        <w:rPr>
+          <w:rFonts w:asciiTheme="majorHAnsi" w:eastAsia="Times New Roman" w:hAnsiTheme="majorHAnsi" w:cs="Times New Roman"/>
+          <w:color w:val="000000"/>
+          <w:sz w:val="24"/>
+          <w:szCs w:val="24"/>
+          <w:lang w:eastAsia="en-GB"/>
+        </w:rPr>
+        <w:t>h</w:t>
+      </w:r>
+      <w:r>
+        <w:rPr>
+          <w:rFonts w:asciiTheme="majorHAnsi" w:eastAsia="Times New Roman" w:hAnsiTheme="majorHAnsi" w:cs="Times New Roman"/>
+          <w:color w:val="000000"/>
+          <w:sz w:val="24"/>
+          <w:szCs w:val="24"/>
+          <w:lang w:eastAsia="en-GB"/>
+        </w:rPr>
+        <w:t>ub</w:t>
+      </w:r>
+      <w:proofErr w:type="spellEnd"/>
+      <w:r>
+        <w:rPr>
+          <w:rFonts w:asciiTheme="majorHAnsi" w:eastAsia="Times New Roman" w:hAnsiTheme="majorHAnsi" w:cs="Times New Roman"/>
+          <w:color w:val="000000"/>
+          <w:sz w:val="24"/>
+          <w:szCs w:val="24"/>
+          <w:lang w:eastAsia="en-GB"/>
+        </w:rPr>
+        <w:t xml:space="preserve"> repository</w:t>
+      </w:r>
+    </w:p>
+    <w:p>
+      <w:pPr>
+        <w:rPr>
+          <w:rFonts w:asciiTheme="majorHAnsi" w:hAnsiTheme="majorHAnsi"/>
+          <w:sz w:val="24"/>
+          <w:szCs w:val="24"/>
+          <w:u w:val="single"/>
+        </w:rPr>
+      </w:pPr>
+      <w:hyperlink r:id="rId6" w:history="1">
+        <w:r>
+          <w:rPr>
+            <w:rStyle w:val="Hipervnculo"/>
+            <w:rFonts w:asciiTheme="majorHAnsi" w:hAnsiTheme="majorHAnsi"/>
+            <w:sz w:val="24"/>
+            <w:szCs w:val="24"/>
+          </w:rPr>
+          <w:t>https://github.com/Arquisoft/Trivial_i1b</w:t>
+        </w:r>
+      </w:hyperlink>
+    </w:p>
+    <w:p>
+      <w:pPr>
+        <w:pStyle w:val="Default"/>
+        <w:jc w:val="both"/>
+        <w:rPr>
+          <w:rFonts w:asciiTheme="majorHAnsi" w:hAnsiTheme="majorHAnsi" w:cstheme="minorBidi"/>
+          <w:color w:val="auto"/>
+        </w:rPr>
+      </w:pPr>
+      <w:r>
+        <w:rPr>
+          <w:rFonts w:asciiTheme="majorHAnsi" w:hAnsiTheme="majorHAnsi" w:cstheme="minorBidi"/>
+          <w:color w:val="auto"/>
+        </w:rPr>
+        <w:t xml:space="preserve">This is a direct access to the Readme that contains the general information of the group. </w:t>
+      </w:r>
+    </w:p>
+    <w:p>
+      <w:pPr>
+        <w:pStyle w:val="Default"/>
+        <w:jc w:val="both"/>
+        <w:rPr>
+          <w:rFonts w:asciiTheme="majorHAnsi" w:hAnsiTheme="majorHAnsi" w:cstheme="minorBidi"/>
+          <w:color w:val="auto"/>
+        </w:rPr>
+      </w:pPr>
+    </w:p>
+    <w:p>
+      <w:pPr>
+        <w:pStyle w:val="Default"/>
+        <w:jc w:val="both"/>
+        <w:rPr>
+          <w:rFonts w:asciiTheme="majorHAnsi" w:hAnsiTheme="majorHAnsi" w:cstheme="minorBidi"/>
+          <w:color w:val="auto"/>
+        </w:rPr>
+      </w:pPr>
+      <w:hyperlink r:id="rId7" w:history="1">
+        <w:r>
+          <w:rPr>
+            <w:rStyle w:val="Hipervnculo"/>
+            <w:rFonts w:asciiTheme="majorHAnsi" w:hAnsiTheme="majorHAnsi" w:cstheme="minorBidi"/>
+          </w:rPr>
+          <w:t>https://github.com/Arquisoft/Trivial_i1b/blob/master/README.md</w:t>
+        </w:r>
+      </w:hyperlink>
+    </w:p>
+    <w:p>
+      <w:pPr>
+        <w:pStyle w:val="Default"/>
+        <w:jc w:val="both"/>
+        <w:rPr>
+          <w:rFonts w:asciiTheme="majorHAnsi" w:hAnsiTheme="majorHAnsi" w:cstheme="minorBidi"/>
+          <w:color w:val="auto"/>
+        </w:rPr>
+      </w:pPr>
+    </w:p>
+    <w:p>
+      <w:pPr>
+        <w:pStyle w:val="Default"/>
+        <w:jc w:val="both"/>
+        <w:rPr>
+          <w:rFonts w:asciiTheme="majorHAnsi" w:hAnsiTheme="majorHAnsi" w:cstheme="minorBidi"/>
+          <w:color w:val="auto"/>
+        </w:rPr>
+      </w:pPr>
+      <w:r>
+        <w:rPr>
+          <w:rFonts w:asciiTheme="majorHAnsi" w:hAnsiTheme="majorHAnsi" w:cstheme="minorBidi"/>
+          <w:color w:val="auto"/>
+        </w:rPr>
+        <w:t xml:space="preserve">This folder contains the Documentation information like manuals and all the diagrams, also the Visual Paradigm project. </w:t>
+      </w:r>
+    </w:p>
+    <w:p>
+      <w:pPr>
+        <w:pStyle w:val="Default"/>
+        <w:jc w:val="both"/>
+        <w:rPr>
+          <w:rFonts w:asciiTheme="majorHAnsi" w:hAnsiTheme="majorHAnsi" w:cstheme="minorBidi"/>
+          <w:color w:val="auto"/>
+        </w:rPr>
+      </w:pPr>
+    </w:p>
+    <w:p>
+      <w:pPr>
+        <w:pStyle w:val="Default"/>
+        <w:jc w:val="both"/>
+        <w:rPr>
+          <w:rFonts w:asciiTheme="majorHAnsi" w:hAnsiTheme="majorHAnsi" w:cstheme="minorBidi"/>
+          <w:color w:val="auto"/>
+        </w:rPr>
+      </w:pPr>
+      <w:hyperlink r:id="rId8" w:history="1">
+        <w:r>
+          <w:rPr>
+            <w:rStyle w:val="Hipervnculo"/>
+            <w:rFonts w:asciiTheme="majorHAnsi" w:hAnsiTheme="majorHAnsi" w:cstheme="minorBidi"/>
+          </w:rPr>
+          <w:t>https://github.com/Arquisoft/Trivial_i1b/tree/master/Documentation</w:t>
+        </w:r>
+      </w:hyperlink>
+    </w:p>
+    <w:p>
+      <w:pPr>
+        <w:pStyle w:val="Default"/>
+        <w:jc w:val="both"/>
+        <w:rPr>
+          <w:rFonts w:asciiTheme="majorHAnsi" w:hAnsiTheme="majorHAnsi" w:cstheme="minorBidi"/>
+          <w:color w:val="auto"/>
+        </w:rPr>
+      </w:pPr>
+    </w:p>
+    <w:p>
+      <w:pPr>
+        <w:pStyle w:val="Default"/>
+        <w:jc w:val="both"/>
+        <w:rPr>
+          <w:rFonts w:asciiTheme="majorHAnsi" w:hAnsiTheme="majorHAnsi" w:cstheme="minorBidi"/>
+          <w:color w:val="auto"/>
+        </w:rPr>
+      </w:pPr>
+      <w:r>
+        <w:rPr>
+          <w:rFonts w:asciiTheme="majorHAnsi" w:hAnsiTheme="majorHAnsi" w:cstheme="minorBidi"/>
+          <w:color w:val="auto"/>
+        </w:rPr>
+        <w:t xml:space="preserve">This one is the Eclipse project, where you could find the </w:t>
+      </w:r>
+      <w:proofErr w:type="spellStart"/>
+      <w:r>
+        <w:rPr>
+          <w:rFonts w:asciiTheme="majorHAnsi" w:hAnsiTheme="majorHAnsi" w:cstheme="minorBidi"/>
+          <w:color w:val="auto"/>
+        </w:rPr>
+        <w:t>src</w:t>
+      </w:r>
+      <w:proofErr w:type="spellEnd"/>
+      <w:r>
+        <w:rPr>
+          <w:rFonts w:asciiTheme="majorHAnsi" w:hAnsiTheme="majorHAnsi" w:cstheme="minorBidi"/>
+          <w:color w:val="auto"/>
+        </w:rPr>
+        <w:t xml:space="preserve"> folder with all the implementation.</w:t>
+      </w:r>
+    </w:p>
+    <w:p>
+      <w:pPr>
+        <w:pStyle w:val="Default"/>
+        <w:jc w:val="both"/>
+        <w:rPr>
+          <w:rFonts w:asciiTheme="majorHAnsi" w:hAnsiTheme="majorHAnsi" w:cstheme="minorBidi"/>
+          <w:color w:val="auto"/>
+        </w:rPr>
+      </w:pPr>
+    </w:p>
+    <w:p>
+      <w:pPr>
+        <w:pStyle w:val="Default"/>
+        <w:jc w:val="both"/>
+        <w:rPr>
+          <w:rFonts w:asciiTheme="majorHAnsi" w:hAnsiTheme="majorHAnsi" w:cstheme="minorBidi"/>
+          <w:color w:val="auto"/>
+        </w:rPr>
+      </w:pPr>
+      <w:hyperlink r:id="rId9" w:history="1">
+        <w:r>
+          <w:rPr>
+            <w:rStyle w:val="Hipervnculo"/>
+            <w:rFonts w:asciiTheme="majorHAnsi" w:hAnsiTheme="majorHAnsi" w:cstheme="minorBidi"/>
+          </w:rPr>
+          <w:t>https://github.com/Arquisoft/Trivial_i1b/tree/master/Trivial_i1b</w:t>
+        </w:r>
+      </w:hyperlink>
+    </w:p>
+    <w:p>
+      <w:pPr>
+        <w:pStyle w:val="Default"/>
+        <w:jc w:val="both"/>
+        <w:rPr>
+          <w:rFonts w:asciiTheme="majorHAnsi" w:hAnsiTheme="majorHAnsi" w:cstheme="minorBidi"/>
+          <w:color w:val="auto"/>
+        </w:rPr>
+      </w:pPr>
+    </w:p>
+    <w:p>
+      <w:pPr>
+        <w:rPr>
+          <w:rFonts w:asciiTheme="majorHAnsi" w:hAnsiTheme="majorHAnsi"/>
+          <w:sz w:val="24"/>
+          <w:szCs w:val="24"/>
+        </w:rPr>
+      </w:pPr>
+      <w:r>
+        <w:rPr>
+          <w:rFonts w:asciiTheme="majorHAnsi" w:hAnsiTheme="majorHAnsi"/>
+          <w:sz w:val="24"/>
+          <w:szCs w:val="24"/>
+        </w:rPr>
+        <w:br w:type="page"/>
+      </w:r>
+    </w:p>
+    <w:p>
+      <w:pPr>
+        <w:pStyle w:val="Ttulo"/>
+      </w:pPr>
+      <w:r>
+        <w:lastRenderedPageBreak/>
         <w:t>Architecture diagrams</w:t>
       </w:r>
     </w:p>
     <w:p>
       <w:pPr>
-        <w:pStyle w:val="Ttulo1"/>
+        <w:pStyle w:val="Ttulo3"/>
       </w:pPr>
       <w:r>
         <w:t>Package view</w:t>
@@ -490,7 +933,7 @@
     </w:p>
     <w:p>
       <w:pPr>
-        <w:pStyle w:val="Ttulo1"/>
+        <w:pStyle w:val="Ttulo2"/>
       </w:pPr>
       <w:r>
         <w:pict>
@@ -513,11 +956,16 @@
             <v:path o:extrusionok="f" gradientshapeok="t" o:connecttype="rect"/>
             <o:lock v:ext="edit" aspectratio="t"/>
           </v:shapetype>
-          <v:shape id="_x0000_i1025" type="#_x0000_t75" style="width:380.25pt;height:4in">
-            <v:imagedata r:id="rId7" o:title="PackageView"/>
+          <v:shape id="_x0000_i1027" type="#_x0000_t75" style="width:380.25pt;height:4in">
+            <v:imagedata r:id="rId10" o:title="PackageView"/>
           </v:shape>
         </w:pict>
       </w:r>
+    </w:p>
+    <w:p>
+      <w:pPr>
+        <w:pStyle w:val="Ttulo1"/>
+      </w:pPr>
       <w:r>
         <w:t>Component view</w:t>
       </w:r>
@@ -525,8 +973,8 @@
     <w:p>
       <w:r>
         <w:pict>
-          <v:shape id="_x0000_i1026" type="#_x0000_t75" style="width:424.5pt;height:280.5pt">
-            <v:imagedata r:id="rId8" o:title="ComponentView"/>
+          <v:shape id="_x0000_i1025" type="#_x0000_t75" style="width:424.5pt;height:280.5pt">
+            <v:imagedata r:id="rId11" o:title="ComponentView"/>
           </v:shape>
         </w:pict>
       </w:r>
@@ -543,55 +991,23 @@
     <w:p>
       <w:pPr>
         <w:pStyle w:val="Ttulo1"/>
+        <w:rPr>
+          <w:u w:val="single"/>
+        </w:rPr>
       </w:pPr>
       <w:r>
         <w:pict>
-          <v:shape id="_x0000_i1027" type="#_x0000_t75" style="width:424.5pt;height:324.75pt">
-            <v:imagedata r:id="rId9" o:title="DeploymentView"/>
+          <v:shape id="_x0000_i1026" type="#_x0000_t75" style="width:424.5pt;height:324.75pt">
+            <v:imagedata r:id="rId12" o:title="DeploymentView"/>
           </v:shape>
         </w:pict>
       </w:r>
       <w:r>
         <w:rPr>
-          <w:rStyle w:val="Ttulo2Car"/>
-        </w:rPr>
-        <w:t>Visual Paradigm project file</w:t>
-      </w:r>
-    </w:p>
-    <w:p>
-      <w:pPr>
-        <w:rPr>
           <w:u w:val="single"/>
         </w:rPr>
-      </w:pPr>
-      <w:r>
-        <w:t>All the documentation files can be found inside the documentation folder in</w:t>
-      </w:r>
-      <w:bookmarkStart w:id="0" w:name="_GoBack"/>
-      <w:bookmarkEnd w:id="0"/>
-      <w:r>
-        <w:t xml:space="preserve"> our github repository: </w:t>
-      </w:r>
-      <w:hyperlink r:id="rId10" w:history="1">
-        <w:r>
-          <w:rPr>
-            <w:rStyle w:val="Hipervnculo"/>
-          </w:rPr>
-          <w:t>https://github.com/Arquisoft/Trivi</w:t>
-        </w:r>
-        <w:r>
-          <w:rPr>
-            <w:rStyle w:val="Hipervnculo"/>
-          </w:rPr>
-          <w:t>a</w:t>
-        </w:r>
-        <w:r>
-          <w:rPr>
-            <w:rStyle w:val="Hipervnculo"/>
-          </w:rPr>
-          <w:t>l_i1b</w:t>
-        </w:r>
-      </w:hyperlink>
+        <w:t xml:space="preserve"> </w:t>
+      </w:r>
     </w:p>
     <w:p>
       <w:pPr>
@@ -655,7 +1071,27 @@
           <w:sz w:val="22"/>
           <w:szCs w:val="22"/>
         </w:rPr>
-        <w:t>This module receives a xml or gift file and makes the translation in order to store the information in the database.</w:t>
+        <w:t xml:space="preserve">This module receives </w:t>
+      </w:r>
+      <w:proofErr w:type="gramStart"/>
+      <w:r>
+        <w:rPr>
+          <w:rFonts w:asciiTheme="majorHAnsi" w:hAnsiTheme="majorHAnsi" w:cstheme="minorBidi"/>
+          <w:color w:val="auto"/>
+          <w:sz w:val="22"/>
+          <w:szCs w:val="22"/>
+        </w:rPr>
+        <w:t>a</w:t>
+      </w:r>
+      <w:proofErr w:type="gramEnd"/>
+      <w:r>
+        <w:rPr>
+          <w:rFonts w:asciiTheme="majorHAnsi" w:hAnsiTheme="majorHAnsi" w:cstheme="minorBidi"/>
+          <w:color w:val="auto"/>
+          <w:sz w:val="22"/>
+          <w:szCs w:val="22"/>
+        </w:rPr>
+        <w:t xml:space="preserve"> xml or gift file and makes the translation in order to store the information in the database.</w:t>
       </w:r>
     </w:p>
     <w:p>
@@ -957,8 +1393,68 @@
         <w:rPr>
           <w:sz w:val="48"/>
         </w:rPr>
+        <w:t xml:space="preserve">User manual </w:t>
+      </w:r>
+    </w:p>
+    <w:p>
+      <w:pPr>
+        <w:pStyle w:val="NormalWeb"/>
+        <w:rPr>
+          <w:rFonts w:asciiTheme="majorHAnsi" w:hAnsiTheme="majorHAnsi"/>
+          <w:color w:val="000000"/>
+          <w:sz w:val="22"/>
+          <w:szCs w:val="22"/>
+        </w:rPr>
+      </w:pPr>
+      <w:r>
+        <w:rPr>
+          <w:rFonts w:asciiTheme="majorHAnsi" w:hAnsiTheme="majorHAnsi"/>
+          <w:color w:val="000000"/>
+          <w:sz w:val="22"/>
+          <w:szCs w:val="22"/>
+        </w:rPr>
+        <w:t xml:space="preserve">This user manual describes the behaviour of the interface that will be used by </w:t>
+      </w:r>
+      <w:proofErr w:type="gramStart"/>
+      <w:r>
+        <w:rPr>
+          <w:rFonts w:asciiTheme="majorHAnsi" w:hAnsiTheme="majorHAnsi"/>
+          <w:color w:val="000000"/>
+          <w:sz w:val="22"/>
+          <w:szCs w:val="22"/>
+        </w:rPr>
+        <w:t>an</w:t>
+      </w:r>
+      <w:proofErr w:type="gramEnd"/>
+      <w:r>
+        <w:rPr>
+          <w:rFonts w:asciiTheme="majorHAnsi" w:hAnsiTheme="majorHAnsi"/>
+          <w:color w:val="000000"/>
+          <w:sz w:val="22"/>
+          <w:szCs w:val="22"/>
+        </w:rPr>
+        <w:t xml:space="preserve"> user (and administrator).</w:t>
+      </w:r>
+    </w:p>
+    <w:p>
+      <w:pPr>
+        <w:pStyle w:val="NormalWeb"/>
+        <w:rPr>
+          <w:rFonts w:asciiTheme="majorHAnsi" w:hAnsiTheme="majorHAnsi"/>
+          <w:color w:val="000000"/>
+          <w:sz w:val="22"/>
+          <w:szCs w:val="22"/>
+        </w:rPr>
+      </w:pPr>
+      <w:r>
+        <w:rPr>
+          <w:rFonts w:asciiTheme="majorHAnsi" w:hAnsiTheme="majorHAnsi"/>
+          <w:color w:val="000000"/>
+          <w:sz w:val="22"/>
+          <w:szCs w:val="22"/>
+        </w:rPr>
         <w:lastRenderedPageBreak/>
-        <w:t xml:space="preserve">User manual </w:t>
+        <w:t>The main goal is to introduce in the database of the system the list with all the questions (including one right answer and two wrong ones for each question).</w:t>
       </w:r>
     </w:p>
     <w:p>
@@ -978,7 +1474,27 @@
           <w:sz w:val="22"/>
           <w:szCs w:val="22"/>
         </w:rPr>
-        <w:t>This user manual describes the behaviour of the interface that will be used by an user (and administrator).</w:t>
+        <w:t xml:space="preserve">That will be useful to develop different types of games that can use </w:t>
+      </w:r>
+      <w:proofErr w:type="gramStart"/>
+      <w:r>
+        <w:rPr>
+          <w:rFonts w:asciiTheme="majorHAnsi" w:hAnsiTheme="majorHAnsi"/>
+          <w:color w:val="000000"/>
+          <w:sz w:val="22"/>
+          <w:szCs w:val="22"/>
+        </w:rPr>
+        <w:t>this questions</w:t>
+      </w:r>
+      <w:proofErr w:type="gramEnd"/>
+      <w:r>
+        <w:rPr>
+          <w:rFonts w:asciiTheme="majorHAnsi" w:hAnsiTheme="majorHAnsi"/>
+          <w:color w:val="000000"/>
+          <w:sz w:val="22"/>
+          <w:szCs w:val="22"/>
+        </w:rPr>
+        <w:t>.</w:t>
       </w:r>
     </w:p>
     <w:p>
@@ -998,7 +1514,7 @@
           <w:sz w:val="22"/>
           <w:szCs w:val="22"/>
         </w:rPr>
-        <w:t>The main goal is to introduce in the database of the system the list with all the questions (including one right answer and two wrong ones for each question).</w:t>
+        <w:t>The application has to be started from the command line.</w:t>
       </w:r>
     </w:p>
     <w:p>
@@ -1018,8 +1534,19 @@
           <w:sz w:val="22"/>
           <w:szCs w:val="22"/>
         </w:rPr>
-        <w:t>That will be useful to develop different types of games that can use this questions.</w:t>
-      </w:r>
+        <w:t xml:space="preserve">First, when the user starts the application to introduce the data on the database, he should write one of these three </w:t>
+      </w:r>
+      <w:proofErr w:type="gramStart"/>
+      <w:r>
+        <w:rPr>
+          <w:rFonts w:asciiTheme="majorHAnsi" w:hAnsiTheme="majorHAnsi"/>
+          <w:color w:val="000000"/>
+          <w:sz w:val="22"/>
+          <w:szCs w:val="22"/>
+        </w:rPr>
+        <w:t>operations :</w:t>
+      </w:r>
+      <w:proofErr w:type="gramEnd"/>
     </w:p>
     <w:p>
       <w:pPr>
@@ -1038,7 +1565,7 @@
           <w:sz w:val="22"/>
           <w:szCs w:val="22"/>
         </w:rPr>
-        <w:t>The application has to be started from the command line.</w:t>
+        <w:t>* Read + name of the file: the application reads the file with the specified name and shows its content on the command line (for example, “read test.xml” reads and shows the content of the test.xml file).</w:t>
       </w:r>
     </w:p>
     <w:p>
@@ -1058,19 +1585,19 @@
           <w:sz w:val="22"/>
           <w:szCs w:val="22"/>
         </w:rPr>
-        <w:t>First, when the user starts the application to introduce the data on the database, he should write one of these three operations :</w:t>
-      </w:r>
-    </w:p>
-    <w:p>
-      <w:pPr>
-        <w:pStyle w:val="NormalWeb"/>
+        <w:t xml:space="preserve">* </w:t>
+      </w:r>
+      <w:proofErr w:type="gramStart"/>
+      <w:r>
         <w:rPr>
           <w:rFonts w:asciiTheme="majorHAnsi" w:hAnsiTheme="majorHAnsi"/>
           <w:color w:val="000000"/>
           <w:sz w:val="22"/>
           <w:szCs w:val="22"/>
         </w:rPr>
-      </w:pPr>
+        <w:t>Exit :</w:t>
+      </w:r>
+      <w:proofErr w:type="gramEnd"/>
       <w:r>
         <w:rPr>
           <w:rFonts w:asciiTheme="majorHAnsi" w:hAnsiTheme="majorHAnsi"/>
@@ -1078,27 +1605,7 @@
           <w:sz w:val="22"/>
           <w:szCs w:val="22"/>
         </w:rPr>
-        <w:t>* Read + name of the file: the application reads the file with the specified name and shows its content on the command line (for example, “read test.xml” reads and shows the content of the test.xml file).</w:t>
-      </w:r>
-    </w:p>
-    <w:p>
-      <w:pPr>
-        <w:pStyle w:val="NormalWeb"/>
-        <w:rPr>
-          <w:rFonts w:asciiTheme="majorHAnsi" w:hAnsiTheme="majorHAnsi"/>
-          <w:color w:val="000000"/>
-          <w:sz w:val="22"/>
-          <w:szCs w:val="22"/>
-        </w:rPr>
-      </w:pPr>
-      <w:r>
-        <w:rPr>
-          <w:rFonts w:asciiTheme="majorHAnsi" w:hAnsiTheme="majorHAnsi"/>
-          <w:color w:val="000000"/>
-          <w:sz w:val="22"/>
-          <w:szCs w:val="22"/>
-        </w:rPr>
-        <w:t>* Exit : The application is closed</w:t>
+        <w:t xml:space="preserve"> The application is closed</w:t>
       </w:r>
     </w:p>
     <w:p>
@@ -1341,11 +1848,19 @@
           <w:rFonts w:asciiTheme="majorHAnsi" w:hAnsiTheme="majorHAnsi"/>
         </w:rPr>
       </w:pPr>
-      <w:r>
-        <w:rPr>
-          <w:rFonts w:asciiTheme="majorHAnsi" w:hAnsiTheme="majorHAnsi"/>
-        </w:rPr>
-        <w:t xml:space="preserve">getQuestion() </w:t>
+      <w:proofErr w:type="spellStart"/>
+      <w:r>
+        <w:rPr>
+          <w:rFonts w:asciiTheme="majorHAnsi" w:hAnsiTheme="majorHAnsi"/>
+        </w:rPr>
+        <w:t>getQuestion</w:t>
+      </w:r>
+      <w:proofErr w:type="spellEnd"/>
+      <w:r>
+        <w:rPr>
+          <w:rFonts w:asciiTheme="majorHAnsi" w:hAnsiTheme="majorHAnsi"/>
+        </w:rPr>
+        <w:t xml:space="preserve">() </w:t>
       </w:r>
     </w:p>
     <w:p>
@@ -1364,6 +1879,7 @@
           <w:rFonts w:asciiTheme="majorHAnsi" w:hAnsiTheme="majorHAnsi"/>
         </w:rPr>
       </w:pPr>
+      <w:proofErr w:type="spellStart"/>
       <w:r>
         <w:rPr>
           <w:rFonts w:asciiTheme="majorHAnsi" w:hAnsiTheme="majorHAnsi"/>
@@ -1374,7 +1890,14 @@
         <w:rPr>
           <w:rFonts w:asciiTheme="majorHAnsi" w:hAnsiTheme="majorHAnsi"/>
         </w:rPr>
-        <w:t>wers()</w:t>
+        <w:t>wers</w:t>
+      </w:r>
+      <w:proofErr w:type="spellEnd"/>
+      <w:r>
+        <w:rPr>
+          <w:rFonts w:asciiTheme="majorHAnsi" w:hAnsiTheme="majorHAnsi"/>
+        </w:rPr>
+        <w:t>()</w:t>
       </w:r>
     </w:p>
     <w:p>
@@ -1393,8 +1916,13 @@
       <w:pPr>
         <w:pStyle w:val="Subttulo"/>
       </w:pPr>
-      <w:r>
-        <w:t xml:space="preserve">TrivialQuestion </w:t>
+      <w:proofErr w:type="spellStart"/>
+      <w:r>
+        <w:t>TrivialQuestion</w:t>
+      </w:r>
+      <w:proofErr w:type="spellEnd"/>
+      <w:r>
+        <w:t xml:space="preserve"> </w:t>
       </w:r>
     </w:p>
     <w:p>
@@ -1412,13 +1940,28 @@
         <w:rPr>
           <w:rFonts w:asciiTheme="majorHAnsi" w:hAnsiTheme="majorHAnsi"/>
         </w:rPr>
+        <w:lastRenderedPageBreak/>
         <w:t xml:space="preserve">This a class that implements the Question interface. It has three fields a String of the question, a List of Strings to the answers and an integer to record the position of the True answer in the List. </w:t>
       </w:r>
       <w:r>
         <w:rPr>
           <w:rFonts w:asciiTheme="majorHAnsi" w:hAnsiTheme="majorHAnsi"/>
         </w:rPr>
-        <w:t xml:space="preserve">Then it has getters and setters to the fields and also it override the toString of the Object class. </w:t>
+        <w:t xml:space="preserve">Then it has getters and setters to the fields and also it override the </w:t>
+      </w:r>
+      <w:proofErr w:type="spellStart"/>
+      <w:r>
+        <w:rPr>
+          <w:rFonts w:asciiTheme="majorHAnsi" w:hAnsiTheme="majorHAnsi"/>
+        </w:rPr>
+        <w:t>toString</w:t>
+      </w:r>
+      <w:proofErr w:type="spellEnd"/>
+      <w:r>
+        <w:rPr>
+          <w:rFonts w:asciiTheme="majorHAnsi" w:hAnsiTheme="majorHAnsi"/>
+        </w:rPr>
+        <w:t xml:space="preserve"> of the Object class. </w:t>
       </w:r>
     </w:p>
     <w:p>
@@ -1453,28 +1996,74 @@
         <w:rPr>
           <w:rFonts w:asciiTheme="majorHAnsi" w:hAnsiTheme="majorHAnsi"/>
         </w:rPr>
-        <w:t xml:space="preserve">only has one abstract method getQuestions() that returns a List of questions. </w:t>
+        <w:t xml:space="preserve">only has one abstract method </w:t>
+      </w:r>
+      <w:proofErr w:type="spellStart"/>
+      <w:proofErr w:type="gramStart"/>
+      <w:r>
+        <w:rPr>
+          <w:rFonts w:asciiTheme="majorHAnsi" w:hAnsiTheme="majorHAnsi"/>
+        </w:rPr>
+        <w:t>getQuestions</w:t>
+      </w:r>
+      <w:proofErr w:type="spellEnd"/>
+      <w:r>
+        <w:rPr>
+          <w:rFonts w:asciiTheme="majorHAnsi" w:hAnsiTheme="majorHAnsi"/>
+        </w:rPr>
+        <w:t>(</w:t>
+      </w:r>
+      <w:proofErr w:type="gramEnd"/>
+      <w:r>
+        <w:rPr>
+          <w:rFonts w:asciiTheme="majorHAnsi" w:hAnsiTheme="majorHAnsi"/>
+        </w:rPr>
+        <w:t xml:space="preserve">) that returns a List of questions. </w:t>
       </w:r>
     </w:p>
     <w:p>
       <w:pPr>
         <w:pStyle w:val="Subttulo"/>
       </w:pPr>
+      <w:proofErr w:type="spellStart"/>
       <w:r>
         <w:t>GIFTParser</w:t>
       </w:r>
-    </w:p>
-    <w:p>
-      <w:pPr>
-        <w:rPr>
-          <w:rFonts w:asciiTheme="majorHAnsi" w:hAnsiTheme="majorHAnsi"/>
-        </w:rPr>
-      </w:pPr>
-      <w:r>
-        <w:rPr>
-          <w:rFonts w:asciiTheme="majorHAnsi" w:hAnsiTheme="majorHAnsi"/>
-        </w:rPr>
-        <w:t>GIFTParser is a class inherited from the interface Parser, consists in two methods that are parse and getQuestions, private and public respectively, as well as the constructor.</w:t>
+      <w:proofErr w:type="spellEnd"/>
+    </w:p>
+    <w:p>
+      <w:pPr>
+        <w:rPr>
+          <w:rFonts w:asciiTheme="majorHAnsi" w:hAnsiTheme="majorHAnsi"/>
+        </w:rPr>
+      </w:pPr>
+      <w:proofErr w:type="spellStart"/>
+      <w:r>
+        <w:rPr>
+          <w:rFonts w:asciiTheme="majorHAnsi" w:hAnsiTheme="majorHAnsi"/>
+        </w:rPr>
+        <w:t>GIFTParser</w:t>
+      </w:r>
+      <w:proofErr w:type="spellEnd"/>
+      <w:r>
+        <w:rPr>
+          <w:rFonts w:asciiTheme="majorHAnsi" w:hAnsiTheme="majorHAnsi"/>
+        </w:rPr>
+        <w:t xml:space="preserve"> is a class inherited from the interface Parser, consists in two methods that are parse and </w:t>
+      </w:r>
+      <w:proofErr w:type="spellStart"/>
+      <w:r>
+        <w:rPr>
+          <w:rFonts w:asciiTheme="majorHAnsi" w:hAnsiTheme="majorHAnsi"/>
+        </w:rPr>
+        <w:t>getQuestions</w:t>
+      </w:r>
+      <w:proofErr w:type="spellEnd"/>
+      <w:r>
+        <w:rPr>
+          <w:rFonts w:asciiTheme="majorHAnsi" w:hAnsiTheme="majorHAnsi"/>
+        </w:rPr>
+        <w:t>, private and public respectively, as well as the constructor.</w:t>
       </w:r>
     </w:p>
     <w:p>
@@ -1532,27 +2121,51 @@
       <w:pPr>
         <w:pStyle w:val="Subttulo"/>
       </w:pPr>
+      <w:proofErr w:type="spellStart"/>
       <w:r>
         <w:t>XMLParser</w:t>
       </w:r>
-    </w:p>
-    <w:p>
-      <w:pPr>
-        <w:rPr>
-          <w:rFonts w:asciiTheme="majorHAnsi" w:hAnsiTheme="majorHAnsi"/>
-        </w:rPr>
-      </w:pPr>
-      <w:r>
-        <w:rPr>
-          <w:rFonts w:asciiTheme="majorHAnsi" w:hAnsiTheme="majorHAnsi"/>
-        </w:rPr>
-        <w:t xml:space="preserve">XMLParser inherits from the interface Parser. It has </w:t>
-      </w:r>
-      <w:r>
-        <w:rPr>
-          <w:rFonts w:asciiTheme="majorHAnsi" w:hAnsiTheme="majorHAnsi"/>
-        </w:rPr>
-        <w:t>two methods that are a public method getQuestions and a public one, also a</w:t>
+      <w:proofErr w:type="spellEnd"/>
+    </w:p>
+    <w:p>
+      <w:pPr>
+        <w:rPr>
+          <w:rFonts w:asciiTheme="majorHAnsi" w:hAnsiTheme="majorHAnsi"/>
+        </w:rPr>
+      </w:pPr>
+      <w:proofErr w:type="spellStart"/>
+      <w:r>
+        <w:rPr>
+          <w:rFonts w:asciiTheme="majorHAnsi" w:hAnsiTheme="majorHAnsi"/>
+        </w:rPr>
+        <w:t>XMLParser</w:t>
+      </w:r>
+      <w:proofErr w:type="spellEnd"/>
+      <w:r>
+        <w:rPr>
+          <w:rFonts w:asciiTheme="majorHAnsi" w:hAnsiTheme="majorHAnsi"/>
+        </w:rPr>
+        <w:t xml:space="preserve"> inherits from the interface Parser. It has </w:t>
+      </w:r>
+      <w:r>
+        <w:rPr>
+          <w:rFonts w:asciiTheme="majorHAnsi" w:hAnsiTheme="majorHAnsi"/>
+        </w:rPr>
+        <w:t xml:space="preserve">two methods that are a public method </w:t>
+      </w:r>
+      <w:proofErr w:type="spellStart"/>
+      <w:r>
+        <w:rPr>
+          <w:rFonts w:asciiTheme="majorHAnsi" w:hAnsiTheme="majorHAnsi"/>
+        </w:rPr>
+        <w:t>getQuestions</w:t>
+      </w:r>
+      <w:proofErr w:type="spellEnd"/>
+      <w:r>
+        <w:rPr>
+          <w:rFonts w:asciiTheme="majorHAnsi" w:hAnsiTheme="majorHAnsi"/>
+        </w:rPr>
+        <w:t xml:space="preserve"> and a public one, also a</w:t>
       </w:r>
       <w:r>
         <w:rPr>
@@ -1616,20 +2229,24 @@
       <w:pPr>
         <w:pStyle w:val="Ttulo1"/>
       </w:pPr>
+      <w:proofErr w:type="spellStart"/>
       <w:r>
         <w:t>D</w:t>
       </w:r>
       <w:r>
         <w:t>ataBase</w:t>
       </w:r>
+      <w:proofErr w:type="spellEnd"/>
     </w:p>
     <w:p>
       <w:pPr>
         <w:pStyle w:val="Subttulo"/>
       </w:pPr>
+      <w:proofErr w:type="spellStart"/>
       <w:r>
         <w:t>DBConnector</w:t>
       </w:r>
+      <w:proofErr w:type="spellEnd"/>
     </w:p>
     <w:p>
       <w:pPr>
@@ -1644,27 +2261,107 @@
         </w:rPr>
         <w:t>Interface in which we determine the method that is shared between all the different types of connectors (</w:t>
       </w:r>
+      <w:proofErr w:type="spellStart"/>
+      <w:proofErr w:type="gramStart"/>
       <w:r>
         <w:rPr>
           <w:rFonts w:asciiTheme="majorHAnsi" w:hAnsiTheme="majorHAnsi"/>
         </w:rPr>
         <w:t>getConnection</w:t>
       </w:r>
-      <w:r>
-        <w:rPr>
-          <w:rFonts w:asciiTheme="majorHAnsi" w:hAnsiTheme="majorHAnsi"/>
-        </w:rPr>
-        <w:t>()).</w:t>
+      <w:proofErr w:type="spellEnd"/>
+      <w:r>
+        <w:rPr>
+          <w:rFonts w:asciiTheme="majorHAnsi" w:hAnsiTheme="majorHAnsi"/>
+        </w:rPr>
+        <w:t>(</w:t>
+      </w:r>
+      <w:proofErr w:type="gramEnd"/>
+      <w:r>
+        <w:rPr>
+          <w:rFonts w:asciiTheme="majorHAnsi" w:hAnsiTheme="majorHAnsi"/>
+        </w:rPr>
+        <w:t>)).</w:t>
       </w:r>
     </w:p>
     <w:p>
       <w:pPr>
         <w:pStyle w:val="Subttulo"/>
       </w:pPr>
+      <w:proofErr w:type="spellStart"/>
+      <w:r>
+        <w:t>MongoDBConnector</w:t>
+      </w:r>
+      <w:proofErr w:type="spellEnd"/>
+    </w:p>
+    <w:p>
+      <w:pPr>
+        <w:jc w:val="both"/>
+        <w:rPr>
+          <w:rFonts w:asciiTheme="majorHAnsi" w:hAnsiTheme="majorHAnsi"/>
+        </w:rPr>
+      </w:pPr>
+      <w:proofErr w:type="gramStart"/>
+      <w:r>
+        <w:rPr>
+          <w:rFonts w:asciiTheme="majorHAnsi" w:hAnsiTheme="majorHAnsi"/>
+        </w:rPr>
+        <w:t>Specific connector for Mongo DB.</w:t>
+      </w:r>
+      <w:proofErr w:type="gramEnd"/>
+      <w:r>
+        <w:rPr>
+          <w:rFonts w:asciiTheme="majorHAnsi" w:hAnsiTheme="majorHAnsi"/>
+        </w:rPr>
+        <w:t xml:space="preserve"> In this class there is an attribute called mongo that is the client used for saving the data. It has a private method in order to create the connection used in the </w:t>
+      </w:r>
+      <w:proofErr w:type="spellStart"/>
+      <w:r>
+        <w:rPr>
+          <w:rFonts w:asciiTheme="majorHAnsi" w:hAnsiTheme="majorHAnsi"/>
+        </w:rPr>
+        <w:t>getConnection</w:t>
+      </w:r>
+      <w:proofErr w:type="spellEnd"/>
+      <w:r>
+        <w:rPr>
+          <w:rFonts w:asciiTheme="majorHAnsi" w:hAnsiTheme="majorHAnsi"/>
+        </w:rPr>
+        <w:t xml:space="preserve"> </w:t>
+      </w:r>
+      <w:r>
+        <w:rPr>
+          <w:rFonts w:asciiTheme="majorHAnsi" w:hAnsiTheme="majorHAnsi"/>
+        </w:rPr>
+        <w:t>method in case there is not already an established connection.</w:t>
+      </w:r>
+      <w:r>
+        <w:rPr>
+          <w:rFonts w:asciiTheme="majorHAnsi" w:hAnsiTheme="majorHAnsi"/>
+        </w:rPr>
+        <w:t xml:space="preserve"> In case the connection cannot be established a message is shown.</w:t>
+      </w:r>
+    </w:p>
+    <w:p>
+      <w:pPr>
+        <w:pStyle w:val="Ttulo1"/>
+      </w:pPr>
+      <w:proofErr w:type="spellStart"/>
       <w:r>
         <w:lastRenderedPageBreak/>
-        <w:t>MongoDBConnector</w:t>
-      </w:r>
+        <w:t>DBWriter</w:t>
+      </w:r>
+      <w:proofErr w:type="spellEnd"/>
+    </w:p>
+    <w:p>
+      <w:pPr>
+        <w:pStyle w:val="Subttulo"/>
+      </w:pPr>
+      <w:proofErr w:type="spellStart"/>
+      <w:r>
+        <w:t>DBWriter</w:t>
+      </w:r>
+      <w:proofErr w:type="spellEnd"/>
     </w:p>
     <w:p>
       <w:pPr>
@@ -1677,42 +2374,32 @@
         <w:rPr>
           <w:rFonts w:asciiTheme="majorHAnsi" w:hAnsiTheme="majorHAnsi"/>
         </w:rPr>
-        <w:t xml:space="preserve">Specific connector for Mongo DB. In this class there is an attribute called mongo that is the client used for saving the data. It has a private method in order to create the connection used in the </w:t>
-      </w:r>
-      <w:r>
-        <w:rPr>
-          <w:rFonts w:asciiTheme="majorHAnsi" w:hAnsiTheme="majorHAnsi"/>
-        </w:rPr>
-        <w:t xml:space="preserve">getConnection </w:t>
-      </w:r>
-      <w:r>
-        <w:rPr>
-          <w:rFonts w:asciiTheme="majorHAnsi" w:hAnsiTheme="majorHAnsi"/>
-        </w:rPr>
-        <w:t>method in case there is not already an established connection.</w:t>
-      </w:r>
-      <w:r>
-        <w:rPr>
-          <w:rFonts w:asciiTheme="majorHAnsi" w:hAnsiTheme="majorHAnsi"/>
-        </w:rPr>
-        <w:t xml:space="preserve"> In case the connection cannot be established a message is shown.</w:t>
-      </w:r>
-    </w:p>
-    <w:p>
-      <w:pPr>
-        <w:pStyle w:val="Ttulo1"/>
-      </w:pPr>
-      <w:r>
-        <w:t>DBWriter</w:t>
+        <w:t xml:space="preserve">Interface used in order to provide a common method for all the writers for the different databases which </w:t>
+      </w:r>
+      <w:proofErr w:type="gramStart"/>
+      <w:r>
+        <w:rPr>
+          <w:rFonts w:asciiTheme="majorHAnsi" w:hAnsiTheme="majorHAnsi"/>
+        </w:rPr>
+        <w:t>allows</w:t>
+      </w:r>
+      <w:proofErr w:type="gramEnd"/>
+      <w:r>
+        <w:rPr>
+          <w:rFonts w:asciiTheme="majorHAnsi" w:hAnsiTheme="majorHAnsi"/>
+        </w:rPr>
+        <w:t xml:space="preserve"> to insert questions.</w:t>
       </w:r>
     </w:p>
     <w:p>
       <w:pPr>
         <w:pStyle w:val="Subttulo"/>
       </w:pPr>
-      <w:r>
-        <w:t>DBWriter</w:t>
-      </w:r>
+      <w:proofErr w:type="spellStart"/>
+      <w:r>
+        <w:t>MongoDBWriter</w:t>
+      </w:r>
+      <w:proofErr w:type="spellEnd"/>
     </w:p>
     <w:p>
       <w:pPr>
@@ -1725,15 +2412,47 @@
         <w:rPr>
           <w:rFonts w:asciiTheme="majorHAnsi" w:hAnsiTheme="majorHAnsi"/>
         </w:rPr>
-        <w:t>Interface used in order to provide a common method for all the writers for the different databases which allows to insert questions.</w:t>
-      </w:r>
-    </w:p>
-    <w:p>
-      <w:pPr>
-        <w:pStyle w:val="Subttulo"/>
-      </w:pPr>
-      <w:r>
-        <w:t>MongoDBWriter</w:t>
+        <w:t xml:space="preserve">Class used to save the different questions in </w:t>
+      </w:r>
+      <w:proofErr w:type="spellStart"/>
+      <w:r>
+        <w:rPr>
+          <w:rFonts w:asciiTheme="majorHAnsi" w:hAnsiTheme="majorHAnsi"/>
+        </w:rPr>
+        <w:t>MongoDB</w:t>
+      </w:r>
+      <w:proofErr w:type="spellEnd"/>
+      <w:r>
+        <w:rPr>
+          <w:rFonts w:asciiTheme="majorHAnsi" w:hAnsiTheme="majorHAnsi"/>
+        </w:rPr>
+        <w:t xml:space="preserve">. It is composed by several private methods, all of them used in order </w:t>
+      </w:r>
+      <w:r>
+        <w:rPr>
+          <w:rFonts w:asciiTheme="majorHAnsi" w:hAnsiTheme="majorHAnsi"/>
+        </w:rPr>
+        <w:t xml:space="preserve">be used in the public method </w:t>
+      </w:r>
+      <w:proofErr w:type="spellStart"/>
+      <w:r>
+        <w:rPr>
+          <w:rFonts w:asciiTheme="majorHAnsi" w:hAnsiTheme="majorHAnsi"/>
+        </w:rPr>
+        <w:t>insertQuestions</w:t>
+      </w:r>
+      <w:proofErr w:type="spellEnd"/>
+      <w:r>
+        <w:rPr>
+          <w:rFonts w:asciiTheme="majorHAnsi" w:hAnsiTheme="majorHAnsi"/>
+        </w:rPr>
+        <w:t xml:space="preserve">. </w:t>
+      </w:r>
+      <w:r>
+        <w:rPr>
+          <w:rFonts w:asciiTheme="majorHAnsi" w:hAnsiTheme="majorHAnsi"/>
+        </w:rPr>
+        <w:t>The private methods are:</w:t>
       </w:r>
     </w:p>
     <w:p>
@@ -1747,20 +2466,24 @@
         <w:rPr>
           <w:rFonts w:asciiTheme="majorHAnsi" w:hAnsiTheme="majorHAnsi"/>
         </w:rPr>
-        <w:t xml:space="preserve">Class used to save the different questions in MongoDB. It is composed by several private methods, all of them used in order </w:t>
-      </w:r>
-      <w:r>
-        <w:rPr>
-          <w:rFonts w:asciiTheme="majorHAnsi" w:hAnsiTheme="majorHAnsi"/>
-        </w:rPr>
-        <w:t xml:space="preserve">be used in the public method insertQuestions. </w:t>
-      </w:r>
-      <w:r>
-        <w:rPr>
-          <w:rFonts w:asciiTheme="majorHAnsi" w:hAnsiTheme="majorHAnsi"/>
-        </w:rPr>
-        <w:t>The private methods are:</w:t>
-      </w:r>
+        <w:t>-</w:t>
+      </w:r>
+      <w:proofErr w:type="spellStart"/>
+      <w:proofErr w:type="gramStart"/>
+      <w:r>
+        <w:rPr>
+          <w:rFonts w:asciiTheme="majorHAnsi" w:hAnsiTheme="majorHAnsi"/>
+        </w:rPr>
+        <w:t>createEntries</w:t>
+      </w:r>
+      <w:proofErr w:type="spellEnd"/>
+      <w:r>
+        <w:rPr>
+          <w:rFonts w:asciiTheme="majorHAnsi" w:hAnsiTheme="majorHAnsi"/>
+        </w:rPr>
+        <w:t>()</w:t>
+      </w:r>
+      <w:proofErr w:type="gramEnd"/>
     </w:p>
     <w:p>
       <w:pPr>
@@ -1773,22 +2496,24 @@
         <w:rPr>
           <w:rFonts w:asciiTheme="majorHAnsi" w:hAnsiTheme="majorHAnsi"/>
         </w:rPr>
-        <w:t>-createEntries()</w:t>
-      </w:r>
-    </w:p>
-    <w:p>
-      <w:pPr>
-        <w:jc w:val="both"/>
-        <w:rPr>
-          <w:rFonts w:asciiTheme="majorHAnsi" w:hAnsiTheme="majorHAnsi"/>
-        </w:rPr>
-      </w:pPr>
-      <w:r>
-        <w:rPr>
-          <w:rFonts w:asciiTheme="majorHAnsi" w:hAnsiTheme="majorHAnsi"/>
-        </w:rPr>
-        <w:t>-addQuestions()</w:t>
-      </w:r>
+        <w:t>-</w:t>
+      </w:r>
+      <w:proofErr w:type="spellStart"/>
+      <w:proofErr w:type="gramStart"/>
+      <w:r>
+        <w:rPr>
+          <w:rFonts w:asciiTheme="majorHAnsi" w:hAnsiTheme="majorHAnsi"/>
+        </w:rPr>
+        <w:t>addQuestions</w:t>
+      </w:r>
+      <w:proofErr w:type="spellEnd"/>
+      <w:r>
+        <w:rPr>
+          <w:rFonts w:asciiTheme="majorHAnsi" w:hAnsiTheme="majorHAnsi"/>
+        </w:rPr>
+        <w:t>()</w:t>
+      </w:r>
+      <w:proofErr w:type="gramEnd"/>
     </w:p>
     <w:p>
       <w:pPr>
@@ -1840,7 +2565,7 @@
 </file>
 
 <file path=word/numbering.xml><?xml version="1.0" encoding="utf-8"?>
-<w:numbering xmlns:wpc="http://schemas.microsoft.com/office/word/2010/wordprocessingCanvas" xmlns:mc="http://schemas.openxmlformats.org/markup-compatibility/2006" xmlns:o="urn:schemas-microsoft-com:office:office" xmlns:r="http://schemas.openxmlformats.org/officeDocument/2006/relationships" xmlns:m="http://schemas.openxmlformats.org/officeDocument/2006/math" xmlns:v="urn:schemas-microsoft-com:vml" xmlns:wp14="http://schemas.microsoft.com/office/word/2010/wordprocessingDrawing" xmlns:wp="http://schemas.openxmlformats.org/drawingml/2006/wordprocessingDrawing" xmlns:w10="urn:schemas-microsoft-com:office:word" xmlns:w="http://schemas.openxmlformats.org/wordprocessingml/2006/main" xmlns:w14="http://schemas.microsoft.com/office/word/2010/wordml" xmlns:wpg="http://schemas.microsoft.com/office/word/2010/wordprocessingGroup" xmlns:wpi="http://schemas.microsoft.com/office/word/2010/wordprocessingInk" xmlns:wne="http://schemas.microsoft.com/office/word/2006/wordml" xmlns:wps="http://schemas.microsoft.com/office/word/2010/wordprocessingShape" mc:Ignorable="w14 wp14">
+<w:numbering xmlns:ve="http://schemas.openxmlformats.org/markup-compatibility/2006" xmlns:o="urn:schemas-microsoft-com:office:office" xmlns:r="http://schemas.openxmlformats.org/officeDocument/2006/relationships" xmlns:m="http://schemas.openxmlformats.org/officeDocument/2006/math" xmlns:v="urn:schemas-microsoft-com:vml" xmlns:wp="http://schemas.openxmlformats.org/drawingml/2006/wordprocessingDrawing" xmlns:w10="urn:schemas-microsoft-com:office:word" xmlns:w="http://schemas.openxmlformats.org/wordprocessingml/2006/main" xmlns:wne="http://schemas.microsoft.com/office/word/2006/wordml">
   <w:abstractNum w:abstractNumId="0">
     <w:nsid w:val="0DC14635"/>
     <w:multiLevelType w:val="multilevel"/>
@@ -2229,7 +2954,7 @@
 </file>
 
 <file path=word/styles.xml><?xml version="1.0" encoding="utf-8"?>
-<w:styles xmlns:mc="http://schemas.openxmlformats.org/markup-compatibility/2006" xmlns:r="http://schemas.openxmlformats.org/officeDocument/2006/relationships" xmlns:w="http://schemas.openxmlformats.org/wordprocessingml/2006/main" xmlns:w14="http://schemas.microsoft.com/office/word/2010/wordml" mc:Ignorable="w14">
+<w:styles xmlns:r="http://schemas.openxmlformats.org/officeDocument/2006/relationships" xmlns:w="http://schemas.openxmlformats.org/wordprocessingml/2006/main">
   <w:docDefaults>
     <w:rPrDefault>
       <w:rPr>
@@ -2436,6 +3161,28 @@
       <w:szCs w:val="26"/>
     </w:rPr>
   </w:style>
+  <w:style w:type="paragraph" w:styleId="Ttulo3">
+    <w:name w:val="heading 3"/>
+    <w:basedOn w:val="Normal"/>
+    <w:next w:val="Normal"/>
+    <w:link w:val="Ttulo3Car"/>
+    <w:uiPriority w:val="9"/>
+    <w:unhideWhenUsed/>
+    <w:qFormat/>
+    <w:rsid w:val="00B25E02"/>
+    <w:pPr>
+      <w:keepNext/>
+      <w:keepLines/>
+      <w:spacing w:before="200" w:after="0"/>
+      <w:outlineLvl w:val="2"/>
+    </w:pPr>
+    <w:rPr>
+      <w:rFonts w:asciiTheme="majorHAnsi" w:eastAsiaTheme="majorEastAsia" w:hAnsiTheme="majorHAnsi" w:cstheme="majorBidi"/>
+      <w:b/>
+      <w:bCs/>
+      <w:color w:val="4F81BD" w:themeColor="accent1"/>
+    </w:rPr>
+  </w:style>
   <w:style w:type="character" w:default="1" w:styleId="Fuentedeprrafopredeter">
     <w:name w:val="Default Paragraph Font"/>
     <w:uiPriority w:val="1"/>
@@ -2447,6 +3194,7 @@
     <w:uiPriority w:val="99"/>
     <w:semiHidden/>
     <w:unhideWhenUsed/>
+    <w:qFormat/>
     <w:tblPr>
       <w:tblInd w:w="0" w:type="dxa"/>
       <w:tblCellMar>
@@ -2719,6 +3467,19 @@
       <w:u w:val="single"/>
     </w:rPr>
   </w:style>
+  <w:style w:type="character" w:customStyle="1" w:styleId="Ttulo3Car">
+    <w:name w:val="Título 3 Car"/>
+    <w:basedOn w:val="Fuentedeprrafopredeter"/>
+    <w:link w:val="Ttulo3"/>
+    <w:uiPriority w:val="9"/>
+    <w:rsid w:val="00B25E02"/>
+    <w:rPr>
+      <w:rFonts w:asciiTheme="majorHAnsi" w:eastAsiaTheme="majorEastAsia" w:hAnsiTheme="majorHAnsi" w:cstheme="majorBidi"/>
+      <w:b/>
+      <w:bCs/>
+      <w:color w:val="4F81BD" w:themeColor="accent1"/>
+    </w:rPr>
+  </w:style>
 </w:styles>
 </file>
 
@@ -2910,523 +3671,6 @@
     <w:unhideWhenUsed/>
   </w:style>
 </w:styles>
-</file>
-
-<file path=word/glossary/document.xml><?xml version="1.0" encoding="utf-8"?>
-<w:glossaryDocument xmlns:wpc="http://schemas.microsoft.com/office/word/2010/wordprocessingCanvas" xmlns:mc="http://schemas.openxmlformats.org/markup-compatibility/2006" xmlns:o="urn:schemas-microsoft-com:office:office" xmlns:r="http://schemas.openxmlformats.org/officeDocument/2006/relationships" xmlns:m="http://schemas.openxmlformats.org/officeDocument/2006/math" xmlns:v="urn:schemas-microsoft-com:vml" xmlns:wp14="http://schemas.microsoft.com/office/word/2010/wordprocessingDrawing" xmlns:wp="http://schemas.openxmlformats.org/drawingml/2006/wordprocessingDrawing" xmlns:w10="urn:schemas-microsoft-com:office:word" xmlns:w="http://schemas.openxmlformats.org/wordprocessingml/2006/main" xmlns:w14="http://schemas.microsoft.com/office/word/2010/wordml" xmlns:wpg="http://schemas.microsoft.com/office/word/2010/wordprocessingGroup" xmlns:wpi="http://schemas.microsoft.com/office/word/2010/wordprocessingInk" xmlns:wne="http://schemas.microsoft.com/office/word/2006/wordml" xmlns:wps="http://schemas.microsoft.com/office/word/2010/wordprocessingShape" mc:Ignorable="w14 wp14"/>
-</file>
-
-<file path=word/glossary/fontTable.xml><?xml version="1.0" encoding="utf-8"?>
-<w:fonts xmlns:mc="http://schemas.openxmlformats.org/markup-compatibility/2006" xmlns:r="http://schemas.openxmlformats.org/officeDocument/2006/relationships" xmlns:w="http://schemas.openxmlformats.org/wordprocessingml/2006/main" xmlns:w14="http://schemas.microsoft.com/office/word/2010/wordml" mc:Ignorable="w14">
-  <w:font w:name="Symbol">
-    <w:panose1 w:val="05050102010706020507"/>
-    <w:charset w:val="02"/>
-    <w:family w:val="roman"/>
-    <w:pitch w:val="variable"/>
-    <w:sig w:usb0="00000000" w:usb1="10000000" w:usb2="00000000" w:usb3="00000000" w:csb0="80000000" w:csb1="00000000"/>
-  </w:font>
-  <w:font w:name="Times New Roman">
-    <w:panose1 w:val="02020603050405020304"/>
-    <w:charset w:val="00"/>
-    <w:family w:val="roman"/>
-    <w:pitch w:val="variable"/>
-    <w:sig w:usb0="E0002EFF" w:usb1="C0007843" w:usb2="00000009" w:usb3="00000000" w:csb0="000001FF" w:csb1="00000000"/>
-  </w:font>
-  <w:font w:name="Courier New">
-    <w:panose1 w:val="02070309020205020404"/>
-    <w:charset w:val="00"/>
-    <w:family w:val="modern"/>
-    <w:pitch w:val="fixed"/>
-    <w:sig w:usb0="E0002AFF" w:usb1="C0007843" w:usb2="00000009" w:usb3="00000000" w:csb0="000001FF" w:csb1="00000000"/>
-  </w:font>
-  <w:font w:name="Wingdings">
-    <w:panose1 w:val="05000000000000000000"/>
-    <w:charset w:val="02"/>
-    <w:family w:val="auto"/>
-    <w:pitch w:val="variable"/>
-    <w:sig w:usb0="00000000" w:usb1="10000000" w:usb2="00000000" w:usb3="00000000" w:csb0="80000000" w:csb1="00000000"/>
-  </w:font>
-  <w:font w:name="Calibri">
-    <w:panose1 w:val="020F0502020204030204"/>
-    <w:charset w:val="00"/>
-    <w:family w:val="swiss"/>
-    <w:pitch w:val="variable"/>
-    <w:sig w:usb0="E00002FF" w:usb1="4000ACFF" w:usb2="00000001" w:usb3="00000000" w:csb0="0000019F" w:csb1="00000000"/>
-  </w:font>
-  <w:font w:name="Cambria">
-    <w:panose1 w:val="02040503050406030204"/>
-    <w:charset w:val="00"/>
-    <w:family w:val="roman"/>
-    <w:pitch w:val="variable"/>
-    <w:sig w:usb0="E00002FF" w:usb1="400004FF" w:usb2="00000000" w:usb3="00000000" w:csb0="0000019F" w:csb1="00000000"/>
-  </w:font>
-  <w:font w:name="Tahoma">
-    <w:panose1 w:val="020B0604030504040204"/>
-    <w:charset w:val="00"/>
-    <w:family w:val="swiss"/>
-    <w:pitch w:val="variable"/>
-    <w:sig w:usb0="E1002EFF" w:usb1="C000605B" w:usb2="00000029" w:usb3="00000000" w:csb0="000101FF" w:csb1="00000000"/>
-  </w:font>
-  <w:font w:name="Helvetica">
-    <w:panose1 w:val="020B0604020202020204"/>
-    <w:charset w:val="00"/>
-    <w:family w:val="swiss"/>
-    <w:pitch w:val="variable"/>
-    <w:sig w:usb0="E0002AFF" w:usb1="C0007843" w:usb2="00000009" w:usb3="00000000" w:csb0="000001FF" w:csb1="00000000"/>
-  </w:font>
-</w:fonts>
-</file>
-
-<file path=word/glossary/settings.xml><?xml version="1.0" encoding="utf-8"?>
-<w:settings xmlns:mc="http://schemas.openxmlformats.org/markup-compatibility/2006" xmlns:o="urn:schemas-microsoft-com:office:office" xmlns:r="http://schemas.openxmlformats.org/officeDocument/2006/relationships" xmlns:m="http://schemas.openxmlformats.org/officeDocument/2006/math" xmlns:v="urn:schemas-microsoft-com:vml" xmlns:w10="urn:schemas-microsoft-com:office:word" xmlns:w="http://schemas.openxmlformats.org/wordprocessingml/2006/main" xmlns:w14="http://schemas.microsoft.com/office/word/2010/wordml" xmlns:sl="http://schemas.openxmlformats.org/schemaLibrary/2006/main" mc:Ignorable="w14">
-  <w:view w:val="normal"/>
-  <w:revisionView w:markup="0" w:comments="0" w:insDel="0" w:formatting="0" w:inkAnnotations="0"/>
-  <w:defaultTabStop w:val="720"/>
-  <w:hyphenationZone w:val="425"/>
-  <w:characterSpacingControl w:val="doNotCompress"/>
-  <w:compat>
-    <w:useFELayout/>
-    <w:compatSetting w:name="compatibilityMode" w:uri="http://schemas.microsoft.com/office/word" w:val="12"/>
-  </w:compat>
-  <w:rsids>
-    <w:rsidRoot w:val="000459E0"/>
-    <w:rsid w:val="000459E0"/>
-    <w:rsid w:val="005A1C55"/>
-    <w:rsid w:val="00783B91"/>
-    <w:rsid w:val="009E4089"/>
-    <w:rsid w:val="00AB2F33"/>
-    <w:rsid w:val="00BF337B"/>
-    <w:rsid w:val="00F331A4"/>
-  </w:rsids>
-  <m:mathPr>
-    <m:mathFont m:val="Cambria Math"/>
-    <m:brkBin m:val="before"/>
-    <m:brkBinSub m:val="--"/>
-    <m:smallFrac m:val="0"/>
-    <m:dispDef/>
-    <m:lMargin m:val="0"/>
-    <m:rMargin m:val="0"/>
-    <m:defJc m:val="centerGroup"/>
-    <m:wrapIndent m:val="1440"/>
-    <m:intLim m:val="subSup"/>
-    <m:naryLim m:val="undOvr"/>
-  </m:mathPr>
-  <w:themeFontLang w:val="en-GB"/>
-  <w:clrSchemeMapping w:bg1="light1" w:t1="dark1" w:bg2="light2" w:t2="dark2" w:accent1="accent1" w:accent2="accent2" w:accent3="accent3" w:accent4="accent4" w:accent5="accent5" w:accent6="accent6" w:hyperlink="hyperlink" w:followedHyperlink="followedHyperlink"/>
-  <w:decimalSymbol w:val=","/>
-  <w:listSeparator w:val=";"/>
-</w:settings>
-</file>
-
-<file path=word/glossary/styles.xml><?xml version="1.0" encoding="utf-8"?>
-<w:styles xmlns:mc="http://schemas.openxmlformats.org/markup-compatibility/2006" xmlns:r="http://schemas.openxmlformats.org/officeDocument/2006/relationships" xmlns:w="http://schemas.openxmlformats.org/wordprocessingml/2006/main" xmlns:w14="http://schemas.microsoft.com/office/word/2010/wordml" mc:Ignorable="w14">
-  <w:docDefaults>
-    <w:rPrDefault>
-      <w:rPr>
-        <w:rFonts w:asciiTheme="minorHAnsi" w:eastAsiaTheme="minorEastAsia" w:hAnsiTheme="minorHAnsi" w:cstheme="minorBidi"/>
-        <w:sz w:val="22"/>
-        <w:szCs w:val="22"/>
-        <w:lang w:val="en-GB" w:eastAsia="en-GB" w:bidi="ar-SA"/>
-      </w:rPr>
-    </w:rPrDefault>
-    <w:pPrDefault>
-      <w:pPr>
-        <w:spacing w:after="200" w:line="276" w:lineRule="auto"/>
-      </w:pPr>
-    </w:pPrDefault>
-  </w:docDefaults>
-  <w:latentStyles w:defLockedState="0" w:defUIPriority="99" w:defSemiHidden="1" w:defUnhideWhenUsed="1" w:defQFormat="0" w:count="267">
-    <w:lsdException w:name="Normal" w:semiHidden="0" w:uiPriority="0" w:unhideWhenUsed="0" w:qFormat="1"/>
-    <w:lsdException w:name="heading 1" w:semiHidden="0" w:uiPriority="9" w:unhideWhenUsed="0" w:qFormat="1"/>
-    <w:lsdException w:name="heading 2" w:uiPriority="9" w:qFormat="1"/>
-    <w:lsdException w:name="heading 3" w:uiPriority="9" w:qFormat="1"/>
-    <w:lsdException w:name="heading 4" w:uiPriority="9" w:qFormat="1"/>
-    <w:lsdException w:name="heading 5" w:uiPriority="9" w:qFormat="1"/>
-    <w:lsdException w:name="heading 6" w:uiPriority="9" w:qFormat="1"/>
-    <w:lsdException w:name="heading 7" w:uiPriority="9" w:qFormat="1"/>
-    <w:lsdException w:name="heading 8" w:uiPriority="9" w:qFormat="1"/>
-    <w:lsdException w:name="heading 9" w:uiPriority="9" w:qFormat="1"/>
-    <w:lsdException w:name="toc 1" w:uiPriority="39"/>
-    <w:lsdException w:name="toc 2" w:uiPriority="39"/>
-    <w:lsdException w:name="toc 3" w:uiPriority="39"/>
-    <w:lsdException w:name="toc 4" w:uiPriority="39"/>
-    <w:lsdException w:name="toc 5" w:uiPriority="39"/>
-    <w:lsdException w:name="toc 6" w:uiPriority="39"/>
-    <w:lsdException w:name="toc 7" w:uiPriority="39"/>
-    <w:lsdException w:name="toc 8" w:uiPriority="39"/>
-    <w:lsdException w:name="toc 9" w:uiPriority="39"/>
-    <w:lsdException w:name="caption" w:uiPriority="35" w:qFormat="1"/>
-    <w:lsdException w:name="Title" w:semiHidden="0" w:uiPriority="10" w:unhideWhenUsed="0" w:qFormat="1"/>
-    <w:lsdException w:name="Default Paragraph Font" w:uiPriority="1"/>
-    <w:lsdException w:name="Subtitle" w:semiHidden="0" w:uiPriority="11" w:unhideWhenUsed="0" w:qFormat="1"/>
-    <w:lsdException w:name="Strong" w:semiHidden="0" w:uiPriority="22" w:unhideWhenUsed="0" w:qFormat="1"/>
-    <w:lsdException w:name="Emphasis" w:semiHidden="0" w:uiPriority="20" w:unhideWhenUsed="0" w:qFormat="1"/>
-    <w:lsdException w:name="Table Grid" w:semiHidden="0" w:uiPriority="59" w:unhideWhenUsed="0"/>
-    <w:lsdException w:name="Placeholder Text" w:unhideWhenUsed="0"/>
-    <w:lsdException w:name="No Spacing" w:semiHidden="0" w:uiPriority="1" w:unhideWhenUsed="0" w:qFormat="1"/>
-    <w:lsdException w:name="Light Shading" w:semiHidden="0" w:uiPriority="60" w:unhideWhenUsed="0"/>
-    <w:lsdException w:name="Light List" w:semiHidden="0" w:uiPriority="61" w:unhideWhenUsed="0"/>
-    <w:lsdException w:name="Light Grid" w:semiHidden="0" w:uiPriority="62" w:unhideWhenUsed="0"/>
-    <w:lsdException w:name="Medium Shading 1" w:semiHidden="0" w:uiPriority="63" w:unhideWhenUsed="0"/>
-    <w:lsdException w:name="Medium Shading 2" w:semiHidden="0" w:uiPriority="64" w:unhideWhenUsed="0"/>
-    <w:lsdException w:name="Medium List 1" w:semiHidden="0" w:uiPriority="65" w:unhideWhenUsed="0"/>
-    <w:lsdException w:name="Medium List 2" w:semiHidden="0" w:uiPriority="66" w:unhideWhenUsed="0"/>
-    <w:lsdException w:name="Medium Grid 1" w:semiHidden="0" w:uiPriority="67" w:unhideWhenUsed="0"/>
-    <w:lsdException w:name="Medium Grid 2" w:semiHidden="0" w:uiPriority="68" w:unhideWhenUsed="0"/>
-    <w:lsdException w:name="Medium Grid 3" w:semiHidden="0" w:uiPriority="69" w:unhideWhenUsed="0"/>
-    <w:lsdException w:name="Dark List" w:semiHidden="0" w:uiPriority="70" w:unhideWhenUsed="0"/>
-    <w:lsdException w:name="Colorful Shading" w:semiHidden="0" w:uiPriority="71" w:unhideWhenUsed="0"/>
-    <w:lsdException w:name="Colorful List" w:semiHidden="0" w:uiPriority="72" w:unhideWhenUsed="0"/>
-    <w:lsdException w:name="Colorful Grid" w:semiHidden="0" w:uiPriority="73" w:unhideWhenUsed="0"/>
-    <w:lsdException w:name="Light Shading Accent 1" w:semiHidden="0" w:uiPriority="60" w:unhideWhenUsed="0"/>
-    <w:lsdException w:name="Light List Accent 1" w:semiHidden="0" w:uiPriority="61" w:unhideWhenUsed="0"/>
-    <w:lsdException w:name="Light Grid Accent 1" w:semiHidden="0" w:uiPriority="62" w:unhideWhenUsed="0"/>
-    <w:lsdException w:name="Medium Shading 1 Accent 1" w:semiHidden="0" w:uiPriority="63" w:unhideWhenUsed="0"/>
-    <w:lsdException w:name="Medium Shading 2 Accent 1" w:semiHidden="0" w:uiPriority="64" w:unhideWhenUsed="0"/>
-    <w:lsdException w:name="Medium List 1 Accent 1" w:semiHidden="0" w:uiPriority="65" w:unhideWhenUsed="0"/>
-    <w:lsdException w:name="Revision" w:unhideWhenUsed="0"/>
-    <w:lsdException w:name="List Paragraph" w:semiHidden="0" w:uiPriority="34" w:unhideWhenUsed="0" w:qFormat="1"/>
-    <w:lsdException w:name="Quote" w:semiHidden="0" w:uiPriority="29" w:unhideWhenUsed="0" w:qFormat="1"/>
-    <w:lsdException w:name="Intense Quote" w:semiHidden="0" w:uiPriority="30" w:unhideWhenUsed="0" w:qFormat="1"/>
-    <w:lsdException w:name="Medium List 2 Accent 1" w:semiHidden="0" w:uiPriority="66" w:unhideWhenUsed="0"/>
-    <w:lsdException w:name="Medium Grid 1 Accent 1" w:semiHidden="0" w:uiPriority="67" w:unhideWhenUsed="0"/>
-    <w:lsdException w:name="Medium Grid 2 Accent 1" w:semiHidden="0" w:uiPriority="68" w:unhideWhenUsed="0"/>
-    <w:lsdException w:name="Medium Grid 3 Accent 1" w:semiHidden="0" w:uiPriority="69" w:unhideWhenUsed="0"/>
-    <w:lsdException w:name="Dark List Accent 1" w:semiHidden="0" w:uiPriority="70" w:unhideWhenUsed="0"/>
-    <w:lsdException w:name="Colorful Shading Accent 1" w:semiHidden="0" w:uiPriority="71" w:unhideWhenUsed="0"/>
-    <w:lsdException w:name="Colorful List Accent 1" w:semiHidden="0" w:uiPriority="72" w:unhideWhenUsed="0"/>
-    <w:lsdException w:name="Colorful Grid Accent 1" w:semiHidden="0" w:uiPriority="73" w:unhideWhenUsed="0"/>
-    <w:lsdException w:name="Light Shading Accent 2" w:semiHidden="0" w:uiPriority="60" w:unhideWhenUsed="0"/>
-    <w:lsdException w:name="Light List Accent 2" w:semiHidden="0" w:uiPriority="61" w:unhideWhenUsed="0"/>
-    <w:lsdException w:name="Light Grid Accent 2" w:semiHidden="0" w:uiPriority="62" w:unhideWhenUsed="0"/>
-    <w:lsdException w:name="Medium Shading 1 Accent 2" w:semiHidden="0" w:uiPriority="63" w:unhideWhenUsed="0"/>
-    <w:lsdException w:name="Medium Shading 2 Accent 2" w:semiHidden="0" w:uiPriority="64" w:unhideWhenUsed="0"/>
-    <w:lsdException w:name="Medium List 1 Accent 2" w:semiHidden="0" w:uiPriority="65" w:unhideWhenUsed="0"/>
-    <w:lsdException w:name="Medium List 2 Accent 2" w:semiHidden="0" w:uiPriority="66" w:unhideWhenUsed="0"/>
-    <w:lsdException w:name="Medium Grid 1 Accent 2" w:semiHidden="0" w:uiPriority="67" w:unhideWhenUsed="0"/>
-    <w:lsdException w:name="Medium Grid 2 Accent 2" w:semiHidden="0" w:uiPriority="68" w:unhideWhenUsed="0"/>
-    <w:lsdException w:name="Medium Grid 3 Accent 2" w:semiHidden="0" w:uiPriority="69" w:unhideWhenUsed="0"/>
-    <w:lsdException w:name="Dark List Accent 2" w:semiHidden="0" w:uiPriority="70" w:unhideWhenUsed="0"/>
-    <w:lsdException w:name="Colorful Shading Accent 2" w:semiHidden="0" w:uiPriority="71" w:unhideWhenUsed="0"/>
-    <w:lsdException w:name="Colorful List Accent 2" w:semiHidden="0" w:uiPriority="72" w:unhideWhenUsed="0"/>
-    <w:lsdException w:name="Colorful Grid Accent 2" w:semiHidden="0" w:uiPriority="73" w:unhideWhenUsed="0"/>
-    <w:lsdException w:name="Light Shading Accent 3" w:semiHidden="0" w:uiPriority="60" w:unhideWhenUsed="0"/>
-    <w:lsdException w:name="Light List Accent 3" w:semiHidden="0" w:uiPriority="61" w:unhideWhenUsed="0"/>
-    <w:lsdException w:name="Light Grid Accent 3" w:semiHidden="0" w:uiPriority="62" w:unhideWhenUsed="0"/>
-    <w:lsdException w:name="Medium Shading 1 Accent 3" w:semiHidden="0" w:uiPriority="63" w:unhideWhenUsed="0"/>
-    <w:lsdException w:name="Medium Shading 2 Accent 3" w:semiHidden="0" w:uiPriority="64" w:unhideWhenUsed="0"/>
-    <w:lsdException w:name="Medium List 1 Accent 3" w:semiHidden="0" w:uiPriority="65" w:unhideWhenUsed="0"/>
-    <w:lsdException w:name="Medium List 2 Accent 3" w:semiHidden="0" w:uiPriority="66" w:unhideWhenUsed="0"/>
-    <w:lsdException w:name="Medium Grid 1 Accent 3" w:semiHidden="0" w:uiPriority="67" w:unhideWhenUsed="0"/>
-    <w:lsdException w:name="Medium Grid 2 Accent 3" w:semiHidden="0" w:uiPriority="68" w:unhideWhenUsed="0"/>
-    <w:lsdException w:name="Medium Grid 3 Accent 3" w:semiHidden="0" w:uiPriority="69" w:unhideWhenUsed="0"/>
-    <w:lsdException w:name="Dark List Accent 3" w:semiHidden="0" w:uiPriority="70" w:unhideWhenUsed="0"/>
-    <w:lsdException w:name="Colorful Shading Accent 3" w:semiHidden="0" w:uiPriority="71" w:unhideWhenUsed="0"/>
-    <w:lsdException w:name="Colorful List Accent 3" w:semiHidden="0" w:uiPriority="72" w:unhideWhenUsed="0"/>
-    <w:lsdException w:name="Colorful Grid Accent 3" w:semiHidden="0" w:uiPriority="73" w:unhideWhenUsed="0"/>
-    <w:lsdException w:name="Light Shading Accent 4" w:semiHidden="0" w:uiPriority="60" w:unhideWhenUsed="0"/>
-    <w:lsdException w:name="Light List Accent 4" w:semiHidden="0" w:uiPriority="61" w:unhideWhenUsed="0"/>
-    <w:lsdException w:name="Light Grid Accent 4" w:semiHidden="0" w:uiPriority="62" w:unhideWhenUsed="0"/>
-    <w:lsdException w:name="Medium Shading 1 Accent 4" w:semiHidden="0" w:uiPriority="63" w:unhideWhenUsed="0"/>
-    <w:lsdException w:name="Medium Shading 2 Accent 4" w:semiHidden="0" w:uiPriority="64" w:unhideWhenUsed="0"/>
-    <w:lsdException w:name="Medium List 1 Accent 4" w:semiHidden="0" w:uiPriority="65" w:unhideWhenUsed="0"/>
-    <w:lsdException w:name="Medium List 2 Accent 4" w:semiHidden="0" w:uiPriority="66" w:unhideWhenUsed="0"/>
-    <w:lsdException w:name="Medium Grid 1 Accent 4" w:semiHidden="0" w:uiPriority="67" w:unhideWhenUsed="0"/>
-    <w:lsdException w:name="Medium Grid 2 Accent 4" w:semiHidden="0" w:uiPriority="68" w:unhideWhenUsed="0"/>
-    <w:lsdException w:name="Medium Grid 3 Accent 4" w:semiHidden="0" w:uiPriority="69" w:unhideWhenUsed="0"/>
-    <w:lsdException w:name="Dark List Accent 4" w:semiHidden="0" w:uiPriority="70" w:unhideWhenUsed="0"/>
-    <w:lsdException w:name="Colorful Shading Accent 4" w:semiHidden="0" w:uiPriority="71" w:unhideWhenUsed="0"/>
-    <w:lsdException w:name="Colorful List Accent 4" w:semiHidden="0" w:uiPriority="72" w:unhideWhenUsed="0"/>
-    <w:lsdException w:name="Colorful Grid Accent 4" w:semiHidden="0" w:uiPriority="73" w:unhideWhenUsed="0"/>
-    <w:lsdException w:name="Light Shading Accent 5" w:semiHidden="0" w:uiPriority="60" w:unhideWhenUsed="0"/>
-    <w:lsdException w:name="Light List Accent 5" w:semiHidden="0" w:uiPriority="61" w:unhideWhenUsed="0"/>
-    <w:lsdException w:name="Light Grid Accent 5" w:semiHidden="0" w:uiPriority="62" w:unhideWhenUsed="0"/>
-    <w:lsdException w:name="Medium Shading 1 Accent 5" w:semiHidden="0" w:uiPriority="63" w:unhideWhenUsed="0"/>
-    <w:lsdException w:name="Medium Shading 2 Accent 5" w:semiHidden="0" w:uiPriority="64" w:unhideWhenUsed="0"/>
-    <w:lsdException w:name="Medium List 1 Accent 5" w:semiHidden="0" w:uiPriority="65" w:unhideWhenUsed="0"/>
-    <w:lsdException w:name="Medium List 2 Accent 5" w:semiHidden="0" w:uiPriority="66" w:unhideWhenUsed="0"/>
-    <w:lsdException w:name="Medium Grid 1 Accent 5" w:semiHidden="0" w:uiPriority="67" w:unhideWhenUsed="0"/>
-    <w:lsdException w:name="Medium Grid 2 Accent 5" w:semiHidden="0" w:uiPriority="68" w:unhideWhenUsed="0"/>
-    <w:lsdException w:name="Medium Grid 3 Accent 5" w:semiHidden="0" w:uiPriority="69" w:unhideWhenUsed="0"/>
-    <w:lsdException w:name="Dark List Accent 5" w:semiHidden="0" w:uiPriority="70" w:unhideWhenUsed="0"/>
-    <w:lsdException w:name="Colorful Shading Accent 5" w:semiHidden="0" w:uiPriority="71" w:unhideWhenUsed="0"/>
-    <w:lsdException w:name="Colorful List Accent 5" w:semiHidden="0" w:uiPriority="72" w:unhideWhenUsed="0"/>
-    <w:lsdException w:name="Colorful Grid Accent 5" w:semiHidden="0" w:uiPriority="73" w:unhideWhenUsed="0"/>
-    <w:lsdException w:name="Light Shading Accent 6" w:semiHidden="0" w:uiPriority="60" w:unhideWhenUsed="0"/>
-    <w:lsdException w:name="Light List Accent 6" w:semiHidden="0" w:uiPriority="61" w:unhideWhenUsed="0"/>
-    <w:lsdException w:name="Light Grid Accent 6" w:semiHidden="0" w:uiPriority="62" w:unhideWhenUsed="0"/>
-    <w:lsdException w:name="Medium Shading 1 Accent 6" w:semiHidden="0" w:uiPriority="63" w:unhideWhenUsed="0"/>
-    <w:lsdException w:name="Medium Shading 2 Accent 6" w:semiHidden="0" w:uiPriority="64" w:unhideWhenUsed="0"/>
-    <w:lsdException w:name="Medium List 1 Accent 6" w:semiHidden="0" w:uiPriority="65" w:unhideWhenUsed="0"/>
-    <w:lsdException w:name="Medium List 2 Accent 6" w:semiHidden="0" w:uiPriority="66" w:unhideWhenUsed="0"/>
-    <w:lsdException w:name="Medium Grid 1 Accent 6" w:semiHidden="0" w:uiPriority="67" w:unhideWhenUsed="0"/>
-    <w:lsdException w:name="Medium Grid 2 Accent 6" w:semiHidden="0" w:uiPriority="68" w:unhideWhenUsed="0"/>
-    <w:lsdException w:name="Medium Grid 3 Accent 6" w:semiHidden="0" w:uiPriority="69" w:unhideWhenUsed="0"/>
-    <w:lsdException w:name="Dark List Accent 6" w:semiHidden="0" w:uiPriority="70" w:unhideWhenUsed="0"/>
-    <w:lsdException w:name="Colorful Shading Accent 6" w:semiHidden="0" w:uiPriority="71" w:unhideWhenUsed="0"/>
-    <w:lsdException w:name="Colorful List Accent 6" w:semiHidden="0" w:uiPriority="72" w:unhideWhenUsed="0"/>
-    <w:lsdException w:name="Colorful Grid Accent 6" w:semiHidden="0" w:uiPriority="73" w:unhideWhenUsed="0"/>
-    <w:lsdException w:name="Subtle Emphasis" w:semiHidden="0" w:uiPriority="19" w:unhideWhenUsed="0" w:qFormat="1"/>
-    <w:lsdException w:name="Intense Emphasis" w:semiHidden="0" w:uiPriority="21" w:unhideWhenUsed="0" w:qFormat="1"/>
-    <w:lsdException w:name="Subtle Reference" w:semiHidden="0" w:uiPriority="31" w:unhideWhenUsed="0" w:qFormat="1"/>
-    <w:lsdException w:name="Intense Reference" w:semiHidden="0" w:uiPriority="32" w:unhideWhenUsed="0" w:qFormat="1"/>
-    <w:lsdException w:name="Book Title" w:semiHidden="0" w:uiPriority="33" w:unhideWhenUsed="0" w:qFormat="1"/>
-    <w:lsdException w:name="Bibliography" w:uiPriority="37"/>
-    <w:lsdException w:name="TOC Heading" w:uiPriority="39" w:qFormat="1"/>
-  </w:latentStyles>
-  <w:style w:type="paragraph" w:default="1" w:styleId="Normal">
-    <w:name w:val="Normal"/>
-    <w:qFormat/>
-    <w:rsid w:val="00783B91"/>
-  </w:style>
-  <w:style w:type="character" w:default="1" w:styleId="Fuentedeprrafopredeter">
-    <w:name w:val="Default Paragraph Font"/>
-    <w:uiPriority w:val="1"/>
-    <w:semiHidden/>
-    <w:unhideWhenUsed/>
-  </w:style>
-  <w:style w:type="table" w:default="1" w:styleId="Tablanormal">
-    <w:name w:val="Normal Table"/>
-    <w:uiPriority w:val="99"/>
-    <w:semiHidden/>
-    <w:unhideWhenUsed/>
-    <w:tblPr>
-      <w:tblInd w:w="0" w:type="dxa"/>
-      <w:tblCellMar>
-        <w:top w:w="0" w:type="dxa"/>
-        <w:left w:w="108" w:type="dxa"/>
-        <w:bottom w:w="0" w:type="dxa"/>
-        <w:right w:w="108" w:type="dxa"/>
-      </w:tblCellMar>
-    </w:tblPr>
-  </w:style>
-  <w:style w:type="numbering" w:default="1" w:styleId="Sinlista">
-    <w:name w:val="No List"/>
-    <w:uiPriority w:val="99"/>
-    <w:semiHidden/>
-    <w:unhideWhenUsed/>
-  </w:style>
-  <w:style w:type="paragraph" w:customStyle="1" w:styleId="B75A04B3119648A299A95DE5A51F423C">
-    <w:name w:val="B75A04B3119648A299A95DE5A51F423C"/>
-    <w:rsid w:val="000459E0"/>
-  </w:style>
-  <w:style w:type="paragraph" w:customStyle="1" w:styleId="153EB44087DD439099B068CE2E3AAFC8">
-    <w:name w:val="153EB44087DD439099B068CE2E3AAFC8"/>
-    <w:rsid w:val="000459E0"/>
-  </w:style>
-  <w:style w:type="paragraph" w:customStyle="1" w:styleId="E82E32A9436442D786D62C0D31DB7069">
-    <w:name w:val="E82E32A9436442D786D62C0D31DB7069"/>
-    <w:rsid w:val="000459E0"/>
-  </w:style>
-  <w:style w:type="paragraph" w:customStyle="1" w:styleId="42D1292635FF41F09BFD0273095B80C8">
-    <w:name w:val="42D1292635FF41F09BFD0273095B80C8"/>
-    <w:rsid w:val="000459E0"/>
-  </w:style>
-  <w:style w:type="paragraph" w:customStyle="1" w:styleId="1E4517AF28B84C48AEAA1A01033E3E11">
-    <w:name w:val="1E4517AF28B84C48AEAA1A01033E3E11"/>
-    <w:rsid w:val="000459E0"/>
-  </w:style>
-  <w:style w:type="paragraph" w:customStyle="1" w:styleId="7F472261E9BA4319AD2F9EAB545B47EA">
-    <w:name w:val="7F472261E9BA4319AD2F9EAB545B47EA"/>
-    <w:rsid w:val="000459E0"/>
-  </w:style>
-</w:styles>
-</file>
-
-<file path=word/glossary/stylesWithEffects.xml><?xml version="1.0" encoding="utf-8"?>
-<w:styles xmlns:wpc="http://schemas.microsoft.com/office/word/2010/wordprocessingCanvas" xmlns:mc="http://schemas.openxmlformats.org/markup-compatibility/2006" xmlns:o="urn:schemas-microsoft-com:office:office" xmlns:r="http://schemas.openxmlformats.org/officeDocument/2006/relationships" xmlns:m="http://schemas.openxmlformats.org/officeDocument/2006/math" xmlns:v="urn:schemas-microsoft-com:vml" xmlns:wp14="http://schemas.microsoft.com/office/word/2010/wordprocessingDrawing" xmlns:wp="http://schemas.openxmlformats.org/drawingml/2006/wordprocessingDrawing" xmlns:w10="urn:schemas-microsoft-com:office:word" xmlns:w="http://schemas.openxmlformats.org/wordprocessingml/2006/main" xmlns:w14="http://schemas.microsoft.com/office/word/2010/wordml" xmlns:wpg="http://schemas.microsoft.com/office/word/2010/wordprocessingGroup" xmlns:wpi="http://schemas.microsoft.com/office/word/2010/wordprocessingInk" xmlns:wne="http://schemas.microsoft.com/office/word/2006/wordml" xmlns:wps="http://schemas.microsoft.com/office/word/2010/wordprocessingShape" mc:Ignorable="w14 wp14">
-  <w:docDefaults>
-    <w:rPrDefault>
-      <w:rPr>
-        <w:rFonts w:asciiTheme="minorHAnsi" w:eastAsiaTheme="minorEastAsia" w:hAnsiTheme="minorHAnsi" w:cstheme="minorBidi"/>
-        <w:sz w:val="22"/>
-        <w:szCs w:val="22"/>
-        <w:lang w:val="es-ES" w:eastAsia="es-ES" w:bidi="ar-SA"/>
-      </w:rPr>
-    </w:rPrDefault>
-    <w:pPrDefault>
-      <w:pPr>
-        <w:spacing w:after="200" w:line="276" w:lineRule="auto"/>
-      </w:pPr>
-    </w:pPrDefault>
-  </w:docDefaults>
-  <w:latentStyles w:defLockedState="0" w:defUIPriority="99" w:defSemiHidden="1" w:defUnhideWhenUsed="1" w:defQFormat="0" w:count="267">
-    <w:lsdException w:name="Normal" w:semiHidden="0" w:uiPriority="0" w:unhideWhenUsed="0" w:qFormat="1"/>
-    <w:lsdException w:name="heading 1" w:semiHidden="0" w:uiPriority="9" w:unhideWhenUsed="0" w:qFormat="1"/>
-    <w:lsdException w:name="heading 2" w:uiPriority="9" w:qFormat="1"/>
-    <w:lsdException w:name="heading 3" w:uiPriority="9" w:qFormat="1"/>
-    <w:lsdException w:name="heading 4" w:uiPriority="9" w:qFormat="1"/>
-    <w:lsdException w:name="heading 5" w:uiPriority="9" w:qFormat="1"/>
-    <w:lsdException w:name="heading 6" w:uiPriority="9" w:qFormat="1"/>
-    <w:lsdException w:name="heading 7" w:uiPriority="9" w:qFormat="1"/>
-    <w:lsdException w:name="heading 8" w:uiPriority="9" w:qFormat="1"/>
-    <w:lsdException w:name="heading 9" w:uiPriority="9" w:qFormat="1"/>
-    <w:lsdException w:name="toc 1" w:uiPriority="39"/>
-    <w:lsdException w:name="toc 2" w:uiPriority="39"/>
-    <w:lsdException w:name="toc 3" w:uiPriority="39"/>
-    <w:lsdException w:name="toc 4" w:uiPriority="39"/>
-    <w:lsdException w:name="toc 5" w:uiPriority="39"/>
-    <w:lsdException w:name="toc 6" w:uiPriority="39"/>
-    <w:lsdException w:name="toc 7" w:uiPriority="39"/>
-    <w:lsdException w:name="toc 8" w:uiPriority="39"/>
-    <w:lsdException w:name="toc 9" w:uiPriority="39"/>
-    <w:lsdException w:name="caption" w:uiPriority="35" w:qFormat="1"/>
-    <w:lsdException w:name="Title" w:semiHidden="0" w:uiPriority="10" w:unhideWhenUsed="0" w:qFormat="1"/>
-    <w:lsdException w:name="Default Paragraph Font" w:uiPriority="1"/>
-    <w:lsdException w:name="Subtitle" w:semiHidden="0" w:uiPriority="11" w:unhideWhenUsed="0" w:qFormat="1"/>
-    <w:lsdException w:name="Strong" w:semiHidden="0" w:uiPriority="22" w:unhideWhenUsed="0" w:qFormat="1"/>
-    <w:lsdException w:name="Emphasis" w:semiHidden="0" w:uiPriority="20" w:unhideWhenUsed="0" w:qFormat="1"/>
-    <w:lsdException w:name="Table Grid" w:semiHidden="0" w:uiPriority="59" w:unhideWhenUsed="0"/>
-    <w:lsdException w:name="Placeholder Text" w:unhideWhenUsed="0"/>
-    <w:lsdException w:name="No Spacing" w:semiHidden="0" w:uiPriority="1" w:unhideWhenUsed="0" w:qFormat="1"/>
-    <w:lsdException w:name="Light Shading" w:semiHidden="0" w:uiPriority="60" w:unhideWhenUsed="0"/>
-    <w:lsdException w:name="Light List" w:semiHidden="0" w:uiPriority="61" w:unhideWhenUsed="0"/>
-    <w:lsdException w:name="Light Grid" w:semiHidden="0" w:uiPriority="62" w:unhideWhenUsed="0"/>
-    <w:lsdException w:name="Medium Shading 1" w:semiHidden="0" w:uiPriority="63" w:unhideWhenUsed="0"/>
-    <w:lsdException w:name="Medium Shading 2" w:semiHidden="0" w:uiPriority="64" w:unhideWhenUsed="0"/>
-    <w:lsdException w:name="Medium List 1" w:semiHidden="0" w:uiPriority="65" w:unhideWhenUsed="0"/>
-    <w:lsdException w:name="Medium List 2" w:semiHidden="0" w:uiPriority="66" w:unhideWhenUsed="0"/>
-    <w:lsdException w:name="Medium Grid 1" w:semiHidden="0" w:uiPriority="67" w:unhideWhenUsed="0"/>
-    <w:lsdException w:name="Medium Grid 2" w:semiHidden="0" w:uiPriority="68" w:unhideWhenUsed="0"/>
-    <w:lsdException w:name="Medium Grid 3" w:semiHidden="0" w:uiPriority="69" w:unhideWhenUsed="0"/>
-    <w:lsdException w:name="Dark List" w:semiHidden="0" w:uiPriority="70" w:unhideWhenUsed="0"/>
-    <w:lsdException w:name="Colorful Shading" w:semiHidden="0" w:uiPriority="71" w:unhideWhenUsed="0"/>
-    <w:lsdException w:name="Colorful List" w:semiHidden="0" w:uiPriority="72" w:unhideWhenUsed="0"/>
-    <w:lsdException w:name="Colorful Grid" w:semiHidden="0" w:uiPriority="73" w:unhideWhenUsed="0"/>
-    <w:lsdException w:name="Light Shading Accent 1" w:semiHidden="0" w:uiPriority="60" w:unhideWhenUsed="0"/>
-    <w:lsdException w:name="Light List Accent 1" w:semiHidden="0" w:uiPriority="61" w:unhideWhenUsed="0"/>
-    <w:lsdException w:name="Light Grid Accent 1" w:semiHidden="0" w:uiPriority="62" w:unhideWhenUsed="0"/>
-    <w:lsdException w:name="Medium Shading 1 Accent 1" w:semiHidden="0" w:uiPriority="63" w:unhideWhenUsed="0"/>
-    <w:lsdException w:name="Medium Shading 2 Accent 1" w:semiHidden="0" w:uiPriority="64" w:unhideWhenUsed="0"/>
-    <w:lsdException w:name="Medium List 1 Accent 1" w:semiHidden="0" w:uiPriority="65" w:unhideWhenUsed="0"/>
-    <w:lsdException w:name="Revision" w:unhideWhenUsed="0"/>
-    <w:lsdException w:name="List Paragraph" w:semiHidden="0" w:uiPriority="34" w:unhideWhenUsed="0" w:qFormat="1"/>
-    <w:lsdException w:name="Quote" w:semiHidden="0" w:uiPriority="29" w:unhideWhenUsed="0" w:qFormat="1"/>
-    <w:lsdException w:name="Intense Quote" w:semiHidden="0" w:uiPriority="30" w:unhideWhenUsed="0" w:qFormat="1"/>
-    <w:lsdException w:name="Medium List 2 Accent 1" w:semiHidden="0" w:uiPriority="66" w:unhideWhenUsed="0"/>
-    <w:lsdException w:name="Medium Grid 1 Accent 1" w:semiHidden="0" w:uiPriority="67" w:unhideWhenUsed="0"/>
-    <w:lsdException w:name="Medium Grid 2 Accent 1" w:semiHidden="0" w:uiPriority="68" w:unhideWhenUsed="0"/>
-    <w:lsdException w:name="Medium Grid 3 Accent 1" w:semiHidden="0" w:uiPriority="69" w:unhideWhenUsed="0"/>
-    <w:lsdException w:name="Dark List Accent 1" w:semiHidden="0" w:uiPriority="70" w:unhideWhenUsed="0"/>
-    <w:lsdException w:name="Colorful Shading Accent 1" w:semiHidden="0" w:uiPriority="71" w:unhideWhenUsed="0"/>
-    <w:lsdException w:name="Colorful List Accent 1" w:semiHidden="0" w:uiPriority="72" w:unhideWhenUsed="0"/>
-    <w:lsdException w:name="Colorful Grid Accent 1" w:semiHidden="0" w:uiPriority="73" w:unhideWhenUsed="0"/>
-    <w:lsdException w:name="Light Shading Accent 2" w:semiHidden="0" w:uiPriority="60" w:unhideWhenUsed="0"/>
-    <w:lsdException w:name="Light List Accent 2" w:semiHidden="0" w:uiPriority="61" w:unhideWhenUsed="0"/>
-    <w:lsdException w:name="Light Grid Accent 2" w:semiHidden="0" w:uiPriority="62" w:unhideWhenUsed="0"/>
-    <w:lsdException w:name="Medium Shading 1 Accent 2" w:semiHidden="0" w:uiPriority="63" w:unhideWhenUsed="0"/>
-    <w:lsdException w:name="Medium Shading 2 Accent 2" w:semiHidden="0" w:uiPriority="64" w:unhideWhenUsed="0"/>
-    <w:lsdException w:name="Medium List 1 Accent 2" w:semiHidden="0" w:uiPriority="65" w:unhideWhenUsed="0"/>
-    <w:lsdException w:name="Medium List 2 Accent 2" w:semiHidden="0" w:uiPriority="66" w:unhideWhenUsed="0"/>
-    <w:lsdException w:name="Medium Grid 1 Accent 2" w:semiHidden="0" w:uiPriority="67" w:unhideWhenUsed="0"/>
-    <w:lsdException w:name="Medium Grid 2 Accent 2" w:semiHidden="0" w:uiPriority="68" w:unhideWhenUsed="0"/>
-    <w:lsdException w:name="Medium Grid 3 Accent 2" w:semiHidden="0" w:uiPriority="69" w:unhideWhenUsed="0"/>
-    <w:lsdException w:name="Dark List Accent 2" w:semiHidden="0" w:uiPriority="70" w:unhideWhenUsed="0"/>
-    <w:lsdException w:name="Colorful Shading Accent 2" w:semiHidden="0" w:uiPriority="71" w:unhideWhenUsed="0"/>
-    <w:lsdException w:name="Colorful List Accent 2" w:semiHidden="0" w:uiPriority="72" w:unhideWhenUsed="0"/>
-    <w:lsdException w:name="Colorful Grid Accent 2" w:semiHidden="0" w:uiPriority="73" w:unhideWhenUsed="0"/>
-    <w:lsdException w:name="Light Shading Accent 3" w:semiHidden="0" w:uiPriority="60" w:unhideWhenUsed="0"/>
-    <w:lsdException w:name="Light List Accent 3" w:semiHidden="0" w:uiPriority="61" w:unhideWhenUsed="0"/>
-    <w:lsdException w:name="Light Grid Accent 3" w:semiHidden="0" w:uiPriority="62" w:unhideWhenUsed="0"/>
-    <w:lsdException w:name="Medium Shading 1 Accent 3" w:semiHidden="0" w:uiPriority="63" w:unhideWhenUsed="0"/>
-    <w:lsdException w:name="Medium Shading 2 Accent 3" w:semiHidden="0" w:uiPriority="64" w:unhideWhenUsed="0"/>
-    <w:lsdException w:name="Medium List 1 Accent 3" w:semiHidden="0" w:uiPriority="65" w:unhideWhenUsed="0"/>
-    <w:lsdException w:name="Medium List 2 Accent 3" w:semiHidden="0" w:uiPriority="66" w:unhideWhenUsed="0"/>
-    <w:lsdException w:name="Medium Grid 1 Accent 3" w:semiHidden="0" w:uiPriority="67" w:unhideWhenUsed="0"/>
-    <w:lsdException w:name="Medium Grid 2 Accent 3" w:semiHidden="0" w:uiPriority="68" w:unhideWhenUsed="0"/>
-    <w:lsdException w:name="Medium Grid 3 Accent 3" w:semiHidden="0" w:uiPriority="69" w:unhideWhenUsed="0"/>
-    <w:lsdException w:name="Dark List Accent 3" w:semiHidden="0" w:uiPriority="70" w:unhideWhenUsed="0"/>
-    <w:lsdException w:name="Colorful Shading Accent 3" w:semiHidden="0" w:uiPriority="71" w:unhideWhenUsed="0"/>
-    <w:lsdException w:name="Colorful List Accent 3" w:semiHidden="0" w:uiPriority="72" w:unhideWhenUsed="0"/>
-    <w:lsdException w:name="Colorful Grid Accent 3" w:semiHidden="0" w:uiPriority="73" w:unhideWhenUsed="0"/>
-    <w:lsdException w:name="Light Shading Accent 4" w:semiHidden="0" w:uiPriority="60" w:unhideWhenUsed="0"/>
-    <w:lsdException w:name="Light List Accent 4" w:semiHidden="0" w:uiPriority="61" w:unhideWhenUsed="0"/>
-    <w:lsdException w:name="Light Grid Accent 4" w:semiHidden="0" w:uiPriority="62" w:unhideWhenUsed="0"/>
-    <w:lsdException w:name="Medium Shading 1 Accent 4" w:semiHidden="0" w:uiPriority="63" w:unhideWhenUsed="0"/>
-    <w:lsdException w:name="Medium Shading 2 Accent 4" w:semiHidden="0" w:uiPriority="64" w:unhideWhenUsed="0"/>
-    <w:lsdException w:name="Medium List 1 Accent 4" w:semiHidden="0" w:uiPriority="65" w:unhideWhenUsed="0"/>
-    <w:lsdException w:name="Medium List 2 Accent 4" w:semiHidden="0" w:uiPriority="66" w:unhideWhenUsed="0"/>
-    <w:lsdException w:name="Medium Grid 1 Accent 4" w:semiHidden="0" w:uiPriority="67" w:unhideWhenUsed="0"/>
-    <w:lsdException w:name="Medium Grid 2 Accent 4" w:semiHidden="0" w:uiPriority="68" w:unhideWhenUsed="0"/>
-    <w:lsdException w:name="Medium Grid 3 Accent 4" w:semiHidden="0" w:uiPriority="69" w:unhideWhenUsed="0"/>
-    <w:lsdException w:name="Dark List Accent 4" w:semiHidden="0" w:uiPriority="70" w:unhideWhenUsed="0"/>
-    <w:lsdException w:name="Colorful Shading Accent 4" w:semiHidden="0" w:uiPriority="71" w:unhideWhenUsed="0"/>
-    <w:lsdException w:name="Colorful List Accent 4" w:semiHidden="0" w:uiPriority="72" w:unhideWhenUsed="0"/>
-    <w:lsdException w:name="Colorful Grid Accent 4" w:semiHidden="0" w:uiPriority="73" w:unhideWhenUsed="0"/>
-    <w:lsdException w:name="Light Shading Accent 5" w:semiHidden="0" w:uiPriority="60" w:unhideWhenUsed="0"/>
-    <w:lsdException w:name="Light List Accent 5" w:semiHidden="0" w:uiPriority="61" w:unhideWhenUsed="0"/>
-    <w:lsdException w:name="Light Grid Accent 5" w:semiHidden="0" w:uiPriority="62" w:unhideWhenUsed="0"/>
-    <w:lsdException w:name="Medium Shading 1 Accent 5" w:semiHidden="0" w:uiPriority="63" w:unhideWhenUsed="0"/>
-    <w:lsdException w:name="Medium Shading 2 Accent 5" w:semiHidden="0" w:uiPriority="64" w:unhideWhenUsed="0"/>
-    <w:lsdException w:name="Medium List 1 Accent 5" w:semiHidden="0" w:uiPriority="65" w:unhideWhenUsed="0"/>
-    <w:lsdException w:name="Medium List 2 Accent 5" w:semiHidden="0" w:uiPriority="66" w:unhideWhenUsed="0"/>
-    <w:lsdException w:name="Medium Grid 1 Accent 5" w:semiHidden="0" w:uiPriority="67" w:unhideWhenUsed="0"/>
-    <w:lsdException w:name="Medium Grid 2 Accent 5" w:semiHidden="0" w:uiPriority="68" w:unhideWhenUsed="0"/>
-    <w:lsdException w:name="Medium Grid 3 Accent 5" w:semiHidden="0" w:uiPriority="69" w:unhideWhenUsed="0"/>
-    <w:lsdException w:name="Dark List Accent 5" w:semiHidden="0" w:uiPriority="70" w:unhideWhenUsed="0"/>
-    <w:lsdException w:name="Colorful Shading Accent 5" w:semiHidden="0" w:uiPriority="71" w:unhideWhenUsed="0"/>
-    <w:lsdException w:name="Colorful List Accent 5" w:semiHidden="0" w:uiPriority="72" w:unhideWhenUsed="0"/>
-    <w:lsdException w:name="Colorful Grid Accent 5" w:semiHidden="0" w:uiPriority="73" w:unhideWhenUsed="0"/>
-    <w:lsdException w:name="Light Shading Accent 6" w:semiHidden="0" w:uiPriority="60" w:unhideWhenUsed="0"/>
-    <w:lsdException w:name="Light List Accent 6" w:semiHidden="0" w:uiPriority="61" w:unhideWhenUsed="0"/>
-    <w:lsdException w:name="Light Grid Accent 6" w:semiHidden="0" w:uiPriority="62" w:unhideWhenUsed="0"/>
-    <w:lsdException w:name="Medium Shading 1 Accent 6" w:semiHidden="0" w:uiPriority="63" w:unhideWhenUsed="0"/>
-    <w:lsdException w:name="Medium Shading 2 Accent 6" w:semiHidden="0" w:uiPriority="64" w:unhideWhenUsed="0"/>
-    <w:lsdException w:name="Medium List 1 Accent 6" w:semiHidden="0" w:uiPriority="65" w:unhideWhenUsed="0"/>
-    <w:lsdException w:name="Medium List 2 Accent 6" w:semiHidden="0" w:uiPriority="66" w:unhideWhenUsed="0"/>
-    <w:lsdException w:name="Medium Grid 1 Accent 6" w:semiHidden="0" w:uiPriority="67" w:unhideWhenUsed="0"/>
-    <w:lsdException w:name="Medium Grid 2 Accent 6" w:semiHidden="0" w:uiPriority="68" w:unhideWhenUsed="0"/>
-    <w:lsdException w:name="Medium Grid 3 Accent 6" w:semiHidden="0" w:uiPriority="69" w:unhideWhenUsed="0"/>
-    <w:lsdException w:name="Dark List Accent 6" w:semiHidden="0" w:uiPriority="70" w:unhideWhenUsed="0"/>
-    <w:lsdException w:name="Colorful Shading Accent 6" w:semiHidden="0" w:uiPriority="71" w:unhideWhenUsed="0"/>
-    <w:lsdException w:name="Colorful List Accent 6" w:semiHidden="0" w:uiPriority="72" w:unhideWhenUsed="0"/>
-    <w:lsdException w:name="Colorful Grid Accent 6" w:semiHidden="0" w:uiPriority="73" w:unhideWhenUsed="0"/>
-    <w:lsdException w:name="Subtle Emphasis" w:semiHidden="0" w:uiPriority="19" w:unhideWhenUsed="0" w:qFormat="1"/>
-    <w:lsdException w:name="Intense Emphasis" w:semiHidden="0" w:uiPriority="21" w:unhideWhenUsed="0" w:qFormat="1"/>
-    <w:lsdException w:name="Subtle Reference" w:semiHidden="0" w:uiPriority="31" w:unhideWhenUsed="0" w:qFormat="1"/>
-    <w:lsdException w:name="Intense Reference" w:semiHidden="0" w:uiPriority="32" w:unhideWhenUsed="0" w:qFormat="1"/>
-    <w:lsdException w:name="Book Title" w:semiHidden="0" w:uiPriority="33" w:unhideWhenUsed="0" w:qFormat="1"/>
-    <w:lsdException w:name="Bibliography" w:uiPriority="37"/>
-    <w:lsdException w:name="TOC Heading" w:uiPriority="39" w:qFormat="1"/>
-  </w:latentStyles>
-  <w:style w:type="paragraph" w:default="1" w:styleId="Normal">
-    <w:name w:val="Normal"/>
-    <w:qFormat/>
-  </w:style>
-  <w:style w:type="character" w:default="1" w:styleId="Fuentedeprrafopredeter">
-    <w:name w:val="Default Paragraph Font"/>
-    <w:uiPriority w:val="1"/>
-    <w:semiHidden/>
-    <w:unhideWhenUsed/>
-  </w:style>
-  <w:style w:type="table" w:default="1" w:styleId="Tablanormal">
-    <w:name w:val="Normal Table"/>
-    <w:uiPriority w:val="99"/>
-    <w:semiHidden/>
-    <w:unhideWhenUsed/>
-    <w:tblPr>
-      <w:tblInd w:w="0" w:type="dxa"/>
-      <w:tblCellMar>
-        <w:top w:w="0" w:type="dxa"/>
-        <w:left w:w="108" w:type="dxa"/>
-        <w:bottom w:w="0" w:type="dxa"/>
-        <w:right w:w="108" w:type="dxa"/>
-      </w:tblCellMar>
-    </w:tblPr>
-  </w:style>
-  <w:style w:type="numbering" w:default="1" w:styleId="Sinlista">
-    <w:name w:val="No List"/>
-    <w:uiPriority w:val="99"/>
-    <w:semiHidden/>
-    <w:unhideWhenUsed/>
-  </w:style>
-</w:styles>
-</file>
-
-<file path=word/glossary/webSettings.xml><?xml version="1.0" encoding="utf-8"?>
-<w:webSettings xmlns:mc="http://schemas.openxmlformats.org/markup-compatibility/2006" xmlns:r="http://schemas.openxmlformats.org/officeDocument/2006/relationships" xmlns:w="http://schemas.openxmlformats.org/wordprocessingml/2006/main" xmlns:w14="http://schemas.microsoft.com/office/word/2010/wordml" mc:Ignorable="w14">
-  <w:optimizeForBrowser/>
-</w:webSettings>
 </file>
 
 <file path=word/theme/theme1.xml><?xml version="1.0" encoding="utf-8"?>

</xml_diff>

<commit_message>
Update with the Travis info to de documentation
</commit_message>
<xml_diff>
--- a/Documentation/Documentation_Trivial1iB_V1.0.docx
+++ b/Documentation/Documentation_Trivial1iB_V1.0.docx
@@ -872,10 +872,6 @@
       <w:pPr>
         <w:pStyle w:val="Default"/>
         <w:jc w:val="both"/>
-        <w:rPr>
-          <w:rFonts w:asciiTheme="majorHAnsi" w:hAnsiTheme="majorHAnsi" w:cstheme="minorBidi"/>
-          <w:color w:val="auto"/>
-        </w:rPr>
       </w:pPr>
       <w:hyperlink r:id="rId9" w:history="1">
         <w:r>
@@ -884,6 +880,54 @@
             <w:rFonts w:asciiTheme="majorHAnsi" w:hAnsiTheme="majorHAnsi" w:cstheme="minorBidi"/>
           </w:rPr>
           <w:t>https://github.com/Arquisoft/Trivial_i1b/tree/master/Trivial_i1b</w:t>
+        </w:r>
+      </w:hyperlink>
+    </w:p>
+    <w:p>
+      <w:pPr>
+        <w:pStyle w:val="Default"/>
+        <w:jc w:val="both"/>
+      </w:pPr>
+    </w:p>
+    <w:p>
+      <w:pPr>
+        <w:pStyle w:val="Default"/>
+        <w:jc w:val="both"/>
+        <w:rPr>
+          <w:rFonts w:asciiTheme="majorHAnsi" w:hAnsiTheme="majorHAnsi" w:cstheme="minorBidi"/>
+          <w:color w:val="auto"/>
+        </w:rPr>
+      </w:pPr>
+      <w:r>
+        <w:rPr>
+          <w:rFonts w:asciiTheme="majorHAnsi" w:hAnsiTheme="majorHAnsi" w:cstheme="minorBidi"/>
+          <w:color w:val="auto"/>
+        </w:rPr>
+        <w:t>Access to the Travis test.</w:t>
+      </w:r>
+    </w:p>
+    <w:p>
+      <w:pPr>
+        <w:pStyle w:val="Default"/>
+        <w:jc w:val="both"/>
+      </w:pPr>
+    </w:p>
+    <w:p>
+      <w:pPr>
+        <w:pStyle w:val="Default"/>
+        <w:jc w:val="both"/>
+        <w:rPr>
+          <w:rFonts w:asciiTheme="majorHAnsi" w:hAnsiTheme="majorHAnsi" w:cstheme="minorBidi"/>
+          <w:color w:val="auto"/>
+        </w:rPr>
+      </w:pPr>
+      <w:hyperlink r:id="rId10" w:history="1">
+        <w:r>
+          <w:rPr>
+            <w:rStyle w:val="Hipervnculo"/>
+            <w:rFonts w:asciiTheme="majorHAnsi" w:hAnsiTheme="majorHAnsi" w:cstheme="minorBidi"/>
+          </w:rPr>
+          <w:t>https://travis-ci.org/Arquisoft/Trivial_i1b</w:t>
         </w:r>
       </w:hyperlink>
     </w:p>
@@ -956,8 +1000,8 @@
             <v:path o:extrusionok="f" gradientshapeok="t" o:connecttype="rect"/>
             <o:lock v:ext="edit" aspectratio="t"/>
           </v:shapetype>
-          <v:shape id="_x0000_i1027" type="#_x0000_t75" style="width:380.25pt;height:4in">
-            <v:imagedata r:id="rId10" o:title="PackageView"/>
+          <v:shape id="_x0000_i1025" type="#_x0000_t75" style="width:380.25pt;height:4in">
+            <v:imagedata r:id="rId11" o:title="PackageView"/>
           </v:shape>
         </w:pict>
       </w:r>
@@ -973,8 +1017,8 @@
     <w:p>
       <w:r>
         <w:pict>
-          <v:shape id="_x0000_i1025" type="#_x0000_t75" style="width:424.5pt;height:280.5pt">
-            <v:imagedata r:id="rId11" o:title="ComponentView"/>
+          <v:shape id="_x0000_i1026" type="#_x0000_t75" style="width:424.5pt;height:280.5pt">
+            <v:imagedata r:id="rId12" o:title="ComponentView"/>
           </v:shape>
         </w:pict>
       </w:r>
@@ -997,8 +1041,8 @@
       </w:pPr>
       <w:r>
         <w:pict>
-          <v:shape id="_x0000_i1026" type="#_x0000_t75" style="width:424.5pt;height:324.75pt">
-            <v:imagedata r:id="rId12" o:title="DeploymentView"/>
+          <v:shape id="_x0000_i1027" type="#_x0000_t75" style="width:424.5pt;height:324.75pt">
+            <v:imagedata r:id="rId13" o:title="DeploymentView"/>
           </v:shape>
         </w:pict>
       </w:r>

</xml_diff>